<commit_message>
Creación y documentación de diferentes tipos de datos
</commit_message>
<xml_diff>
--- a/SqlDocument.docx
+++ b/SqlDocument.docx
@@ -18,6 +18,8 @@
       <w:r>
         <w:rPr>
           <w:rFonts w:cstheme="minorHAnsi"/>
+          <w:b/>
+          <w:bCs/>
           <w:kern w:val="0"/>
           <w:sz w:val="18"/>
           <w:szCs w:val="18"/>
@@ -622,6 +624,1375 @@
         </w:rPr>
       </w:pPr>
     </w:p>
+    <w:p>
+      <w:pPr>
+        <w:rPr>
+          <w:rFonts w:cstheme="minorHAnsi"/>
+          <w:b/>
+          <w:bCs/>
+          <w:sz w:val="18"/>
+          <w:szCs w:val="18"/>
+        </w:rPr>
+      </w:pPr>
+      <w:r>
+        <w:rPr>
+          <w:rFonts w:cstheme="minorHAnsi"/>
+          <w:b/>
+          <w:bCs/>
+          <w:sz w:val="18"/>
+          <w:szCs w:val="18"/>
+        </w:rPr>
+        <w:t>DIFERENTES TIPOS DE DATOS EN SQL SERVER</w:t>
+      </w:r>
+    </w:p>
+    <w:p>
+      <w:pPr>
+        <w:rPr>
+          <w:rFonts w:cstheme="minorHAnsi"/>
+          <w:b/>
+          <w:bCs/>
+          <w:sz w:val="18"/>
+          <w:szCs w:val="18"/>
+        </w:rPr>
+      </w:pPr>
+      <w:r>
+        <w:rPr>
+          <w:rFonts w:cstheme="minorHAnsi"/>
+          <w:b/>
+          <w:bCs/>
+          <w:sz w:val="18"/>
+          <w:szCs w:val="18"/>
+        </w:rPr>
+        <w:t>Alfanuméricos:</w:t>
+      </w:r>
+    </w:p>
+    <w:tbl>
+      <w:tblPr>
+        <w:tblStyle w:val="TableGrid"/>
+        <w:tblW w:w="10084" w:type="dxa"/>
+        <w:tblLayout w:type="fixed"/>
+        <w:tblLook w:val="04A0" w:firstRow="1" w:lastRow="0" w:firstColumn="1" w:lastColumn="0" w:noHBand="0" w:noVBand="1"/>
+      </w:tblPr>
+      <w:tblGrid>
+        <w:gridCol w:w="1068"/>
+        <w:gridCol w:w="1695"/>
+        <w:gridCol w:w="1768"/>
+        <w:gridCol w:w="1276"/>
+        <w:gridCol w:w="1276"/>
+        <w:gridCol w:w="1276"/>
+        <w:gridCol w:w="486"/>
+        <w:gridCol w:w="1239"/>
+      </w:tblGrid>
+      <w:tr>
+        <w:tc>
+          <w:tcPr>
+            <w:tcW w:w="1068" w:type="dxa"/>
+          </w:tcPr>
+          <w:p>
+            <w:pPr>
+              <w:rPr>
+                <w:rFonts w:cstheme="minorHAnsi"/>
+                <w:sz w:val="18"/>
+                <w:szCs w:val="18"/>
+              </w:rPr>
+            </w:pPr>
+          </w:p>
+        </w:tc>
+        <w:tc>
+          <w:tcPr>
+            <w:tcW w:w="1695" w:type="dxa"/>
+          </w:tcPr>
+          <w:p>
+            <w:pPr>
+              <w:jc w:val="center"/>
+              <w:rPr>
+                <w:rFonts w:cstheme="minorHAnsi"/>
+                <w:sz w:val="18"/>
+                <w:szCs w:val="18"/>
+              </w:rPr>
+            </w:pPr>
+            <w:r>
+              <w:rPr>
+                <w:rFonts w:cstheme="minorHAnsi"/>
+                <w:sz w:val="18"/>
+                <w:szCs w:val="18"/>
+              </w:rPr>
+              <w:t>TAMAÑO FIJO</w:t>
+            </w:r>
+            <w:r>
+              <w:rPr>
+                <w:rFonts w:cstheme="minorHAnsi"/>
+                <w:sz w:val="18"/>
+                <w:szCs w:val="18"/>
+              </w:rPr>
+              <w:t>.</w:t>
+            </w:r>
+            <w:r>
+              <w:rPr>
+                <w:rFonts w:cstheme="minorHAnsi"/>
+                <w:sz w:val="18"/>
+                <w:szCs w:val="18"/>
+              </w:rPr>
+              <w:br/>
+            </w:r>
+            <w:r>
+              <w:rPr>
+                <w:rFonts w:cstheme="minorHAnsi"/>
+                <w:sz w:val="18"/>
+                <w:szCs w:val="18"/>
+              </w:rPr>
+              <w:t>SE DEBE</w:t>
+            </w:r>
+            <w:r>
+              <w:rPr>
+                <w:rFonts w:cstheme="minorHAnsi"/>
+                <w:sz w:val="18"/>
+                <w:szCs w:val="18"/>
+              </w:rPr>
+              <w:t xml:space="preserve"> UTILIZAR CUANDO SEPAMOS QUE LOS DATOS QUE ALBERGARÁ SERÁN SIEMPRE DE LA MISMA LONGITUD</w:t>
+            </w:r>
+          </w:p>
+        </w:tc>
+        <w:tc>
+          <w:tcPr>
+            <w:tcW w:w="1768" w:type="dxa"/>
+          </w:tcPr>
+          <w:p>
+            <w:pPr>
+              <w:jc w:val="center"/>
+              <w:rPr>
+                <w:rFonts w:cstheme="minorHAnsi"/>
+                <w:sz w:val="18"/>
+                <w:szCs w:val="18"/>
+              </w:rPr>
+            </w:pPr>
+            <w:r>
+              <w:rPr>
+                <w:rFonts w:cstheme="minorHAnsi"/>
+                <w:sz w:val="18"/>
+                <w:szCs w:val="18"/>
+              </w:rPr>
+              <w:t>TAMAÑO VARIABLE</w:t>
+            </w:r>
+            <w:r>
+              <w:rPr>
+                <w:rFonts w:cstheme="minorHAnsi"/>
+                <w:sz w:val="18"/>
+                <w:szCs w:val="18"/>
+              </w:rPr>
+              <w:t>.</w:t>
+            </w:r>
+          </w:p>
+          <w:p>
+            <w:pPr>
+              <w:jc w:val="center"/>
+              <w:rPr>
+                <w:rFonts w:cstheme="minorHAnsi"/>
+                <w:sz w:val="18"/>
+                <w:szCs w:val="18"/>
+              </w:rPr>
+            </w:pPr>
+            <w:r>
+              <w:rPr>
+                <w:rFonts w:cstheme="minorHAnsi"/>
+                <w:sz w:val="18"/>
+                <w:szCs w:val="18"/>
+              </w:rPr>
+              <w:t>SE DEBE</w:t>
+            </w:r>
+            <w:r>
+              <w:rPr>
+                <w:rFonts w:cstheme="minorHAnsi"/>
+                <w:sz w:val="18"/>
+                <w:szCs w:val="18"/>
+              </w:rPr>
+              <w:t xml:space="preserve"> UTILIZAR CUANDO DESCONOCEMOS LA LONGITUD DE LOS DATOS QUE SE ALMACENARÁN</w:t>
+            </w:r>
+          </w:p>
+        </w:tc>
+        <w:tc>
+          <w:tcPr>
+            <w:tcW w:w="1276" w:type="dxa"/>
+          </w:tcPr>
+          <w:p>
+            <w:pPr>
+              <w:jc w:val="center"/>
+              <w:rPr>
+                <w:rFonts w:cstheme="minorHAnsi"/>
+                <w:sz w:val="18"/>
+                <w:szCs w:val="18"/>
+              </w:rPr>
+            </w:pPr>
+            <w:r>
+              <w:rPr>
+                <w:rFonts w:cstheme="minorHAnsi"/>
+                <w:sz w:val="18"/>
+                <w:szCs w:val="18"/>
+              </w:rPr>
+              <w:t>ARGUMENTO DEFINE EL TAMAÑO DE LA CADENA EN BYTES</w:t>
+            </w:r>
+          </w:p>
+        </w:tc>
+        <w:tc>
+          <w:tcPr>
+            <w:tcW w:w="1276" w:type="dxa"/>
+          </w:tcPr>
+          <w:p>
+            <w:pPr>
+              <w:jc w:val="center"/>
+              <w:rPr>
+                <w:rFonts w:cstheme="minorHAnsi"/>
+                <w:sz w:val="18"/>
+                <w:szCs w:val="18"/>
+              </w:rPr>
+            </w:pPr>
+            <w:r>
+              <w:rPr>
+                <w:rFonts w:cstheme="minorHAnsi"/>
+                <w:sz w:val="18"/>
+                <w:szCs w:val="18"/>
+              </w:rPr>
+              <w:t xml:space="preserve">ARGUMENTO DEFINE EL TAMAÑO DE LA CADENA EN </w:t>
+            </w:r>
+            <w:r>
+              <w:rPr>
+                <w:rFonts w:cstheme="minorHAnsi"/>
+                <w:sz w:val="18"/>
+                <w:szCs w:val="18"/>
+                <w:u w:val="single"/>
+              </w:rPr>
+              <w:t>PARES</w:t>
+            </w:r>
+            <w:r>
+              <w:rPr>
+                <w:rFonts w:cstheme="minorHAnsi"/>
+                <w:sz w:val="18"/>
+                <w:szCs w:val="18"/>
+              </w:rPr>
+              <w:t xml:space="preserve"> DE </w:t>
+            </w:r>
+            <w:r>
+              <w:rPr>
+                <w:rFonts w:cstheme="minorHAnsi"/>
+                <w:sz w:val="18"/>
+                <w:szCs w:val="18"/>
+              </w:rPr>
+              <w:t>BYTES</w:t>
+            </w:r>
+          </w:p>
+        </w:tc>
+        <w:tc>
+          <w:tcPr>
+            <w:tcW w:w="1276" w:type="dxa"/>
+          </w:tcPr>
+          <w:p>
+            <w:pPr>
+              <w:jc w:val="center"/>
+              <w:rPr>
+                <w:rFonts w:cstheme="minorHAnsi"/>
+                <w:sz w:val="18"/>
+                <w:szCs w:val="18"/>
+              </w:rPr>
+            </w:pPr>
+            <w:r>
+              <w:rPr>
+                <w:rFonts w:cstheme="minorHAnsi"/>
+                <w:sz w:val="18"/>
+                <w:szCs w:val="18"/>
+              </w:rPr>
+              <w:t>MÁXIMO VALOR DEL ARGUMENTO</w:t>
+            </w:r>
+          </w:p>
+        </w:tc>
+        <w:tc>
+          <w:tcPr>
+            <w:tcW w:w="486" w:type="dxa"/>
+          </w:tcPr>
+          <w:p>
+            <w:pPr>
+              <w:jc w:val="center"/>
+              <w:rPr>
+                <w:rFonts w:cstheme="minorHAnsi"/>
+                <w:sz w:val="18"/>
+                <w:szCs w:val="18"/>
+              </w:rPr>
+            </w:pPr>
+          </w:p>
+        </w:tc>
+        <w:tc>
+          <w:tcPr>
+            <w:tcW w:w="1239" w:type="dxa"/>
+          </w:tcPr>
+          <w:p>
+            <w:pPr>
+              <w:jc w:val="center"/>
+              <w:rPr>
+                <w:rFonts w:cstheme="minorHAnsi"/>
+                <w:sz w:val="18"/>
+                <w:szCs w:val="18"/>
+              </w:rPr>
+            </w:pPr>
+          </w:p>
+        </w:tc>
+      </w:tr>
+      <w:tr>
+        <w:tc>
+          <w:tcPr>
+            <w:tcW w:w="1068" w:type="dxa"/>
+          </w:tcPr>
+          <w:p>
+            <w:pPr>
+              <w:rPr>
+                <w:rFonts w:cstheme="minorHAnsi"/>
+                <w:sz w:val="18"/>
+                <w:szCs w:val="18"/>
+              </w:rPr>
+            </w:pPr>
+            <w:r>
+              <w:rPr>
+                <w:rFonts w:cstheme="minorHAnsi"/>
+                <w:sz w:val="18"/>
+                <w:szCs w:val="18"/>
+              </w:rPr>
+              <w:t>CHAR</w:t>
+            </w:r>
+          </w:p>
+        </w:tc>
+        <w:tc>
+          <w:tcPr>
+            <w:tcW w:w="1695" w:type="dxa"/>
+          </w:tcPr>
+          <w:p>
+            <w:pPr>
+              <w:jc w:val="center"/>
+              <w:rPr>
+                <w:rFonts w:cstheme="minorHAnsi"/>
+                <w:color w:val="00B050"/>
+                <w:sz w:val="18"/>
+                <w:szCs w:val="18"/>
+              </w:rPr>
+            </w:pPr>
+            <w:r>
+              <w:rPr>
+                <w:rFonts w:cstheme="minorHAnsi"/>
+                <w:color w:val="00B050"/>
+                <w:sz w:val="18"/>
+                <w:szCs w:val="18"/>
+              </w:rPr>
+              <w:sym w:font="Webdings" w:char="F061"/>
+            </w:r>
+          </w:p>
+        </w:tc>
+        <w:tc>
+          <w:tcPr>
+            <w:tcW w:w="1768" w:type="dxa"/>
+          </w:tcPr>
+          <w:p>
+            <w:pPr>
+              <w:jc w:val="center"/>
+              <w:rPr>
+                <w:rFonts w:cstheme="minorHAnsi"/>
+                <w:color w:val="00B050"/>
+                <w:sz w:val="18"/>
+                <w:szCs w:val="18"/>
+              </w:rPr>
+            </w:pPr>
+          </w:p>
+        </w:tc>
+        <w:tc>
+          <w:tcPr>
+            <w:tcW w:w="1276" w:type="dxa"/>
+          </w:tcPr>
+          <w:p>
+            <w:pPr>
+              <w:jc w:val="center"/>
+              <w:rPr>
+                <w:rFonts w:cstheme="minorHAnsi"/>
+                <w:color w:val="00B050"/>
+                <w:sz w:val="18"/>
+                <w:szCs w:val="18"/>
+              </w:rPr>
+            </w:pPr>
+            <w:r>
+              <w:rPr>
+                <w:rFonts w:cstheme="minorHAnsi"/>
+                <w:color w:val="00B050"/>
+                <w:sz w:val="18"/>
+                <w:szCs w:val="18"/>
+              </w:rPr>
+              <w:sym w:font="Webdings" w:char="F061"/>
+            </w:r>
+          </w:p>
+        </w:tc>
+        <w:tc>
+          <w:tcPr>
+            <w:tcW w:w="1276" w:type="dxa"/>
+          </w:tcPr>
+          <w:p>
+            <w:pPr>
+              <w:jc w:val="center"/>
+              <w:rPr>
+                <w:rFonts w:cstheme="minorHAnsi"/>
+                <w:color w:val="00B050"/>
+                <w:sz w:val="18"/>
+                <w:szCs w:val="18"/>
+              </w:rPr>
+            </w:pPr>
+          </w:p>
+        </w:tc>
+        <w:tc>
+          <w:tcPr>
+            <w:tcW w:w="1276" w:type="dxa"/>
+          </w:tcPr>
+          <w:p>
+            <w:pPr>
+              <w:jc w:val="center"/>
+              <w:rPr>
+                <w:rFonts w:cstheme="minorHAnsi"/>
+                <w:sz w:val="18"/>
+                <w:szCs w:val="18"/>
+              </w:rPr>
+            </w:pPr>
+            <w:r>
+              <w:rPr>
+                <w:rFonts w:cstheme="minorHAnsi"/>
+                <w:sz w:val="18"/>
+                <w:szCs w:val="18"/>
+              </w:rPr>
+              <w:t>8000</w:t>
+            </w:r>
+          </w:p>
+        </w:tc>
+        <w:tc>
+          <w:tcPr>
+            <w:tcW w:w="486" w:type="dxa"/>
+          </w:tcPr>
+          <w:p>
+            <w:pPr>
+              <w:tabs>
+                <w:tab w:val="left" w:pos="765"/>
+              </w:tabs>
+              <w:jc w:val="center"/>
+              <w:rPr>
+                <w:rFonts w:cstheme="minorHAnsi"/>
+                <w:sz w:val="18"/>
+                <w:szCs w:val="18"/>
+              </w:rPr>
+            </w:pPr>
+          </w:p>
+        </w:tc>
+        <w:tc>
+          <w:tcPr>
+            <w:tcW w:w="1239" w:type="dxa"/>
+          </w:tcPr>
+          <w:p>
+            <w:pPr>
+              <w:jc w:val="center"/>
+              <w:rPr>
+                <w:rFonts w:cstheme="minorHAnsi"/>
+                <w:color w:val="00B050"/>
+                <w:sz w:val="18"/>
+                <w:szCs w:val="18"/>
+              </w:rPr>
+            </w:pPr>
+          </w:p>
+        </w:tc>
+      </w:tr>
+      <w:tr>
+        <w:tc>
+          <w:tcPr>
+            <w:tcW w:w="1068" w:type="dxa"/>
+          </w:tcPr>
+          <w:p>
+            <w:pPr>
+              <w:rPr>
+                <w:rFonts w:cstheme="minorHAnsi"/>
+                <w:sz w:val="18"/>
+                <w:szCs w:val="18"/>
+              </w:rPr>
+            </w:pPr>
+            <w:r>
+              <w:rPr>
+                <w:rFonts w:cstheme="minorHAnsi"/>
+                <w:sz w:val="18"/>
+                <w:szCs w:val="18"/>
+              </w:rPr>
+              <w:t>VARCHAR</w:t>
+            </w:r>
+          </w:p>
+        </w:tc>
+        <w:tc>
+          <w:tcPr>
+            <w:tcW w:w="1695" w:type="dxa"/>
+          </w:tcPr>
+          <w:p>
+            <w:pPr>
+              <w:jc w:val="center"/>
+              <w:rPr>
+                <w:rFonts w:cstheme="minorHAnsi"/>
+                <w:color w:val="00B050"/>
+                <w:sz w:val="18"/>
+                <w:szCs w:val="18"/>
+              </w:rPr>
+            </w:pPr>
+          </w:p>
+        </w:tc>
+        <w:tc>
+          <w:tcPr>
+            <w:tcW w:w="1768" w:type="dxa"/>
+          </w:tcPr>
+          <w:p>
+            <w:pPr>
+              <w:jc w:val="center"/>
+              <w:rPr>
+                <w:rFonts w:cstheme="minorHAnsi"/>
+                <w:color w:val="00B050"/>
+                <w:sz w:val="18"/>
+                <w:szCs w:val="18"/>
+              </w:rPr>
+            </w:pPr>
+            <w:r>
+              <w:rPr>
+                <w:rFonts w:cstheme="minorHAnsi"/>
+                <w:color w:val="00B050"/>
+                <w:sz w:val="18"/>
+                <w:szCs w:val="18"/>
+              </w:rPr>
+              <w:sym w:font="Webdings" w:char="F061"/>
+            </w:r>
+          </w:p>
+        </w:tc>
+        <w:tc>
+          <w:tcPr>
+            <w:tcW w:w="1276" w:type="dxa"/>
+          </w:tcPr>
+          <w:p>
+            <w:pPr>
+              <w:jc w:val="center"/>
+              <w:rPr>
+                <w:rFonts w:cstheme="minorHAnsi"/>
+                <w:color w:val="00B050"/>
+                <w:sz w:val="18"/>
+                <w:szCs w:val="18"/>
+              </w:rPr>
+            </w:pPr>
+            <w:r>
+              <w:rPr>
+                <w:rFonts w:cstheme="minorHAnsi"/>
+                <w:color w:val="00B050"/>
+                <w:sz w:val="18"/>
+                <w:szCs w:val="18"/>
+              </w:rPr>
+              <w:sym w:font="Webdings" w:char="F061"/>
+            </w:r>
+          </w:p>
+        </w:tc>
+        <w:tc>
+          <w:tcPr>
+            <w:tcW w:w="1276" w:type="dxa"/>
+          </w:tcPr>
+          <w:p>
+            <w:pPr>
+              <w:jc w:val="center"/>
+              <w:rPr>
+                <w:rFonts w:cstheme="minorHAnsi"/>
+                <w:color w:val="00B050"/>
+                <w:sz w:val="18"/>
+                <w:szCs w:val="18"/>
+              </w:rPr>
+            </w:pPr>
+          </w:p>
+        </w:tc>
+        <w:tc>
+          <w:tcPr>
+            <w:tcW w:w="1276" w:type="dxa"/>
+          </w:tcPr>
+          <w:p>
+            <w:pPr>
+              <w:jc w:val="center"/>
+              <w:rPr>
+                <w:rFonts w:cstheme="minorHAnsi"/>
+                <w:sz w:val="18"/>
+                <w:szCs w:val="18"/>
+              </w:rPr>
+            </w:pPr>
+            <w:r>
+              <w:rPr>
+                <w:rFonts w:cstheme="minorHAnsi"/>
+                <w:sz w:val="18"/>
+                <w:szCs w:val="18"/>
+              </w:rPr>
+              <w:t xml:space="preserve">8000 - </w:t>
+            </w:r>
+            <w:r>
+              <w:rPr>
+                <w:rFonts w:cstheme="minorHAnsi"/>
+                <w:sz w:val="18"/>
+                <w:szCs w:val="18"/>
+              </w:rPr>
+              <w:t>MAX</w:t>
+            </w:r>
+          </w:p>
+        </w:tc>
+        <w:tc>
+          <w:tcPr>
+            <w:tcW w:w="486" w:type="dxa"/>
+          </w:tcPr>
+          <w:p>
+            <w:pPr>
+              <w:jc w:val="center"/>
+              <w:rPr>
+                <w:rFonts w:cstheme="minorHAnsi"/>
+                <w:sz w:val="18"/>
+                <w:szCs w:val="18"/>
+              </w:rPr>
+            </w:pPr>
+          </w:p>
+        </w:tc>
+        <w:tc>
+          <w:tcPr>
+            <w:tcW w:w="1239" w:type="dxa"/>
+          </w:tcPr>
+          <w:p>
+            <w:pPr>
+              <w:jc w:val="center"/>
+              <w:rPr>
+                <w:rFonts w:cstheme="minorHAnsi"/>
+                <w:color w:val="00B050"/>
+                <w:sz w:val="18"/>
+                <w:szCs w:val="18"/>
+              </w:rPr>
+            </w:pPr>
+          </w:p>
+        </w:tc>
+      </w:tr>
+      <w:tr>
+        <w:tc>
+          <w:tcPr>
+            <w:tcW w:w="1068" w:type="dxa"/>
+          </w:tcPr>
+          <w:p>
+            <w:pPr>
+              <w:rPr>
+                <w:rFonts w:cstheme="minorHAnsi"/>
+                <w:sz w:val="18"/>
+                <w:szCs w:val="18"/>
+              </w:rPr>
+            </w:pPr>
+            <w:r>
+              <w:rPr>
+                <w:rFonts w:cstheme="minorHAnsi"/>
+                <w:sz w:val="18"/>
+                <w:szCs w:val="18"/>
+              </w:rPr>
+              <w:t>NCHAR</w:t>
+            </w:r>
+          </w:p>
+        </w:tc>
+        <w:tc>
+          <w:tcPr>
+            <w:tcW w:w="1695" w:type="dxa"/>
+          </w:tcPr>
+          <w:p>
+            <w:pPr>
+              <w:jc w:val="center"/>
+              <w:rPr>
+                <w:rFonts w:cstheme="minorHAnsi"/>
+                <w:color w:val="00B050"/>
+                <w:sz w:val="18"/>
+                <w:szCs w:val="18"/>
+              </w:rPr>
+            </w:pPr>
+            <w:r>
+              <w:rPr>
+                <w:rFonts w:cstheme="minorHAnsi"/>
+                <w:color w:val="00B050"/>
+                <w:sz w:val="18"/>
+                <w:szCs w:val="18"/>
+              </w:rPr>
+              <w:sym w:font="Webdings" w:char="F061"/>
+            </w:r>
+          </w:p>
+        </w:tc>
+        <w:tc>
+          <w:tcPr>
+            <w:tcW w:w="1768" w:type="dxa"/>
+          </w:tcPr>
+          <w:p>
+            <w:pPr>
+              <w:jc w:val="center"/>
+              <w:rPr>
+                <w:rFonts w:cstheme="minorHAnsi"/>
+                <w:color w:val="00B050"/>
+                <w:sz w:val="18"/>
+                <w:szCs w:val="18"/>
+              </w:rPr>
+            </w:pPr>
+          </w:p>
+        </w:tc>
+        <w:tc>
+          <w:tcPr>
+            <w:tcW w:w="1276" w:type="dxa"/>
+          </w:tcPr>
+          <w:p>
+            <w:pPr>
+              <w:jc w:val="center"/>
+              <w:rPr>
+                <w:rFonts w:cstheme="minorHAnsi"/>
+                <w:color w:val="00B050"/>
+                <w:sz w:val="18"/>
+                <w:szCs w:val="18"/>
+              </w:rPr>
+            </w:pPr>
+          </w:p>
+        </w:tc>
+        <w:tc>
+          <w:tcPr>
+            <w:tcW w:w="1276" w:type="dxa"/>
+          </w:tcPr>
+          <w:p>
+            <w:pPr>
+              <w:jc w:val="center"/>
+              <w:rPr>
+                <w:rFonts w:cstheme="minorHAnsi"/>
+                <w:color w:val="00B050"/>
+                <w:sz w:val="18"/>
+                <w:szCs w:val="18"/>
+              </w:rPr>
+            </w:pPr>
+            <w:r>
+              <w:rPr>
+                <w:rFonts w:cstheme="minorHAnsi"/>
+                <w:color w:val="00B050"/>
+                <w:sz w:val="18"/>
+                <w:szCs w:val="18"/>
+              </w:rPr>
+              <w:sym w:font="Webdings" w:char="F061"/>
+            </w:r>
+          </w:p>
+        </w:tc>
+        <w:tc>
+          <w:tcPr>
+            <w:tcW w:w="1276" w:type="dxa"/>
+          </w:tcPr>
+          <w:p>
+            <w:pPr>
+              <w:jc w:val="center"/>
+              <w:rPr>
+                <w:rFonts w:cstheme="minorHAnsi"/>
+                <w:sz w:val="18"/>
+                <w:szCs w:val="18"/>
+              </w:rPr>
+            </w:pPr>
+            <w:r>
+              <w:rPr>
+                <w:rFonts w:cstheme="minorHAnsi"/>
+                <w:sz w:val="18"/>
+                <w:szCs w:val="18"/>
+              </w:rPr>
+              <w:t>4000</w:t>
+            </w:r>
+          </w:p>
+        </w:tc>
+        <w:tc>
+          <w:tcPr>
+            <w:tcW w:w="486" w:type="dxa"/>
+          </w:tcPr>
+          <w:p>
+            <w:pPr>
+              <w:jc w:val="center"/>
+              <w:rPr>
+                <w:rFonts w:cstheme="minorHAnsi"/>
+                <w:sz w:val="18"/>
+                <w:szCs w:val="18"/>
+              </w:rPr>
+            </w:pPr>
+          </w:p>
+        </w:tc>
+        <w:tc>
+          <w:tcPr>
+            <w:tcW w:w="1239" w:type="dxa"/>
+          </w:tcPr>
+          <w:p>
+            <w:pPr>
+              <w:jc w:val="center"/>
+              <w:rPr>
+                <w:rFonts w:cstheme="minorHAnsi"/>
+                <w:color w:val="00B050"/>
+                <w:sz w:val="18"/>
+                <w:szCs w:val="18"/>
+              </w:rPr>
+            </w:pPr>
+          </w:p>
+        </w:tc>
+      </w:tr>
+      <w:tr>
+        <w:tc>
+          <w:tcPr>
+            <w:tcW w:w="1068" w:type="dxa"/>
+          </w:tcPr>
+          <w:p>
+            <w:pPr>
+              <w:rPr>
+                <w:rFonts w:cstheme="minorHAnsi"/>
+                <w:sz w:val="18"/>
+                <w:szCs w:val="18"/>
+              </w:rPr>
+            </w:pPr>
+            <w:r>
+              <w:rPr>
+                <w:rFonts w:cstheme="minorHAnsi"/>
+                <w:sz w:val="18"/>
+                <w:szCs w:val="18"/>
+              </w:rPr>
+              <w:t>NVARCHAR</w:t>
+            </w:r>
+          </w:p>
+        </w:tc>
+        <w:tc>
+          <w:tcPr>
+            <w:tcW w:w="1695" w:type="dxa"/>
+          </w:tcPr>
+          <w:p>
+            <w:pPr>
+              <w:jc w:val="center"/>
+              <w:rPr>
+                <w:rFonts w:cstheme="minorHAnsi"/>
+                <w:color w:val="00B050"/>
+                <w:sz w:val="18"/>
+                <w:szCs w:val="18"/>
+              </w:rPr>
+            </w:pPr>
+          </w:p>
+        </w:tc>
+        <w:tc>
+          <w:tcPr>
+            <w:tcW w:w="1768" w:type="dxa"/>
+          </w:tcPr>
+          <w:p>
+            <w:pPr>
+              <w:jc w:val="center"/>
+              <w:rPr>
+                <w:rFonts w:cstheme="minorHAnsi"/>
+                <w:color w:val="00B050"/>
+                <w:sz w:val="18"/>
+                <w:szCs w:val="18"/>
+              </w:rPr>
+            </w:pPr>
+            <w:r>
+              <w:rPr>
+                <w:rFonts w:cstheme="minorHAnsi"/>
+                <w:color w:val="00B050"/>
+                <w:sz w:val="18"/>
+                <w:szCs w:val="18"/>
+              </w:rPr>
+              <w:sym w:font="Webdings" w:char="F061"/>
+            </w:r>
+          </w:p>
+        </w:tc>
+        <w:tc>
+          <w:tcPr>
+            <w:tcW w:w="1276" w:type="dxa"/>
+          </w:tcPr>
+          <w:p>
+            <w:pPr>
+              <w:jc w:val="center"/>
+              <w:rPr>
+                <w:rFonts w:cstheme="minorHAnsi"/>
+                <w:color w:val="00B050"/>
+                <w:sz w:val="18"/>
+                <w:szCs w:val="18"/>
+              </w:rPr>
+            </w:pPr>
+          </w:p>
+        </w:tc>
+        <w:tc>
+          <w:tcPr>
+            <w:tcW w:w="1276" w:type="dxa"/>
+          </w:tcPr>
+          <w:p>
+            <w:pPr>
+              <w:jc w:val="center"/>
+              <w:rPr>
+                <w:rFonts w:cstheme="minorHAnsi"/>
+                <w:color w:val="00B050"/>
+                <w:sz w:val="18"/>
+                <w:szCs w:val="18"/>
+              </w:rPr>
+            </w:pPr>
+            <w:r>
+              <w:rPr>
+                <w:rFonts w:cstheme="minorHAnsi"/>
+                <w:color w:val="00B050"/>
+                <w:sz w:val="18"/>
+                <w:szCs w:val="18"/>
+              </w:rPr>
+              <w:sym w:font="Webdings" w:char="F061"/>
+            </w:r>
+          </w:p>
+        </w:tc>
+        <w:tc>
+          <w:tcPr>
+            <w:tcW w:w="1276" w:type="dxa"/>
+          </w:tcPr>
+          <w:p>
+            <w:pPr>
+              <w:jc w:val="center"/>
+              <w:rPr>
+                <w:rFonts w:cstheme="minorHAnsi"/>
+                <w:sz w:val="18"/>
+                <w:szCs w:val="18"/>
+              </w:rPr>
+            </w:pPr>
+            <w:r>
+              <w:rPr>
+                <w:rFonts w:cstheme="minorHAnsi"/>
+                <w:sz w:val="18"/>
+                <w:szCs w:val="18"/>
+              </w:rPr>
+              <w:t xml:space="preserve">4000 - </w:t>
+            </w:r>
+            <w:r>
+              <w:rPr>
+                <w:rFonts w:cstheme="minorHAnsi"/>
+                <w:sz w:val="18"/>
+                <w:szCs w:val="18"/>
+              </w:rPr>
+              <w:t>MAX</w:t>
+            </w:r>
+          </w:p>
+        </w:tc>
+        <w:tc>
+          <w:tcPr>
+            <w:tcW w:w="486" w:type="dxa"/>
+          </w:tcPr>
+          <w:p>
+            <w:pPr>
+              <w:jc w:val="center"/>
+              <w:rPr>
+                <w:rFonts w:cstheme="minorHAnsi"/>
+                <w:sz w:val="18"/>
+                <w:szCs w:val="18"/>
+              </w:rPr>
+            </w:pPr>
+          </w:p>
+        </w:tc>
+        <w:tc>
+          <w:tcPr>
+            <w:tcW w:w="1239" w:type="dxa"/>
+          </w:tcPr>
+          <w:p>
+            <w:pPr>
+              <w:jc w:val="center"/>
+              <w:rPr>
+                <w:rFonts w:cstheme="minorHAnsi"/>
+                <w:color w:val="00B050"/>
+                <w:sz w:val="18"/>
+                <w:szCs w:val="18"/>
+              </w:rPr>
+            </w:pPr>
+          </w:p>
+        </w:tc>
+      </w:tr>
+      <w:tr>
+        <w:tc>
+          <w:tcPr>
+            <w:tcW w:w="1068" w:type="dxa"/>
+          </w:tcPr>
+          <w:p>
+            <w:pPr>
+              <w:rPr>
+                <w:rFonts w:cstheme="minorHAnsi"/>
+                <w:sz w:val="18"/>
+                <w:szCs w:val="18"/>
+              </w:rPr>
+            </w:pPr>
+            <w:r>
+              <w:rPr>
+                <w:rFonts w:cstheme="minorHAnsi"/>
+                <w:sz w:val="18"/>
+                <w:szCs w:val="18"/>
+              </w:rPr>
+              <w:t>TEXT</w:t>
+            </w:r>
+          </w:p>
+        </w:tc>
+        <w:tc>
+          <w:tcPr>
+            <w:tcW w:w="9016" w:type="dxa"/>
+            <w:gridSpan w:val="7"/>
+          </w:tcPr>
+          <w:p>
+            <w:pPr>
+              <w:jc w:val="center"/>
+              <w:rPr>
+                <w:rFonts w:cstheme="minorHAnsi"/>
+                <w:sz w:val="18"/>
+                <w:szCs w:val="18"/>
+              </w:rPr>
+            </w:pPr>
+            <w:r>
+              <w:rPr>
+                <w:rFonts w:cstheme="minorHAnsi"/>
+                <w:sz w:val="18"/>
+                <w:szCs w:val="18"/>
+              </w:rPr>
+              <w:t>SERÁ ELIMINADO Y SE RECOMIENDA SUSTITUIR POR VARCHAR(MAX)</w:t>
+            </w:r>
+          </w:p>
+        </w:tc>
+      </w:tr>
+      <w:tr>
+        <w:tc>
+          <w:tcPr>
+            <w:tcW w:w="1068" w:type="dxa"/>
+          </w:tcPr>
+          <w:p>
+            <w:pPr>
+              <w:rPr>
+                <w:rFonts w:cstheme="minorHAnsi"/>
+                <w:sz w:val="18"/>
+                <w:szCs w:val="18"/>
+              </w:rPr>
+            </w:pPr>
+            <w:r>
+              <w:rPr>
+                <w:rFonts w:cstheme="minorHAnsi"/>
+                <w:sz w:val="18"/>
+                <w:szCs w:val="18"/>
+              </w:rPr>
+              <w:t>NTEXT</w:t>
+            </w:r>
+          </w:p>
+        </w:tc>
+        <w:tc>
+          <w:tcPr>
+            <w:tcW w:w="9016" w:type="dxa"/>
+            <w:gridSpan w:val="7"/>
+          </w:tcPr>
+          <w:p>
+            <w:pPr>
+              <w:jc w:val="center"/>
+              <w:rPr>
+                <w:rFonts w:cstheme="minorHAnsi"/>
+                <w:sz w:val="18"/>
+                <w:szCs w:val="18"/>
+              </w:rPr>
+            </w:pPr>
+            <w:r>
+              <w:rPr>
+                <w:rFonts w:cstheme="minorHAnsi"/>
+                <w:sz w:val="18"/>
+                <w:szCs w:val="18"/>
+              </w:rPr>
+              <w:t xml:space="preserve">SERÁ ELIMINADO Y SE RECOMIENDA SUSTITUIR POR </w:t>
+            </w:r>
+            <w:r>
+              <w:rPr>
+                <w:rFonts w:cstheme="minorHAnsi"/>
+                <w:sz w:val="18"/>
+                <w:szCs w:val="18"/>
+              </w:rPr>
+              <w:t>N</w:t>
+            </w:r>
+            <w:r>
+              <w:rPr>
+                <w:rFonts w:cstheme="minorHAnsi"/>
+                <w:sz w:val="18"/>
+                <w:szCs w:val="18"/>
+              </w:rPr>
+              <w:t>VARCHAR(MAX)</w:t>
+            </w:r>
+          </w:p>
+        </w:tc>
+      </w:tr>
+    </w:tbl>
+    <w:p>
+      <w:pPr>
+        <w:rPr>
+          <w:rFonts w:cstheme="minorHAnsi"/>
+          <w:sz w:val="18"/>
+          <w:szCs w:val="18"/>
+        </w:rPr>
+      </w:pPr>
+    </w:p>
+    <w:p>
+      <w:pPr>
+        <w:rPr>
+          <w:rFonts w:cstheme="minorHAnsi"/>
+          <w:sz w:val="18"/>
+          <w:szCs w:val="18"/>
+        </w:rPr>
+      </w:pPr>
+      <w:r>
+        <w:rPr>
+          <w:rFonts w:cstheme="minorHAnsi"/>
+          <w:sz w:val="18"/>
+          <w:szCs w:val="18"/>
+        </w:rPr>
+        <w:t>CHAR o NCHAR se deben utilizar en campos cuyo contenido sepamos que será siempre de la misma longitud o con variaciones mínimas, por ejemplo, la matrícula de un coche</w:t>
+      </w:r>
+      <w:r>
+        <w:rPr>
+          <w:rFonts w:cstheme="minorHAnsi"/>
+          <w:sz w:val="18"/>
+          <w:szCs w:val="18"/>
+        </w:rPr>
+        <w:t>.</w:t>
+      </w:r>
+    </w:p>
+    <w:p>
+      <w:pPr>
+        <w:rPr>
+          <w:rFonts w:cstheme="minorHAnsi"/>
+          <w:sz w:val="18"/>
+          <w:szCs w:val="18"/>
+        </w:rPr>
+      </w:pPr>
+      <w:r>
+        <w:rPr>
+          <w:rFonts w:cstheme="minorHAnsi"/>
+          <w:sz w:val="18"/>
+          <w:szCs w:val="18"/>
+        </w:rPr>
+        <w:t xml:space="preserve">Por el contrario, </w:t>
+      </w:r>
+      <w:r>
+        <w:rPr>
+          <w:rFonts w:cstheme="minorHAnsi"/>
+          <w:sz w:val="18"/>
+          <w:szCs w:val="18"/>
+        </w:rPr>
+        <w:t>VAR</w:t>
+      </w:r>
+      <w:r>
+        <w:rPr>
+          <w:rFonts w:cstheme="minorHAnsi"/>
+          <w:sz w:val="18"/>
+          <w:szCs w:val="18"/>
+        </w:rPr>
+        <w:t>CHAR o NVARCHAR los utilizaremos en campos cuya longitud puede ser muy diferente de unos registros a otros, por ejemplo, una dirección postal.</w:t>
+      </w:r>
+    </w:p>
+    <w:p>
+      <w:pPr>
+        <w:rPr>
+          <w:rFonts w:cstheme="minorHAnsi"/>
+          <w:sz w:val="18"/>
+          <w:szCs w:val="18"/>
+        </w:rPr>
+      </w:pPr>
+      <w:r>
+        <w:rPr>
+          <w:rFonts w:cstheme="minorHAnsi"/>
+          <w:sz w:val="18"/>
+          <w:szCs w:val="18"/>
+        </w:rPr>
+        <w:t xml:space="preserve">NCHAR y NVARCHAR sólo deberían utilizarse en aplicaciones multilenguaje </w:t>
+      </w:r>
+      <w:r>
+        <w:rPr>
+          <w:rFonts w:cstheme="minorHAnsi"/>
+          <w:sz w:val="18"/>
+          <w:szCs w:val="18"/>
+        </w:rPr>
+        <w:t>en las que se vayan a utilizar caracteres Unicode.</w:t>
+      </w:r>
+    </w:p>
+    <w:p>
+      <w:pPr>
+        <w:rPr>
+          <w:rFonts w:cstheme="minorHAnsi"/>
+          <w:b/>
+          <w:bCs/>
+          <w:sz w:val="18"/>
+          <w:szCs w:val="18"/>
+        </w:rPr>
+      </w:pPr>
+      <w:r>
+        <w:rPr>
+          <w:rFonts w:cstheme="minorHAnsi"/>
+          <w:b/>
+          <w:bCs/>
+          <w:sz w:val="18"/>
+          <w:szCs w:val="18"/>
+        </w:rPr>
+        <w:t>Fechas</w:t>
+      </w:r>
+      <w:r>
+        <w:rPr>
+          <w:rFonts w:cstheme="minorHAnsi"/>
+          <w:b/>
+          <w:bCs/>
+          <w:sz w:val="18"/>
+          <w:szCs w:val="18"/>
+        </w:rPr>
+        <w:t>:</w:t>
+      </w:r>
+    </w:p>
+    <w:p>
+      <w:pPr>
+        <w:rPr>
+          <w:rFonts w:cstheme="minorHAnsi"/>
+          <w:sz w:val="18"/>
+          <w:szCs w:val="18"/>
+        </w:rPr>
+      </w:pPr>
+      <w:r>
+        <w:rPr>
+          <w:rFonts w:cstheme="minorHAnsi"/>
+          <w:sz w:val="18"/>
+          <w:szCs w:val="18"/>
+        </w:rPr>
+        <w:t>Date</w:t>
+      </w:r>
+    </w:p>
+    <w:p>
+      <w:pPr>
+        <w:rPr>
+          <w:rFonts w:cstheme="minorHAnsi"/>
+          <w:sz w:val="18"/>
+          <w:szCs w:val="18"/>
+        </w:rPr>
+      </w:pPr>
+      <w:r>
+        <w:rPr>
+          <w:rFonts w:cstheme="minorHAnsi"/>
+          <w:sz w:val="18"/>
+          <w:szCs w:val="18"/>
+        </w:rPr>
+        <w:t>Time</w:t>
+      </w:r>
+    </w:p>
+    <w:p>
+      <w:pPr>
+        <w:rPr>
+          <w:rFonts w:cstheme="minorHAnsi"/>
+          <w:sz w:val="18"/>
+          <w:szCs w:val="18"/>
+        </w:rPr>
+      </w:pPr>
+      <w:r>
+        <w:rPr>
+          <w:rFonts w:cstheme="minorHAnsi"/>
+          <w:sz w:val="18"/>
+          <w:szCs w:val="18"/>
+        </w:rPr>
+        <w:t>SmallDateTime</w:t>
+      </w:r>
+    </w:p>
+    <w:p>
+      <w:pPr>
+        <w:rPr>
+          <w:rFonts w:cstheme="minorHAnsi"/>
+          <w:sz w:val="18"/>
+          <w:szCs w:val="18"/>
+        </w:rPr>
+      </w:pPr>
+      <w:r>
+        <w:rPr>
+          <w:rFonts w:cstheme="minorHAnsi"/>
+          <w:sz w:val="18"/>
+          <w:szCs w:val="18"/>
+        </w:rPr>
+        <w:t>DateTime</w:t>
+      </w:r>
+    </w:p>
+    <w:p>
+      <w:pPr>
+        <w:rPr>
+          <w:rFonts w:cstheme="minorHAnsi"/>
+          <w:sz w:val="18"/>
+          <w:szCs w:val="18"/>
+        </w:rPr>
+      </w:pPr>
+      <w:r>
+        <w:rPr>
+          <w:rFonts w:cstheme="minorHAnsi"/>
+          <w:sz w:val="18"/>
+          <w:szCs w:val="18"/>
+        </w:rPr>
+        <w:t>DateTimeOffset</w:t>
+      </w:r>
+    </w:p>
+    <w:p>
+      <w:pPr>
+        <w:rPr>
+          <w:rFonts w:cstheme="minorHAnsi"/>
+          <w:sz w:val="18"/>
+          <w:szCs w:val="18"/>
+        </w:rPr>
+      </w:pPr>
+      <w:r>
+        <w:rPr>
+          <w:rFonts w:cstheme="minorHAnsi"/>
+          <w:sz w:val="18"/>
+          <w:szCs w:val="18"/>
+        </w:rPr>
+        <w:t>DateTime2</w:t>
+      </w:r>
+    </w:p>
+    <w:p>
+      <w:pPr>
+        <w:rPr>
+          <w:rFonts w:cstheme="minorHAnsi"/>
+          <w:sz w:val="18"/>
+          <w:szCs w:val="18"/>
+        </w:rPr>
+      </w:pPr>
+    </w:p>
+    <w:p>
+      <w:pPr>
+        <w:rPr>
+          <w:rFonts w:cstheme="minorHAnsi"/>
+          <w:sz w:val="18"/>
+          <w:szCs w:val="18"/>
+        </w:rPr>
+      </w:pPr>
+    </w:p>
+    <w:p>
+      <w:pPr>
+        <w:rPr>
+          <w:rFonts w:cstheme="minorHAnsi"/>
+          <w:sz w:val="18"/>
+          <w:szCs w:val="18"/>
+        </w:rPr>
+      </w:pPr>
+    </w:p>
+    <w:p>
+      <w:pPr>
+        <w:rPr>
+          <w:rFonts w:cstheme="minorHAnsi"/>
+          <w:sz w:val="18"/>
+          <w:szCs w:val="18"/>
+        </w:rPr>
+      </w:pPr>
+      <w:r>
+        <w:rPr>
+          <w:rFonts w:cstheme="minorHAnsi"/>
+          <w:sz w:val="18"/>
+          <w:szCs w:val="18"/>
+        </w:rPr>
+        <w:t>IMAGE: SERÁ ELIMINADO Y SE RECOMIENDA SUSTITUIR POR VARBINARY(MAX</w:t>
+      </w:r>
+      <w:r>
+        <w:rPr>
+          <w:rFonts w:cstheme="minorHAnsi"/>
+          <w:sz w:val="18"/>
+          <w:szCs w:val="18"/>
+        </w:rPr>
+        <w:t>)</w:t>
+      </w:r>
+    </w:p>
+    <w:p>
+      <w:pPr>
+        <w:rPr>
+          <w:rFonts w:cstheme="minorHAnsi"/>
+          <w:sz w:val="18"/>
+          <w:szCs w:val="18"/>
+        </w:rPr>
+      </w:pPr>
+    </w:p>
     <w:sectPr>
       <w:pgSz w:w="12240" w:h="15840"/>
       <w:pgMar w:top="1440" w:right="1440" w:bottom="1440" w:left="1440" w:header="720" w:footer="720" w:gutter="0"/>
@@ -630,6 +2001,127 @@
     </w:sectPr>
   </w:body>
 </w:document>
+</file>
+
+<file path=word/numbering.xml><?xml version="1.0" encoding="utf-8"?>
+<w:numbering xmlns:wpc="http://schemas.microsoft.com/office/word/2010/wordprocessingCanvas" xmlns:cx="http://schemas.microsoft.com/office/drawing/2014/chartex" xmlns:cx1="http://schemas.microsoft.com/office/drawing/2015/9/8/chartex" xmlns:cx2="http://schemas.microsoft.com/office/drawing/2015/10/21/chartex" xmlns:cx3="http://schemas.microsoft.com/office/drawing/2016/5/9/chartex" xmlns:cx4="http://schemas.microsoft.com/office/drawing/2016/5/10/chartex" xmlns:cx5="http://schemas.microsoft.com/office/drawing/2016/5/11/chartex" xmlns:cx6="http://schemas.microsoft.com/office/drawing/2016/5/12/chartex" xmlns:cx7="http://schemas.microsoft.com/office/drawing/2016/5/13/chartex" xmlns:cx8="http://schemas.microsoft.com/office/drawing/2016/5/14/chartex" xmlns:mc="http://schemas.openxmlformats.org/markup-compatibility/2006" xmlns:aink="http://schemas.microsoft.com/office/drawing/2016/ink" xmlns:am3d="http://schemas.microsoft.com/office/drawing/2017/model3d" xmlns:o="urn:schemas-microsoft-com:office:office" xmlns:oel="http://schemas.microsoft.com/office/2019/extlst" xmlns:r="http://schemas.openxmlformats.org/officeDocument/2006/relationships" xmlns:m="http://schemas.openxmlformats.org/officeDocument/2006/math" xmlns:v="urn:schemas-microsoft-com:vml" xmlns:wp14="http://schemas.microsoft.com/office/word/2010/wordprocessingDrawing" xmlns:wp="http://schemas.openxmlformats.org/drawingml/2006/wordprocessingDrawing" xmlns:w10="urn:schemas-microsoft-com:office:word" xmlns:w="http://schemas.openxmlformats.org/wordprocessingml/2006/main" xmlns:w14="http://schemas.microsoft.com/office/word/2010/wordml" xmlns:w15="http://schemas.microsoft.com/office/word/2012/wordml" xmlns:w16cex="http://schemas.microsoft.com/office/word/2018/wordml/cex" xmlns:w16cid="http://schemas.microsoft.com/office/word/2016/wordml/cid" xmlns:w16="http://schemas.microsoft.com/office/word/2018/wordml" xmlns:w16sdtdh="http://schemas.microsoft.com/office/word/2020/wordml/sdtdatahash" xmlns:w16se="http://schemas.microsoft.com/office/word/2015/wordml/symex" xmlns:wpg="http://schemas.microsoft.com/office/word/2010/wordprocessingGroup" xmlns:wpi="http://schemas.microsoft.com/office/word/2010/wordprocessingInk" xmlns:wne="http://schemas.microsoft.com/office/word/2006/wordml" xmlns:wps="http://schemas.microsoft.com/office/word/2010/wordprocessingShape" mc:Ignorable="w14 w15 w16se w16cid w16 w16cex w16sdtdh wp14">
+  <w:abstractNum w:abstractNumId="0" w15:restartNumberingAfterBreak="0">
+    <w:nsid w:val="2FBE4116"/>
+    <w:multiLevelType w:val="hybridMultilevel"/>
+    <w:tmpl w:val="51A0DB08"/>
+    <w:lvl w:ilvl="0" w:tplc="0C0A0001">
+      <w:start w:val="1"/>
+      <w:numFmt w:val="bullet"/>
+      <w:lvlText w:val=""/>
+      <w:lvlJc w:val="left"/>
+      <w:pPr>
+        <w:ind w:left="720" w:hanging="360"/>
+      </w:pPr>
+      <w:rPr>
+        <w:rFonts w:ascii="Symbol" w:hAnsi="Symbol" w:hint="default"/>
+      </w:rPr>
+    </w:lvl>
+    <w:lvl w:ilvl="1" w:tplc="0C0A0003" w:tentative="1">
+      <w:start w:val="1"/>
+      <w:numFmt w:val="bullet"/>
+      <w:lvlText w:val="o"/>
+      <w:lvlJc w:val="left"/>
+      <w:pPr>
+        <w:ind w:left="1440" w:hanging="360"/>
+      </w:pPr>
+      <w:rPr>
+        <w:rFonts w:ascii="Courier New" w:hAnsi="Courier New" w:cs="Courier New" w:hint="default"/>
+      </w:rPr>
+    </w:lvl>
+    <w:lvl w:ilvl="2" w:tplc="0C0A0005" w:tentative="1">
+      <w:start w:val="1"/>
+      <w:numFmt w:val="bullet"/>
+      <w:lvlText w:val=""/>
+      <w:lvlJc w:val="left"/>
+      <w:pPr>
+        <w:ind w:left="2160" w:hanging="360"/>
+      </w:pPr>
+      <w:rPr>
+        <w:rFonts w:ascii="Wingdings" w:hAnsi="Wingdings" w:hint="default"/>
+      </w:rPr>
+    </w:lvl>
+    <w:lvl w:ilvl="3" w:tplc="0C0A0001" w:tentative="1">
+      <w:start w:val="1"/>
+      <w:numFmt w:val="bullet"/>
+      <w:lvlText w:val=""/>
+      <w:lvlJc w:val="left"/>
+      <w:pPr>
+        <w:ind w:left="2880" w:hanging="360"/>
+      </w:pPr>
+      <w:rPr>
+        <w:rFonts w:ascii="Symbol" w:hAnsi="Symbol" w:hint="default"/>
+      </w:rPr>
+    </w:lvl>
+    <w:lvl w:ilvl="4" w:tplc="0C0A0003" w:tentative="1">
+      <w:start w:val="1"/>
+      <w:numFmt w:val="bullet"/>
+      <w:lvlText w:val="o"/>
+      <w:lvlJc w:val="left"/>
+      <w:pPr>
+        <w:ind w:left="3600" w:hanging="360"/>
+      </w:pPr>
+      <w:rPr>
+        <w:rFonts w:ascii="Courier New" w:hAnsi="Courier New" w:cs="Courier New" w:hint="default"/>
+      </w:rPr>
+    </w:lvl>
+    <w:lvl w:ilvl="5" w:tplc="0C0A0005" w:tentative="1">
+      <w:start w:val="1"/>
+      <w:numFmt w:val="bullet"/>
+      <w:lvlText w:val=""/>
+      <w:lvlJc w:val="left"/>
+      <w:pPr>
+        <w:ind w:left="4320" w:hanging="360"/>
+      </w:pPr>
+      <w:rPr>
+        <w:rFonts w:ascii="Wingdings" w:hAnsi="Wingdings" w:hint="default"/>
+      </w:rPr>
+    </w:lvl>
+    <w:lvl w:ilvl="6" w:tplc="0C0A0001" w:tentative="1">
+      <w:start w:val="1"/>
+      <w:numFmt w:val="bullet"/>
+      <w:lvlText w:val=""/>
+      <w:lvlJc w:val="left"/>
+      <w:pPr>
+        <w:ind w:left="5040" w:hanging="360"/>
+      </w:pPr>
+      <w:rPr>
+        <w:rFonts w:ascii="Symbol" w:hAnsi="Symbol" w:hint="default"/>
+      </w:rPr>
+    </w:lvl>
+    <w:lvl w:ilvl="7" w:tplc="0C0A0003" w:tentative="1">
+      <w:start w:val="1"/>
+      <w:numFmt w:val="bullet"/>
+      <w:lvlText w:val="o"/>
+      <w:lvlJc w:val="left"/>
+      <w:pPr>
+        <w:ind w:left="5760" w:hanging="360"/>
+      </w:pPr>
+      <w:rPr>
+        <w:rFonts w:ascii="Courier New" w:hAnsi="Courier New" w:cs="Courier New" w:hint="default"/>
+      </w:rPr>
+    </w:lvl>
+    <w:lvl w:ilvl="8" w:tplc="0C0A0005" w:tentative="1">
+      <w:start w:val="1"/>
+      <w:numFmt w:val="bullet"/>
+      <w:lvlText w:val=""/>
+      <w:lvlJc w:val="left"/>
+      <w:pPr>
+        <w:ind w:left="6480" w:hanging="360"/>
+      </w:pPr>
+      <w:rPr>
+        <w:rFonts w:ascii="Wingdings" w:hAnsi="Wingdings" w:hint="default"/>
+      </w:rPr>
+    </w:lvl>
+  </w:abstractNum>
+  <w:num w:numId="1" w16cid:durableId="1155535396">
+    <w:abstractNumId w:val="0"/>
+  </w:num>
+</w:numbering>
 </file>
 
 <file path=word/styles.xml><?xml version="1.0" encoding="utf-8"?>
@@ -1079,6 +2571,17 @@
       </w:tblBorders>
     </w:tblPr>
   </w:style>
+  <w:style w:type="paragraph" w:styleId="ListParagraph">
+    <w:name w:val="List Paragraph"/>
+    <w:basedOn w:val="Normal"/>
+    <w:uiPriority w:val="34"/>
+    <w:qFormat/>
+    <w:rsid w:val="00D0243B"/>
+    <w:pPr>
+      <w:ind w:left="720"/>
+      <w:contextualSpacing/>
+    </w:pPr>
+  </w:style>
 </w:styles>
 </file>
 

</xml_diff>

<commit_message>
Documentar campos de fecha-hora
</commit_message>
<xml_diff>
--- a/SqlDocument.docx
+++ b/SqlDocument.docx
@@ -869,15 +869,7 @@
                 <w:sz w:val="18"/>
                 <w:szCs w:val="18"/>
               </w:rPr>
-              <w:t xml:space="preserve"> DE </w:t>
-            </w:r>
-            <w:r>
-              <w:rPr>
-                <w:rFonts w:cstheme="minorHAnsi"/>
-                <w:sz w:val="18"/>
-                <w:szCs w:val="18"/>
-              </w:rPr>
-              <w:t>BYTES</w:t>
+              <w:t xml:space="preserve"> DE BYTES</w:t>
             </w:r>
           </w:p>
         </w:tc>
@@ -1685,23 +1677,7 @@
                 <w:sz w:val="18"/>
                 <w:szCs w:val="18"/>
               </w:rPr>
-              <w:t xml:space="preserve">SERÁ ELIMINADO Y SE RECOMIENDA SUSTITUIR POR </w:t>
-            </w:r>
-            <w:r>
-              <w:rPr>
-                <w:rFonts w:cstheme="minorHAnsi"/>
-                <w:sz w:val="18"/>
-                <w:szCs w:val="18"/>
-              </w:rPr>
-              <w:t>N</w:t>
-            </w:r>
-            <w:r>
-              <w:rPr>
-                <w:rFonts w:cstheme="minorHAnsi"/>
-                <w:sz w:val="18"/>
-                <w:szCs w:val="18"/>
-              </w:rPr>
-              <w:t>VARCHAR(MAX)</w:t>
+              <w:t>SERÁ ELIMINADO Y SE RECOMIENDA SUSTITUIR POR NVARCHAR(MAX)</w:t>
             </w:r>
           </w:p>
         </w:tc>
@@ -1807,6 +1783,7 @@
           <w:bCs/>
           <w:sz w:val="18"/>
           <w:szCs w:val="18"/>
+          <w:lang w:val="en-GB"/>
         </w:rPr>
       </w:pPr>
       <w:r>
@@ -1816,18 +1793,9 @@
           <w:bCs/>
           <w:sz w:val="18"/>
           <w:szCs w:val="18"/>
-        </w:rPr>
-        <w:t>Fechas</w:t>
-      </w:r>
-      <w:r>
-        <w:rPr>
-          <w:rFonts w:cstheme="minorHAnsi"/>
-          <w:b/>
-          <w:bCs/>
-          <w:sz w:val="18"/>
-          <w:szCs w:val="18"/>
-        </w:rPr>
-        <w:t>:</w:t>
+          <w:lang w:val="en-GB"/>
+        </w:rPr>
+        <w:t>Fechas:</w:t>
       </w:r>
     </w:p>
     <w:p>
@@ -1846,6 +1814,22 @@
         </w:rPr>
         <w:t>Date</w:t>
       </w:r>
+      <w:r>
+        <w:rPr>
+          <w:rFonts w:cstheme="minorHAnsi"/>
+          <w:sz w:val="18"/>
+          <w:szCs w:val="18"/>
+        </w:rPr>
+        <w:t>: Sólo almacena la f</w:t>
+      </w:r>
+      <w:r>
+        <w:rPr>
+          <w:rFonts w:cstheme="minorHAnsi"/>
+          <w:sz w:val="18"/>
+          <w:szCs w:val="18"/>
+        </w:rPr>
+        <w:t>echa, es decir: año, mes y día</w:t>
+      </w:r>
     </w:p>
     <w:p>
       <w:pPr>
@@ -1863,6 +1847,38 @@
         </w:rPr>
         <w:t>Time</w:t>
       </w:r>
+      <w:r>
+        <w:rPr>
+          <w:rFonts w:cstheme="minorHAnsi"/>
+          <w:sz w:val="18"/>
+          <w:szCs w:val="18"/>
+        </w:rPr>
+        <w:t>(n)</w:t>
+      </w:r>
+      <w:r>
+        <w:rPr>
+          <w:rFonts w:cstheme="minorHAnsi"/>
+          <w:sz w:val="18"/>
+          <w:szCs w:val="18"/>
+        </w:rPr>
+        <w:t>: Sólo almacena la</w:t>
+      </w:r>
+      <w:r>
+        <w:rPr>
+          <w:rFonts w:cstheme="minorHAnsi"/>
+          <w:sz w:val="18"/>
+          <w:szCs w:val="18"/>
+        </w:rPr>
+        <w:t xml:space="preserve"> hora, es decir: horas, minutos, segundos y hasta 7 dígitos de nanosegundos</w:t>
+      </w:r>
+      <w:r>
+        <w:rPr>
+          <w:rFonts w:cstheme="minorHAnsi"/>
+          <w:sz w:val="18"/>
+          <w:szCs w:val="18"/>
+        </w:rPr>
+        <w:t>. Donde n es el número de dígitos que se usarán.</w:t>
+      </w:r>
     </w:p>
     <w:p>
       <w:pPr>
@@ -1880,6 +1896,14 @@
         </w:rPr>
         <w:t>SmallDateTime</w:t>
       </w:r>
+      <w:r>
+        <w:rPr>
+          <w:rFonts w:cstheme="minorHAnsi"/>
+          <w:sz w:val="18"/>
+          <w:szCs w:val="18"/>
+        </w:rPr>
+        <w:t>: almacena fecha y hora sin nanosegundos. Además, los segundos siempre son cero. Por lo tanto, la precisión es de un minuto.</w:t>
+      </w:r>
     </w:p>
     <w:p>
       <w:pPr>
@@ -1897,6 +1921,38 @@
         </w:rPr>
         <w:t>DateTime</w:t>
       </w:r>
+      <w:r>
+        <w:rPr>
+          <w:rFonts w:cstheme="minorHAnsi"/>
+          <w:sz w:val="18"/>
+          <w:szCs w:val="18"/>
+        </w:rPr>
+        <w:t xml:space="preserve">: Almacena fecha y hora con milisegundos. </w:t>
+      </w:r>
+      <w:r>
+        <w:rPr>
+          <w:rFonts w:cstheme="minorHAnsi"/>
+          <w:sz w:val="18"/>
+          <w:szCs w:val="18"/>
+        </w:rPr>
+        <w:t>Rango de fechas:</w:t>
+      </w:r>
+      <w:r>
+        <w:rPr>
+          <w:rFonts w:cstheme="minorHAnsi"/>
+          <w:sz w:val="18"/>
+          <w:szCs w:val="18"/>
+        </w:rPr>
+        <w:t xml:space="preserve"> 01/01/1753</w:t>
+      </w:r>
+      <w:r>
+        <w:rPr>
+          <w:rFonts w:cstheme="minorHAnsi"/>
+          <w:sz w:val="18"/>
+          <w:szCs w:val="18"/>
+        </w:rPr>
+        <w:t xml:space="preserve"> a 31/12/9999. Rango de horas: 00:00:00 a 23:59:59.997</w:t>
+      </w:r>
     </w:p>
     <w:p>
       <w:pPr>
@@ -1912,7 +1968,63 @@
           <w:sz w:val="18"/>
           <w:szCs w:val="18"/>
         </w:rPr>
-        <w:t>DateTimeOffset</w:t>
+        <w:t>DateTime2</w:t>
+      </w:r>
+      <w:r>
+        <w:rPr>
+          <w:rFonts w:cstheme="minorHAnsi"/>
+          <w:sz w:val="18"/>
+          <w:szCs w:val="18"/>
+        </w:rPr>
+        <w:t>(n):</w:t>
+      </w:r>
+      <w:r>
+        <w:rPr>
+          <w:rFonts w:cstheme="minorHAnsi"/>
+          <w:sz w:val="18"/>
+          <w:szCs w:val="18"/>
+        </w:rPr>
+        <w:t xml:space="preserve"> </w:t>
+      </w:r>
+      <w:r>
+        <w:rPr>
+          <w:rFonts w:cstheme="minorHAnsi"/>
+          <w:sz w:val="18"/>
+          <w:szCs w:val="18"/>
+        </w:rPr>
+        <w:t>Almacena fecha y hora con milisegundos. Rango de fechas: 01/01/</w:t>
+      </w:r>
+      <w:r>
+        <w:rPr>
+          <w:rFonts w:cstheme="minorHAnsi"/>
+          <w:sz w:val="18"/>
+          <w:szCs w:val="18"/>
+        </w:rPr>
+        <w:t>0001</w:t>
+      </w:r>
+      <w:r>
+        <w:rPr>
+          <w:rFonts w:cstheme="minorHAnsi"/>
+          <w:sz w:val="18"/>
+          <w:szCs w:val="18"/>
+        </w:rPr>
+        <w:t xml:space="preserve"> a 31/12/9999. Rango de horas: 00:00:00 a 23:59:59.</w:t>
+      </w:r>
+      <w:r>
+        <w:rPr>
+          <w:rFonts w:cstheme="minorHAnsi"/>
+          <w:sz w:val="18"/>
+          <w:szCs w:val="18"/>
+        </w:rPr>
+        <w:t>9999999</w:t>
+      </w:r>
+      <w:r>
+        <w:rPr>
+          <w:rFonts w:cstheme="minorHAnsi"/>
+          <w:sz w:val="18"/>
+          <w:szCs w:val="18"/>
+        </w:rPr>
+        <w:t>. n es el número de dígitos que se usarán.</w:t>
       </w:r>
     </w:p>
     <w:p>
@@ -1923,14 +2035,6 @@
           <w:szCs w:val="18"/>
         </w:rPr>
       </w:pPr>
-      <w:r>
-        <w:rPr>
-          <w:rFonts w:cstheme="minorHAnsi"/>
-          <w:sz w:val="18"/>
-          <w:szCs w:val="18"/>
-        </w:rPr>
-        <w:t>DateTime2</w:t>
-      </w:r>
     </w:p>
     <w:p>
       <w:pPr>
@@ -1940,6 +2044,23 @@
           <w:szCs w:val="18"/>
         </w:rPr>
       </w:pPr>
+      <w:r>
+        <w:rPr>
+          <w:rFonts w:cstheme="minorHAnsi"/>
+          <w:sz w:val="18"/>
+          <w:szCs w:val="18"/>
+        </w:rPr>
+        <w:lastRenderedPageBreak/>
+        <w:t>DateTimeOffset</w:t>
+      </w:r>
+      <w:r>
+        <w:rPr>
+          <w:rFonts w:cstheme="minorHAnsi"/>
+          <w:sz w:val="18"/>
+          <w:szCs w:val="18"/>
+        </w:rPr>
+        <w:t>(n): es exactamente igual que DateTime2 pero añade la zona horaria.</w:t>
+      </w:r>
     </w:p>
     <w:p>
       <w:pPr>
@@ -1949,6 +2070,22 @@
           <w:szCs w:val="18"/>
         </w:rPr>
       </w:pPr>
+      <w:r>
+        <w:rPr>
+          <w:rFonts w:cstheme="minorHAnsi"/>
+          <w:sz w:val="18"/>
+          <w:szCs w:val="18"/>
+        </w:rPr>
+        <w:t>En resumen, considero que estamos utilizando el tipo DateTime siempre por defecto sin tener en cuenta los demás y sin tener en cuenta el tipo de dato que se desea almacenar. Muchos de los campos que definimos como DateTime deberían ser Date y ahorraríamos 5 bytes en cada uno de ellos</w:t>
+      </w:r>
+      <w:r>
+        <w:rPr>
+          <w:rFonts w:cstheme="minorHAnsi"/>
+          <w:sz w:val="18"/>
+          <w:szCs w:val="18"/>
+        </w:rPr>
+        <w:t>. Sólo con los campos fecha_creacion, hora_creacion, fecha_actua y hora_actua podríamos ahorrar como mínimo 16 bytes por fila.</w:t>
+      </w:r>
     </w:p>
     <w:p>
       <w:pPr>
@@ -1967,22 +2104,6 @@
           <w:szCs w:val="18"/>
         </w:rPr>
       </w:pPr>
-      <w:r>
-        <w:rPr>
-          <w:rFonts w:cstheme="minorHAnsi"/>
-          <w:sz w:val="18"/>
-          <w:szCs w:val="18"/>
-        </w:rPr>
-        <w:t>IMAGE: SERÁ ELIMINADO Y SE RECOMIENDA SUSTITUIR POR VARBINARY(MAX</w:t>
-      </w:r>
-      <w:r>
-        <w:rPr>
-          <w:rFonts w:cstheme="minorHAnsi"/>
-          <w:sz w:val="18"/>
-          <w:szCs w:val="18"/>
-        </w:rPr>
-        <w:t>)</w:t>
-      </w:r>
     </w:p>
     <w:p>
       <w:pPr>
@@ -1992,6 +2113,31 @@
           <w:szCs w:val="18"/>
         </w:rPr>
       </w:pPr>
+    </w:p>
+    <w:p>
+      <w:pPr>
+        <w:rPr>
+          <w:rFonts w:cstheme="minorHAnsi"/>
+          <w:sz w:val="18"/>
+          <w:szCs w:val="18"/>
+        </w:rPr>
+      </w:pPr>
+      <w:r>
+        <w:rPr>
+          <w:rFonts w:cstheme="minorHAnsi"/>
+          <w:sz w:val="18"/>
+          <w:szCs w:val="18"/>
+        </w:rPr>
+        <w:t>IMAGE: SERÁ ELIMINADO Y SE RECOMIENDA SUSTITUIR POR VARBINARY(MAX</w:t>
+      </w:r>
+      <w:r>
+        <w:rPr>
+          <w:rFonts w:cstheme="minorHAnsi"/>
+          <w:sz w:val="18"/>
+          <w:szCs w:val="18"/>
+        </w:rPr>
+        <w:t>)</w:t>
+      </w:r>
     </w:p>
     <w:sectPr>
       <w:pgSz w:w="12240" w:h="15840"/>

</xml_diff>

<commit_message>
Añadir tipos de datos, autonumericos vs guid y valores por defecto
</commit_message>
<xml_diff>
--- a/SqlDocument.docx
+++ b/SqlDocument.docx
@@ -642,6 +642,28 @@
           <w:sz w:val="18"/>
           <w:szCs w:val="18"/>
         </w:rPr>
+        <w:br w:type="page"/>
+      </w:r>
+    </w:p>
+    <w:p>
+      <w:pPr>
+        <w:rPr>
+          <w:rFonts w:cstheme="minorHAnsi"/>
+          <w:b/>
+          <w:bCs/>
+          <w:sz w:val="18"/>
+          <w:szCs w:val="18"/>
+        </w:rPr>
+      </w:pPr>
+      <w:r>
+        <w:rPr>
+          <w:rFonts w:cstheme="minorHAnsi"/>
+          <w:b/>
+          <w:bCs/>
+          <w:sz w:val="18"/>
+          <w:szCs w:val="18"/>
+        </w:rPr>
+        <w:lastRenderedPageBreak/>
         <w:t>DIFERENTES TIPOS DE DATOS EN SQL SERVER</w:t>
       </w:r>
     </w:p>
@@ -669,7 +691,7 @@
     <w:tbl>
       <w:tblPr>
         <w:tblStyle w:val="TableGrid"/>
-        <w:tblW w:w="10084" w:type="dxa"/>
+        <w:tblW w:w="9351" w:type="dxa"/>
         <w:tblLayout w:type="fixed"/>
         <w:tblLook w:val="04A0" w:firstRow="1" w:lastRow="0" w:firstColumn="1" w:lastColumn="0" w:noHBand="0" w:noVBand="1"/>
       </w:tblPr>
@@ -680,8 +702,7 @@
         <w:gridCol w:w="1276"/>
         <w:gridCol w:w="1276"/>
         <w:gridCol w:w="1276"/>
-        <w:gridCol w:w="486"/>
-        <w:gridCol w:w="1239"/>
+        <w:gridCol w:w="992"/>
       </w:tblGrid>
       <w:tr>
         <w:tc>
@@ -717,15 +738,7 @@
                 <w:sz w:val="18"/>
                 <w:szCs w:val="18"/>
               </w:rPr>
-              <w:t>TAMAÑO FIJO</w:t>
-            </w:r>
-            <w:r>
-              <w:rPr>
-                <w:rFonts w:cstheme="minorHAnsi"/>
-                <w:sz w:val="18"/>
-                <w:szCs w:val="18"/>
-              </w:rPr>
-              <w:t>.</w:t>
+              <w:t>TAMAÑO FIJO.</w:t>
             </w:r>
             <w:r>
               <w:rPr>
@@ -772,15 +785,7 @@
                 <w:sz w:val="18"/>
                 <w:szCs w:val="18"/>
               </w:rPr>
-              <w:t>TAMAÑO VARIABLE</w:t>
-            </w:r>
-            <w:r>
-              <w:rPr>
-                <w:rFonts w:cstheme="minorHAnsi"/>
-                <w:sz w:val="18"/>
-                <w:szCs w:val="18"/>
-              </w:rPr>
-              <w:t>.</w:t>
+              <w:t>TAMAÑO VARIABLE.</w:t>
             </w:r>
           </w:p>
           <w:p>
@@ -898,7 +903,7 @@
         </w:tc>
         <w:tc>
           <w:tcPr>
-            <w:tcW w:w="486" w:type="dxa"/>
+            <w:tcW w:w="992" w:type="dxa"/>
           </w:tcPr>
           <w:p>
             <w:pPr>
@@ -909,21 +914,14 @@
                 <w:szCs w:val="18"/>
               </w:rPr>
             </w:pPr>
-          </w:p>
-        </w:tc>
-        <w:tc>
-          <w:tcPr>
-            <w:tcW w:w="1239" w:type="dxa"/>
-          </w:tcPr>
-          <w:p>
-            <w:pPr>
-              <w:jc w:val="center"/>
-              <w:rPr>
-                <w:rFonts w:cstheme="minorHAnsi"/>
-                <w:sz w:val="18"/>
-                <w:szCs w:val="18"/>
-              </w:rPr>
-            </w:pPr>
+            <w:r>
+              <w:rPr>
+                <w:rFonts w:cstheme="minorHAnsi"/>
+                <w:sz w:val="18"/>
+                <w:szCs w:val="18"/>
+              </w:rPr>
+              <w:t>UNICODE</w:t>
+            </w:r>
           </w:p>
         </w:tc>
       </w:tr>
@@ -1057,25 +1055,7 @@
         </w:tc>
         <w:tc>
           <w:tcPr>
-            <w:tcW w:w="486" w:type="dxa"/>
-          </w:tcPr>
-          <w:p>
-            <w:pPr>
-              <w:tabs>
-                <w:tab w:val="left" w:pos="765"/>
-              </w:tabs>
-              <w:jc w:val="center"/>
-              <w:rPr>
-                <w:rFonts w:cstheme="minorHAnsi"/>
-                <w:sz w:val="18"/>
-                <w:szCs w:val="18"/>
-              </w:rPr>
-            </w:pPr>
-          </w:p>
-        </w:tc>
-        <w:tc>
-          <w:tcPr>
-            <w:tcW w:w="1239" w:type="dxa"/>
+            <w:tcW w:w="992" w:type="dxa"/>
           </w:tcPr>
           <w:p>
             <w:pPr>
@@ -1228,22 +1208,7 @@
         </w:tc>
         <w:tc>
           <w:tcPr>
-            <w:tcW w:w="486" w:type="dxa"/>
-          </w:tcPr>
-          <w:p>
-            <w:pPr>
-              <w:jc w:val="center"/>
-              <w:rPr>
-                <w:rFonts w:cstheme="minorHAnsi"/>
-                <w:sz w:val="18"/>
-                <w:szCs w:val="18"/>
-              </w:rPr>
-            </w:pPr>
-          </w:p>
-        </w:tc>
-        <w:tc>
-          <w:tcPr>
-            <w:tcW w:w="1239" w:type="dxa"/>
+            <w:tcW w:w="992" w:type="dxa"/>
           </w:tcPr>
           <w:p>
             <w:pPr>
@@ -1388,33 +1353,27 @@
         </w:tc>
         <w:tc>
           <w:tcPr>
-            <w:tcW w:w="486" w:type="dxa"/>
+            <w:tcW w:w="992" w:type="dxa"/>
           </w:tcPr>
           <w:p>
             <w:pPr>
               <w:jc w:val="center"/>
               <w:rPr>
                 <w:rFonts w:cstheme="minorHAnsi"/>
-                <w:sz w:val="18"/>
-                <w:szCs w:val="18"/>
-              </w:rPr>
-            </w:pPr>
-          </w:p>
-        </w:tc>
-        <w:tc>
-          <w:tcPr>
-            <w:tcW w:w="1239" w:type="dxa"/>
-          </w:tcPr>
-          <w:p>
-            <w:pPr>
-              <w:jc w:val="center"/>
-              <w:rPr>
-                <w:rFonts w:cstheme="minorHAnsi"/>
                 <w:color w:val="00B050"/>
                 <w:sz w:val="18"/>
                 <w:szCs w:val="18"/>
               </w:rPr>
             </w:pPr>
+            <w:r>
+              <w:rPr>
+                <w:rFonts w:cstheme="minorHAnsi"/>
+                <w:color w:val="00B050"/>
+                <w:sz w:val="18"/>
+                <w:szCs w:val="18"/>
+              </w:rPr>
+              <w:sym w:font="Webdings" w:char="F061"/>
+            </w:r>
           </w:p>
         </w:tc>
       </w:tr>
@@ -1556,33 +1515,27 @@
         </w:tc>
         <w:tc>
           <w:tcPr>
-            <w:tcW w:w="486" w:type="dxa"/>
+            <w:tcW w:w="992" w:type="dxa"/>
           </w:tcPr>
           <w:p>
             <w:pPr>
               <w:jc w:val="center"/>
               <w:rPr>
                 <w:rFonts w:cstheme="minorHAnsi"/>
-                <w:sz w:val="18"/>
-                <w:szCs w:val="18"/>
-              </w:rPr>
-            </w:pPr>
-          </w:p>
-        </w:tc>
-        <w:tc>
-          <w:tcPr>
-            <w:tcW w:w="1239" w:type="dxa"/>
-          </w:tcPr>
-          <w:p>
-            <w:pPr>
-              <w:jc w:val="center"/>
-              <w:rPr>
-                <w:rFonts w:cstheme="minorHAnsi"/>
                 <w:color w:val="00B050"/>
                 <w:sz w:val="18"/>
                 <w:szCs w:val="18"/>
               </w:rPr>
             </w:pPr>
+            <w:r>
+              <w:rPr>
+                <w:rFonts w:cstheme="minorHAnsi"/>
+                <w:color w:val="00B050"/>
+                <w:sz w:val="18"/>
+                <w:szCs w:val="18"/>
+              </w:rPr>
+              <w:sym w:font="Webdings" w:char="F061"/>
+            </w:r>
           </w:p>
         </w:tc>
       </w:tr>
@@ -1611,8 +1564,8 @@
         </w:tc>
         <w:tc>
           <w:tcPr>
-            <w:tcW w:w="9016" w:type="dxa"/>
-            <w:gridSpan w:val="7"/>
+            <w:tcW w:w="8283" w:type="dxa"/>
+            <w:gridSpan w:val="6"/>
           </w:tcPr>
           <w:p>
             <w:pPr>
@@ -1659,8 +1612,8 @@
         </w:tc>
         <w:tc>
           <w:tcPr>
-            <w:tcW w:w="9016" w:type="dxa"/>
-            <w:gridSpan w:val="7"/>
+            <w:tcW w:w="8283" w:type="dxa"/>
+            <w:gridSpan w:val="6"/>
           </w:tcPr>
           <w:p>
             <w:pPr>
@@ -1694,6 +1647,7 @@
     </w:p>
     <w:p>
       <w:pPr>
+        <w:jc w:val="both"/>
         <w:rPr>
           <w:rFonts w:cstheme="minorHAnsi"/>
           <w:sz w:val="18"/>
@@ -1719,6 +1673,7 @@
     </w:p>
     <w:p>
       <w:pPr>
+        <w:jc w:val="both"/>
         <w:rPr>
           <w:rFonts w:cstheme="minorHAnsi"/>
           <w:sz w:val="18"/>
@@ -1752,6 +1707,7 @@
     </w:p>
     <w:p>
       <w:pPr>
+        <w:jc w:val="both"/>
         <w:rPr>
           <w:rFonts w:cstheme="minorHAnsi"/>
           <w:sz w:val="18"/>
@@ -1777,13 +1733,13 @@
     </w:p>
     <w:p>
       <w:pPr>
+        <w:jc w:val="both"/>
         <w:rPr>
           <w:rFonts w:cstheme="minorHAnsi"/>
           <w:b/>
           <w:bCs/>
           <w:sz w:val="18"/>
           <w:szCs w:val="18"/>
-          <w:lang w:val="en-GB"/>
         </w:rPr>
       </w:pPr>
       <w:r>
@@ -1793,190 +1749,737 @@
           <w:bCs/>
           <w:sz w:val="18"/>
           <w:szCs w:val="18"/>
+        </w:rPr>
+        <w:t>Fechas:</w:t>
+      </w:r>
+    </w:p>
+    <w:p>
+      <w:pPr>
+        <w:jc w:val="both"/>
+        <w:rPr>
+          <w:rFonts w:cstheme="minorHAnsi"/>
+          <w:sz w:val="18"/>
+          <w:szCs w:val="18"/>
+        </w:rPr>
+      </w:pPr>
+      <w:r>
+        <w:rPr>
+          <w:rFonts w:cstheme="minorHAnsi"/>
+          <w:sz w:val="18"/>
+          <w:szCs w:val="18"/>
+        </w:rPr>
+        <w:t>DATE</w:t>
+      </w:r>
+      <w:r>
+        <w:rPr>
+          <w:rFonts w:cstheme="minorHAnsi"/>
+          <w:sz w:val="18"/>
+          <w:szCs w:val="18"/>
+        </w:rPr>
+        <w:t>: Sólo almacena la f</w:t>
+      </w:r>
+      <w:r>
+        <w:rPr>
+          <w:rFonts w:cstheme="minorHAnsi"/>
+          <w:sz w:val="18"/>
+          <w:szCs w:val="18"/>
+        </w:rPr>
+        <w:t>echa, es decir: año, mes y día</w:t>
+      </w:r>
+    </w:p>
+    <w:p>
+      <w:pPr>
+        <w:jc w:val="both"/>
+        <w:rPr>
+          <w:rFonts w:cstheme="minorHAnsi"/>
+          <w:sz w:val="18"/>
+          <w:szCs w:val="18"/>
+        </w:rPr>
+      </w:pPr>
+      <w:r>
+        <w:rPr>
+          <w:rFonts w:cstheme="minorHAnsi"/>
+          <w:sz w:val="18"/>
+          <w:szCs w:val="18"/>
+        </w:rPr>
+        <w:t>TIME</w:t>
+      </w:r>
+      <w:r>
+        <w:rPr>
+          <w:rFonts w:cstheme="minorHAnsi"/>
+          <w:sz w:val="18"/>
+          <w:szCs w:val="18"/>
+        </w:rPr>
+        <w:t>(n)</w:t>
+      </w:r>
+      <w:r>
+        <w:rPr>
+          <w:rFonts w:cstheme="minorHAnsi"/>
+          <w:sz w:val="18"/>
+          <w:szCs w:val="18"/>
+        </w:rPr>
+        <w:t>: Sólo almacena la</w:t>
+      </w:r>
+      <w:r>
+        <w:rPr>
+          <w:rFonts w:cstheme="minorHAnsi"/>
+          <w:sz w:val="18"/>
+          <w:szCs w:val="18"/>
+        </w:rPr>
+        <w:t xml:space="preserve"> hora, es decir: horas, minutos, segundos y hasta 7 dígitos de nanosegundos</w:t>
+      </w:r>
+      <w:r>
+        <w:rPr>
+          <w:rFonts w:cstheme="minorHAnsi"/>
+          <w:sz w:val="18"/>
+          <w:szCs w:val="18"/>
+        </w:rPr>
+        <w:t>. Donde n es el número de dígitos que se usarán.</w:t>
+      </w:r>
+    </w:p>
+    <w:p>
+      <w:pPr>
+        <w:jc w:val="both"/>
+        <w:rPr>
+          <w:rFonts w:cstheme="minorHAnsi"/>
+          <w:sz w:val="18"/>
+          <w:szCs w:val="18"/>
+        </w:rPr>
+      </w:pPr>
+      <w:r>
+        <w:rPr>
+          <w:rFonts w:cstheme="minorHAnsi"/>
+          <w:sz w:val="18"/>
+          <w:szCs w:val="18"/>
+        </w:rPr>
+        <w:t>SMALLDATETIME</w:t>
+      </w:r>
+      <w:r>
+        <w:rPr>
+          <w:rFonts w:cstheme="minorHAnsi"/>
+          <w:sz w:val="18"/>
+          <w:szCs w:val="18"/>
+        </w:rPr>
+        <w:t>: almacena fecha y hora sin nanosegundos. Además, los segundos siempre son cero. Por lo tanto, la precisión es de un minuto.</w:t>
+      </w:r>
+    </w:p>
+    <w:p>
+      <w:pPr>
+        <w:jc w:val="both"/>
+        <w:rPr>
+          <w:rFonts w:cstheme="minorHAnsi"/>
+          <w:sz w:val="18"/>
+          <w:szCs w:val="18"/>
+        </w:rPr>
+      </w:pPr>
+      <w:r>
+        <w:rPr>
+          <w:rFonts w:cstheme="minorHAnsi"/>
+          <w:sz w:val="18"/>
+          <w:szCs w:val="18"/>
+        </w:rPr>
+        <w:t>DATETIME</w:t>
+      </w:r>
+      <w:r>
+        <w:rPr>
+          <w:rFonts w:cstheme="minorHAnsi"/>
+          <w:sz w:val="18"/>
+          <w:szCs w:val="18"/>
+        </w:rPr>
+        <w:t xml:space="preserve">: Almacena fecha y hora con milisegundos. </w:t>
+      </w:r>
+      <w:r>
+        <w:rPr>
+          <w:rFonts w:cstheme="minorHAnsi"/>
+          <w:sz w:val="18"/>
+          <w:szCs w:val="18"/>
+        </w:rPr>
+        <w:t>Rango de fechas:</w:t>
+      </w:r>
+      <w:r>
+        <w:rPr>
+          <w:rFonts w:cstheme="minorHAnsi"/>
+          <w:sz w:val="18"/>
+          <w:szCs w:val="18"/>
+        </w:rPr>
+        <w:t xml:space="preserve"> 01/01/1753</w:t>
+      </w:r>
+      <w:r>
+        <w:rPr>
+          <w:rFonts w:cstheme="minorHAnsi"/>
+          <w:sz w:val="18"/>
+          <w:szCs w:val="18"/>
+        </w:rPr>
+        <w:t xml:space="preserve"> a 31/12/9999. Rango de horas: 00:00:00 a 23:59:59.997</w:t>
+      </w:r>
+    </w:p>
+    <w:p>
+      <w:pPr>
+        <w:jc w:val="both"/>
+        <w:rPr>
+          <w:rFonts w:cstheme="minorHAnsi"/>
+          <w:sz w:val="18"/>
+          <w:szCs w:val="18"/>
+        </w:rPr>
+      </w:pPr>
+      <w:r>
+        <w:rPr>
+          <w:rFonts w:cstheme="minorHAnsi"/>
+          <w:sz w:val="18"/>
+          <w:szCs w:val="18"/>
+        </w:rPr>
+        <w:t>DATETIME2</w:t>
+      </w:r>
+      <w:r>
+        <w:rPr>
+          <w:rFonts w:cstheme="minorHAnsi"/>
+          <w:sz w:val="18"/>
+          <w:szCs w:val="18"/>
+        </w:rPr>
+        <w:t>(n):</w:t>
+      </w:r>
+      <w:r>
+        <w:rPr>
+          <w:rFonts w:cstheme="minorHAnsi"/>
+          <w:sz w:val="18"/>
+          <w:szCs w:val="18"/>
+        </w:rPr>
+        <w:t xml:space="preserve"> </w:t>
+      </w:r>
+      <w:r>
+        <w:rPr>
+          <w:rFonts w:cstheme="minorHAnsi"/>
+          <w:sz w:val="18"/>
+          <w:szCs w:val="18"/>
+        </w:rPr>
+        <w:t>Almacena fecha y hora con milisegundos. Rango de fechas: 01/01/0001 a 31/12/9999. Rango de horas: 00:00:00 a 23:59:59.</w:t>
+      </w:r>
+      <w:r>
+        <w:rPr>
+          <w:rFonts w:cstheme="minorHAnsi"/>
+          <w:sz w:val="18"/>
+          <w:szCs w:val="18"/>
+        </w:rPr>
+        <w:t>9999999</w:t>
+      </w:r>
+      <w:r>
+        <w:rPr>
+          <w:rFonts w:cstheme="minorHAnsi"/>
+          <w:sz w:val="18"/>
+          <w:szCs w:val="18"/>
+        </w:rPr>
+        <w:t>. n es el número de dígitos que se usarán.</w:t>
+      </w:r>
+    </w:p>
+    <w:p>
+      <w:pPr>
+        <w:rPr>
+          <w:rFonts w:cstheme="minorHAnsi"/>
+          <w:sz w:val="18"/>
+          <w:szCs w:val="18"/>
+        </w:rPr>
+      </w:pPr>
+    </w:p>
+    <w:p>
+      <w:pPr>
+        <w:jc w:val="both"/>
+        <w:rPr>
+          <w:rFonts w:cstheme="minorHAnsi"/>
+          <w:sz w:val="18"/>
+          <w:szCs w:val="18"/>
+        </w:rPr>
+      </w:pPr>
+      <w:r>
+        <w:rPr>
+          <w:rFonts w:cstheme="minorHAnsi"/>
+          <w:sz w:val="18"/>
+          <w:szCs w:val="18"/>
+        </w:rPr>
+        <w:t>DATETIMEOFFSET</w:t>
+      </w:r>
+      <w:r>
+        <w:rPr>
+          <w:rFonts w:cstheme="minorHAnsi"/>
+          <w:sz w:val="18"/>
+          <w:szCs w:val="18"/>
+        </w:rPr>
+        <w:t>(n): es exactamente igual que DateTime2 pero añade la zona horaria.</w:t>
+      </w:r>
+    </w:p>
+    <w:p>
+      <w:pPr>
+        <w:jc w:val="both"/>
+        <w:rPr>
+          <w:rFonts w:cstheme="minorHAnsi"/>
+          <w:sz w:val="18"/>
+          <w:szCs w:val="18"/>
+        </w:rPr>
+      </w:pPr>
+      <w:r>
+        <w:rPr>
+          <w:rFonts w:cstheme="minorHAnsi"/>
+          <w:sz w:val="18"/>
+          <w:szCs w:val="18"/>
+        </w:rPr>
+        <w:t>En resumen, considero que estamos utilizando el tipo DateTime siempre por defecto sin tener en cuenta los demás y sin tener en cuenta el tipo de dato que se desea almacenar. Muchos de los campos que definimos como DateTime deberían ser Date y ahorraríamos 5 bytes en cada uno de ellos</w:t>
+      </w:r>
+      <w:r>
+        <w:rPr>
+          <w:rFonts w:cstheme="minorHAnsi"/>
+          <w:sz w:val="18"/>
+          <w:szCs w:val="18"/>
+        </w:rPr>
+        <w:t>. Sólo con los campos fecha_creacion, hora_creacion, fecha_actua y hora_actua podríamos ahorrar como mínimo 16 bytes por fila.</w:t>
+      </w:r>
+    </w:p>
+    <w:p>
+      <w:pPr>
+        <w:rPr>
+          <w:rFonts w:cstheme="minorHAnsi"/>
+          <w:b/>
+          <w:bCs/>
+          <w:sz w:val="18"/>
+          <w:szCs w:val="18"/>
+        </w:rPr>
+      </w:pPr>
+    </w:p>
+    <w:p>
+      <w:pPr>
+        <w:rPr>
+          <w:rFonts w:cstheme="minorHAnsi"/>
+          <w:b/>
+          <w:bCs/>
+          <w:sz w:val="18"/>
+          <w:szCs w:val="18"/>
+        </w:rPr>
+      </w:pPr>
+      <w:r>
+        <w:rPr>
+          <w:rFonts w:cstheme="minorHAnsi"/>
+          <w:b/>
+          <w:bCs/>
+          <w:sz w:val="18"/>
+          <w:szCs w:val="18"/>
+        </w:rPr>
+        <w:t>Numéricos</w:t>
+      </w:r>
+      <w:r>
+        <w:rPr>
+          <w:rFonts w:cstheme="minorHAnsi"/>
+          <w:b/>
+          <w:bCs/>
+          <w:sz w:val="18"/>
+          <w:szCs w:val="18"/>
+        </w:rPr>
+        <w:t>:</w:t>
+      </w:r>
+    </w:p>
+    <w:p>
+      <w:pPr>
+        <w:rPr>
+          <w:rFonts w:cstheme="minorHAnsi"/>
+          <w:b/>
+          <w:bCs/>
+          <w:sz w:val="18"/>
+          <w:szCs w:val="18"/>
+        </w:rPr>
+      </w:pPr>
+      <w:r>
+        <w:rPr>
+          <w:noProof/>
+        </w:rPr>
+        <w:lastRenderedPageBreak/>
+        <w:drawing>
+          <wp:inline distT="0" distB="0" distL="0" distR="0" wp14:anchorId="5886AE07" wp14:editId="1C013055">
+            <wp:extent cx="5943600" cy="3234690"/>
+            <wp:effectExtent l="0" t="0" r="0" b="3810"/>
+            <wp:docPr id="1646048939" name="Picture 1" descr="Exact Numeric Data Types"/>
+            <wp:cNvGraphicFramePr>
+              <a:graphicFrameLocks xmlns:a="http://schemas.openxmlformats.org/drawingml/2006/main" noChangeAspect="1"/>
+            </wp:cNvGraphicFramePr>
+            <a:graphic xmlns:a="http://schemas.openxmlformats.org/drawingml/2006/main">
+              <a:graphicData uri="http://schemas.openxmlformats.org/drawingml/2006/picture">
+                <pic:pic xmlns:pic="http://schemas.openxmlformats.org/drawingml/2006/picture">
+                  <pic:nvPicPr>
+                    <pic:cNvPr id="0" name="Picture 1" descr="Exact Numeric Data Types"/>
+                    <pic:cNvPicPr>
+                      <a:picLocks noChangeAspect="1" noChangeArrowheads="1"/>
+                    </pic:cNvPicPr>
+                  </pic:nvPicPr>
+                  <pic:blipFill>
+                    <a:blip r:embed="rId5">
+                      <a:extLst>
+                        <a:ext uri="{28A0092B-C50C-407E-A947-70E740481C1C}">
+                          <a14:useLocalDpi xmlns:a14="http://schemas.microsoft.com/office/drawing/2010/main" val="0"/>
+                        </a:ext>
+                      </a:extLst>
+                    </a:blip>
+                    <a:srcRect/>
+                    <a:stretch>
+                      <a:fillRect/>
+                    </a:stretch>
+                  </pic:blipFill>
+                  <pic:spPr bwMode="auto">
+                    <a:xfrm>
+                      <a:off x="0" y="0"/>
+                      <a:ext cx="5943600" cy="3234690"/>
+                    </a:xfrm>
+                    <a:prstGeom prst="rect">
+                      <a:avLst/>
+                    </a:prstGeom>
+                    <a:noFill/>
+                    <a:ln>
+                      <a:noFill/>
+                    </a:ln>
+                  </pic:spPr>
+                </pic:pic>
+              </a:graphicData>
+            </a:graphic>
+          </wp:inline>
+        </w:drawing>
+      </w:r>
+    </w:p>
+    <w:p>
+      <w:pPr>
+        <w:rPr>
+          <w:rFonts w:cstheme="minorHAnsi"/>
+          <w:sz w:val="18"/>
+          <w:szCs w:val="18"/>
+        </w:rPr>
+      </w:pPr>
+    </w:p>
+    <w:p>
+      <w:pPr>
+        <w:rPr>
+          <w:rFonts w:cstheme="minorHAnsi"/>
+          <w:sz w:val="18"/>
+          <w:szCs w:val="18"/>
+        </w:rPr>
+      </w:pPr>
+      <w:r>
+        <w:rPr>
+          <w:noProof/>
+        </w:rPr>
+        <w:drawing>
+          <wp:inline distT="0" distB="0" distL="0" distR="0" wp14:anchorId="62E7852F" wp14:editId="3F23E358">
+            <wp:extent cx="5943600" cy="1806575"/>
+            <wp:effectExtent l="0" t="0" r="0" b="3175"/>
+            <wp:docPr id="1638288848" name="Picture 2" descr="Approximate Numeric Data Types"/>
+            <wp:cNvGraphicFramePr>
+              <a:graphicFrameLocks xmlns:a="http://schemas.openxmlformats.org/drawingml/2006/main" noChangeAspect="1"/>
+            </wp:cNvGraphicFramePr>
+            <a:graphic xmlns:a="http://schemas.openxmlformats.org/drawingml/2006/main">
+              <a:graphicData uri="http://schemas.openxmlformats.org/drawingml/2006/picture">
+                <pic:pic xmlns:pic="http://schemas.openxmlformats.org/drawingml/2006/picture">
+                  <pic:nvPicPr>
+                    <pic:cNvPr id="0" name="Picture 3" descr="Approximate Numeric Data Types"/>
+                    <pic:cNvPicPr>
+                      <a:picLocks noChangeAspect="1" noChangeArrowheads="1"/>
+                    </pic:cNvPicPr>
+                  </pic:nvPicPr>
+                  <pic:blipFill>
+                    <a:blip r:embed="rId6">
+                      <a:extLst>
+                        <a:ext uri="{28A0092B-C50C-407E-A947-70E740481C1C}">
+                          <a14:useLocalDpi xmlns:a14="http://schemas.microsoft.com/office/drawing/2010/main" val="0"/>
+                        </a:ext>
+                      </a:extLst>
+                    </a:blip>
+                    <a:srcRect/>
+                    <a:stretch>
+                      <a:fillRect/>
+                    </a:stretch>
+                  </pic:blipFill>
+                  <pic:spPr bwMode="auto">
+                    <a:xfrm>
+                      <a:off x="0" y="0"/>
+                      <a:ext cx="5943600" cy="1806575"/>
+                    </a:xfrm>
+                    <a:prstGeom prst="rect">
+                      <a:avLst/>
+                    </a:prstGeom>
+                    <a:noFill/>
+                    <a:ln>
+                      <a:noFill/>
+                    </a:ln>
+                  </pic:spPr>
+                </pic:pic>
+              </a:graphicData>
+            </a:graphic>
+          </wp:inline>
+        </w:drawing>
+      </w:r>
+    </w:p>
+    <w:p>
+      <w:pPr>
+        <w:rPr>
+          <w:rFonts w:cstheme="minorHAnsi"/>
+          <w:sz w:val="18"/>
+          <w:szCs w:val="18"/>
+        </w:rPr>
+      </w:pPr>
+      <w:r>
+        <w:rPr>
+          <w:rFonts w:cstheme="minorHAnsi"/>
+          <w:sz w:val="18"/>
+          <w:szCs w:val="18"/>
+        </w:rPr>
+        <w:t xml:space="preserve">Fuente: </w:t>
+      </w:r>
+      <w:r>
+        <w:rPr>
+          <w:rFonts w:cstheme="minorHAnsi"/>
+          <w:sz w:val="18"/>
+          <w:szCs w:val="18"/>
+        </w:rPr>
+        <w:t>https://stackoverflow.com/questions/1056323/difference-between-numeric-float-and-decimal-in-sql-server</w:t>
+      </w:r>
+    </w:p>
+    <w:p>
+      <w:pPr>
+        <w:rPr>
+          <w:rFonts w:cstheme="minorHAnsi"/>
+          <w:sz w:val="18"/>
+          <w:szCs w:val="18"/>
           <w:lang w:val="en-GB"/>
         </w:rPr>
-        <w:t>Fechas:</w:t>
-      </w:r>
-    </w:p>
-    <w:p>
-      <w:pPr>
-        <w:rPr>
-          <w:rFonts w:cstheme="minorHAnsi"/>
-          <w:sz w:val="18"/>
-          <w:szCs w:val="18"/>
-        </w:rPr>
-      </w:pPr>
-      <w:r>
-        <w:rPr>
-          <w:rFonts w:cstheme="minorHAnsi"/>
-          <w:sz w:val="18"/>
-          <w:szCs w:val="18"/>
-        </w:rPr>
-        <w:t>Date</w:t>
-      </w:r>
-      <w:r>
-        <w:rPr>
-          <w:rFonts w:cstheme="minorHAnsi"/>
-          <w:sz w:val="18"/>
-          <w:szCs w:val="18"/>
-        </w:rPr>
-        <w:t>: Sólo almacena la f</w:t>
-      </w:r>
-      <w:r>
-        <w:rPr>
-          <w:rFonts w:cstheme="minorHAnsi"/>
-          <w:sz w:val="18"/>
-          <w:szCs w:val="18"/>
-        </w:rPr>
-        <w:t>echa, es decir: año, mes y día</w:t>
-      </w:r>
-    </w:p>
-    <w:p>
-      <w:pPr>
-        <w:rPr>
-          <w:rFonts w:cstheme="minorHAnsi"/>
-          <w:sz w:val="18"/>
-          <w:szCs w:val="18"/>
-        </w:rPr>
-      </w:pPr>
-      <w:r>
-        <w:rPr>
-          <w:rFonts w:cstheme="minorHAnsi"/>
-          <w:sz w:val="18"/>
-          <w:szCs w:val="18"/>
-        </w:rPr>
-        <w:t>Time</w:t>
-      </w:r>
-      <w:r>
-        <w:rPr>
-          <w:rFonts w:cstheme="minorHAnsi"/>
-          <w:sz w:val="18"/>
-          <w:szCs w:val="18"/>
-        </w:rPr>
-        <w:t>(n)</w:t>
-      </w:r>
-      <w:r>
-        <w:rPr>
-          <w:rFonts w:cstheme="minorHAnsi"/>
-          <w:sz w:val="18"/>
-          <w:szCs w:val="18"/>
-        </w:rPr>
-        <w:t>: Sólo almacena la</w:t>
-      </w:r>
-      <w:r>
-        <w:rPr>
-          <w:rFonts w:cstheme="minorHAnsi"/>
-          <w:sz w:val="18"/>
-          <w:szCs w:val="18"/>
-        </w:rPr>
-        <w:t xml:space="preserve"> hora, es decir: horas, minutos, segundos y hasta 7 dígitos de nanosegundos</w:t>
-      </w:r>
-      <w:r>
-        <w:rPr>
-          <w:rFonts w:cstheme="minorHAnsi"/>
-          <w:sz w:val="18"/>
-          <w:szCs w:val="18"/>
-        </w:rPr>
-        <w:t>. Donde n es el número de dígitos que se usarán.</w:t>
-      </w:r>
-    </w:p>
-    <w:p>
-      <w:pPr>
-        <w:rPr>
-          <w:rFonts w:cstheme="minorHAnsi"/>
-          <w:sz w:val="18"/>
-          <w:szCs w:val="18"/>
-        </w:rPr>
-      </w:pPr>
-      <w:r>
-        <w:rPr>
-          <w:rFonts w:cstheme="minorHAnsi"/>
-          <w:sz w:val="18"/>
-          <w:szCs w:val="18"/>
-        </w:rPr>
-        <w:t>SmallDateTime</w:t>
-      </w:r>
-      <w:r>
-        <w:rPr>
-          <w:rFonts w:cstheme="minorHAnsi"/>
-          <w:sz w:val="18"/>
-          <w:szCs w:val="18"/>
-        </w:rPr>
-        <w:t>: almacena fecha y hora sin nanosegundos. Además, los segundos siempre son cero. Por lo tanto, la precisión es de un minuto.</w:t>
-      </w:r>
-    </w:p>
-    <w:p>
-      <w:pPr>
-        <w:rPr>
-          <w:rFonts w:cstheme="minorHAnsi"/>
-          <w:sz w:val="18"/>
-          <w:szCs w:val="18"/>
-        </w:rPr>
-      </w:pPr>
-      <w:r>
-        <w:rPr>
-          <w:rFonts w:cstheme="minorHAnsi"/>
-          <w:sz w:val="18"/>
-          <w:szCs w:val="18"/>
-        </w:rPr>
-        <w:t>DateTime</w:t>
-      </w:r>
-      <w:r>
-        <w:rPr>
-          <w:rFonts w:cstheme="minorHAnsi"/>
-          <w:sz w:val="18"/>
-          <w:szCs w:val="18"/>
-        </w:rPr>
-        <w:t xml:space="preserve">: Almacena fecha y hora con milisegundos. </w:t>
-      </w:r>
-      <w:r>
-        <w:rPr>
-          <w:rFonts w:cstheme="minorHAnsi"/>
-          <w:sz w:val="18"/>
-          <w:szCs w:val="18"/>
-        </w:rPr>
-        <w:t>Rango de fechas:</w:t>
-      </w:r>
-      <w:r>
-        <w:rPr>
-          <w:rFonts w:cstheme="minorHAnsi"/>
-          <w:sz w:val="18"/>
-          <w:szCs w:val="18"/>
-        </w:rPr>
-        <w:t xml:space="preserve"> 01/01/1753</w:t>
-      </w:r>
-      <w:r>
-        <w:rPr>
-          <w:rFonts w:cstheme="minorHAnsi"/>
-          <w:sz w:val="18"/>
-          <w:szCs w:val="18"/>
-        </w:rPr>
-        <w:t xml:space="preserve"> a 31/12/9999. Rango de horas: 00:00:00 a 23:59:59.997</w:t>
-      </w:r>
-    </w:p>
-    <w:p>
-      <w:pPr>
-        <w:rPr>
-          <w:rFonts w:cstheme="minorHAnsi"/>
-          <w:sz w:val="18"/>
-          <w:szCs w:val="18"/>
-        </w:rPr>
-      </w:pPr>
-      <w:r>
-        <w:rPr>
-          <w:rFonts w:cstheme="minorHAnsi"/>
-          <w:sz w:val="18"/>
-          <w:szCs w:val="18"/>
-        </w:rPr>
-        <w:t>DateTime2</w:t>
-      </w:r>
-      <w:r>
-        <w:rPr>
-          <w:rFonts w:cstheme="minorHAnsi"/>
-          <w:sz w:val="18"/>
-          <w:szCs w:val="18"/>
-        </w:rPr>
-        <w:t>(n):</w:t>
+      </w:pPr>
+      <w:r>
+        <w:rPr>
+          <w:rFonts w:cstheme="minorHAnsi"/>
+          <w:sz w:val="18"/>
+          <w:szCs w:val="18"/>
+        </w:rPr>
+        <w:t>BIT: Entero que solo a</w:t>
+      </w:r>
+      <w:r>
+        <w:rPr>
+          <w:rFonts w:cstheme="minorHAnsi"/>
+          <w:sz w:val="18"/>
+          <w:szCs w:val="18"/>
+        </w:rPr>
+        <w:t>dmite valores 0 y 1.</w:t>
+      </w:r>
+    </w:p>
+    <w:p>
+      <w:pPr>
+        <w:rPr>
+          <w:rFonts w:cstheme="minorHAnsi"/>
+          <w:sz w:val="18"/>
+          <w:szCs w:val="18"/>
+        </w:rPr>
+      </w:pPr>
+      <w:r>
+        <w:rPr>
+          <w:rFonts w:cstheme="minorHAnsi"/>
+          <w:sz w:val="18"/>
+          <w:szCs w:val="18"/>
+        </w:rPr>
+        <w:t>MONEY</w:t>
+      </w:r>
+      <w:r>
+        <w:rPr>
+          <w:rFonts w:cstheme="minorHAnsi"/>
+          <w:sz w:val="18"/>
+          <w:szCs w:val="18"/>
+        </w:rPr>
+        <w:t xml:space="preserve"> y </w:t>
+      </w:r>
+      <w:r>
+        <w:rPr>
+          <w:rFonts w:cstheme="minorHAnsi"/>
+          <w:sz w:val="18"/>
+          <w:szCs w:val="18"/>
+        </w:rPr>
+        <w:t>SMALLMONEY:</w:t>
+      </w:r>
+      <w:r>
+        <w:rPr>
+          <w:rFonts w:cstheme="minorHAnsi"/>
+          <w:sz w:val="18"/>
+          <w:szCs w:val="18"/>
+        </w:rPr>
+        <w:t xml:space="preserve"> Tienen u</w:t>
+      </w:r>
+      <w:r>
+        <w:rPr>
+          <w:rFonts w:cstheme="minorHAnsi"/>
+          <w:sz w:val="18"/>
+          <w:szCs w:val="18"/>
+        </w:rPr>
+        <w:t xml:space="preserve">na precisión de 4 decimales. La diferencia entre ambos es que el primero ocupa 8 bytes y el segundo 4. El intervalo es de </w:t>
+      </w:r>
+      <w:r>
+        <w:rPr>
+          <w:rFonts w:cstheme="minorHAnsi"/>
+          <w:sz w:val="18"/>
+          <w:szCs w:val="18"/>
+        </w:rPr>
+        <w:t>De -922.337.203.685.477,5808 a 922.337.203.685.477,5807 (de -922.337.203.685.477,58</w:t>
+      </w:r>
+      <w:r>
+        <w:rPr>
+          <w:rFonts w:cstheme="minorHAnsi"/>
+          <w:sz w:val="18"/>
+          <w:szCs w:val="18"/>
+        </w:rPr>
+        <w:br/>
+        <w:t>a 922.337.203.685.477,58</w:t>
+      </w:r>
+      <w:r>
+        <w:rPr>
+          <w:rFonts w:cstheme="minorHAnsi"/>
+          <w:sz w:val="18"/>
+          <w:szCs w:val="18"/>
+        </w:rPr>
+        <w:t xml:space="preserve"> para MONEY y de </w:t>
+      </w:r>
+      <w:r>
+        <w:rPr>
+          <w:rFonts w:cstheme="minorHAnsi"/>
+          <w:sz w:val="18"/>
+          <w:szCs w:val="18"/>
+        </w:rPr>
+        <w:t>-214.748,3648 a 214.748,3647</w:t>
+      </w:r>
+      <w:r>
+        <w:rPr>
+          <w:rFonts w:cstheme="minorHAnsi"/>
+          <w:sz w:val="18"/>
+          <w:szCs w:val="18"/>
+        </w:rPr>
+        <w:t xml:space="preserve"> para el segundo</w:t>
+      </w:r>
+      <w:r>
+        <w:rPr>
+          <w:rFonts w:cstheme="minorHAnsi"/>
+          <w:sz w:val="18"/>
+          <w:szCs w:val="18"/>
+        </w:rPr>
+        <w:t>.</w:t>
+      </w:r>
+    </w:p>
+    <w:p>
+      <w:pPr>
+        <w:rPr>
+          <w:rFonts w:cstheme="minorHAnsi"/>
+          <w:sz w:val="18"/>
+          <w:szCs w:val="18"/>
+        </w:rPr>
+      </w:pPr>
+    </w:p>
+    <w:p>
+      <w:pPr>
+        <w:rPr>
+          <w:rFonts w:cstheme="minorHAnsi"/>
+          <w:b/>
+          <w:bCs/>
+          <w:sz w:val="18"/>
+          <w:szCs w:val="18"/>
+        </w:rPr>
+      </w:pPr>
+      <w:r>
+        <w:rPr>
+          <w:rFonts w:cstheme="minorHAnsi"/>
+          <w:b/>
+          <w:bCs/>
+          <w:sz w:val="18"/>
+          <w:szCs w:val="18"/>
+        </w:rPr>
+        <w:t>Cadenas binarias</w:t>
+      </w:r>
+      <w:r>
+        <w:rPr>
+          <w:rFonts w:cstheme="minorHAnsi"/>
+          <w:b/>
+          <w:bCs/>
+          <w:sz w:val="18"/>
+          <w:szCs w:val="18"/>
+        </w:rPr>
+        <w:t>:</w:t>
+      </w:r>
+    </w:p>
+    <w:p>
+      <w:pPr>
+        <w:rPr>
+          <w:rFonts w:cstheme="minorHAnsi"/>
+          <w:sz w:val="18"/>
+          <w:szCs w:val="18"/>
+        </w:rPr>
+      </w:pPr>
+      <w:r>
+        <w:rPr>
+          <w:rFonts w:cstheme="minorHAnsi"/>
+          <w:sz w:val="18"/>
+          <w:szCs w:val="18"/>
+        </w:rPr>
+        <w:t>Binary(n): Son datos binarios de longitud fija que se puede especificar entre 1 y 8000. Si no se indica, será 1.</w:t>
+      </w:r>
+    </w:p>
+    <w:p>
+      <w:pPr>
+        <w:rPr>
+          <w:rFonts w:cstheme="minorHAnsi"/>
+          <w:sz w:val="18"/>
+          <w:szCs w:val="18"/>
+        </w:rPr>
+      </w:pPr>
+      <w:r>
+        <w:rPr>
+          <w:rFonts w:cstheme="minorHAnsi"/>
+          <w:sz w:val="18"/>
+          <w:szCs w:val="18"/>
+        </w:rPr>
+        <w:t>Varbinary</w:t>
+      </w:r>
+      <w:r>
+        <w:rPr>
+          <w:rFonts w:cstheme="minorHAnsi"/>
+          <w:sz w:val="18"/>
+          <w:szCs w:val="18"/>
+        </w:rPr>
+        <w:t xml:space="preserve">: </w:t>
+      </w:r>
+      <w:r>
+        <w:rPr>
+          <w:rFonts w:cstheme="minorHAnsi"/>
+          <w:sz w:val="18"/>
+          <w:szCs w:val="18"/>
+        </w:rPr>
+        <w:t xml:space="preserve">Son datos binarios de longitud </w:t>
+      </w:r>
+      <w:r>
+        <w:rPr>
+          <w:rFonts w:cstheme="minorHAnsi"/>
+          <w:sz w:val="18"/>
+          <w:szCs w:val="18"/>
+        </w:rPr>
+        <w:t>variable</w:t>
+      </w:r>
+      <w:r>
+        <w:rPr>
+          <w:rFonts w:cstheme="minorHAnsi"/>
+          <w:sz w:val="18"/>
+          <w:szCs w:val="18"/>
+        </w:rPr>
+        <w:t xml:space="preserve"> que se puede especificar entre 1 y 8000. Si no se indica, será 1.</w:t>
+      </w:r>
+      <w:r>
+        <w:rPr>
+          <w:rFonts w:cstheme="minorHAnsi"/>
+          <w:sz w:val="18"/>
+          <w:szCs w:val="18"/>
+        </w:rPr>
+        <w:t xml:space="preserve"> También se puede indicar MAX como argumento y en este caso la capacidad será de 2</w:t>
+      </w:r>
+      <w:r>
+        <w:rPr>
+          <w:rFonts w:cstheme="minorHAnsi"/>
+          <w:sz w:val="18"/>
+          <w:szCs w:val="18"/>
+          <w:vertAlign w:val="superscript"/>
+        </w:rPr>
+        <w:t>31</w:t>
       </w:r>
       <w:r>
         <w:rPr>
@@ -1992,151 +2495,770 @@
           <w:sz w:val="18"/>
           <w:szCs w:val="18"/>
         </w:rPr>
-        <w:t>Almacena fecha y hora con milisegundos. Rango de fechas: 01/01/</w:t>
-      </w:r>
-      <w:r>
-        <w:rPr>
-          <w:rFonts w:cstheme="minorHAnsi"/>
-          <w:sz w:val="18"/>
-          <w:szCs w:val="18"/>
-        </w:rPr>
-        <w:t>0001</w:t>
-      </w:r>
-      <w:r>
-        <w:rPr>
-          <w:rFonts w:cstheme="minorHAnsi"/>
-          <w:sz w:val="18"/>
-          <w:szCs w:val="18"/>
-        </w:rPr>
-        <w:t xml:space="preserve"> a 31/12/9999. Rango de horas: 00:00:00 a 23:59:59.</w:t>
-      </w:r>
-      <w:r>
-        <w:rPr>
-          <w:rFonts w:cstheme="minorHAnsi"/>
-          <w:sz w:val="18"/>
-          <w:szCs w:val="18"/>
-        </w:rPr>
-        <w:t>9999999</w:t>
-      </w:r>
-      <w:r>
-        <w:rPr>
-          <w:rFonts w:cstheme="minorHAnsi"/>
-          <w:sz w:val="18"/>
-          <w:szCs w:val="18"/>
-        </w:rPr>
-        <w:t>. n es el número de dígitos que se usarán.</w:t>
-      </w:r>
-    </w:p>
-    <w:p>
-      <w:pPr>
-        <w:rPr>
-          <w:rFonts w:cstheme="minorHAnsi"/>
-          <w:sz w:val="18"/>
-          <w:szCs w:val="18"/>
-        </w:rPr>
-      </w:pPr>
-    </w:p>
-    <w:p>
-      <w:pPr>
-        <w:rPr>
-          <w:rFonts w:cstheme="minorHAnsi"/>
-          <w:sz w:val="18"/>
-          <w:szCs w:val="18"/>
-        </w:rPr>
-      </w:pPr>
-      <w:r>
-        <w:rPr>
-          <w:rFonts w:cstheme="minorHAnsi"/>
+        <w:t xml:space="preserve"> - 1.</w:t>
+      </w:r>
+    </w:p>
+    <w:p>
+      <w:pPr>
+        <w:rPr>
+          <w:rFonts w:cstheme="minorHAnsi"/>
+          <w:sz w:val="18"/>
+          <w:szCs w:val="18"/>
+        </w:rPr>
+      </w:pPr>
+      <w:r>
+        <w:rPr>
+          <w:rFonts w:cstheme="minorHAnsi"/>
+          <w:sz w:val="18"/>
+          <w:szCs w:val="18"/>
+        </w:rPr>
+        <w:t>IMAGE: SERÁ ELIMINADO Y SE RECOMIENDA SUSTITUIR POR VARBINARY(MAX</w:t>
+      </w:r>
+      <w:r>
+        <w:rPr>
+          <w:rFonts w:cstheme="minorHAnsi"/>
+          <w:sz w:val="18"/>
+          <w:szCs w:val="18"/>
+        </w:rPr>
+        <w:t>)</w:t>
+      </w:r>
+    </w:p>
+    <w:p>
+      <w:pPr>
+        <w:rPr>
+          <w:rFonts w:cstheme="minorHAnsi"/>
+          <w:sz w:val="18"/>
+          <w:szCs w:val="18"/>
+        </w:rPr>
+      </w:pPr>
+    </w:p>
+    <w:p>
+      <w:pPr>
+        <w:rPr>
+          <w:rFonts w:cstheme="minorHAnsi"/>
+          <w:b/>
+          <w:bCs/>
+          <w:sz w:val="18"/>
+          <w:szCs w:val="18"/>
+        </w:rPr>
+      </w:pPr>
+      <w:r>
+        <w:rPr>
+          <w:rFonts w:cstheme="minorHAnsi"/>
+          <w:b/>
+          <w:bCs/>
           <w:sz w:val="18"/>
           <w:szCs w:val="18"/>
         </w:rPr>
         <w:lastRenderedPageBreak/>
-        <w:t>DateTimeOffset</w:t>
-      </w:r>
-      <w:r>
-        <w:rPr>
-          <w:rFonts w:cstheme="minorHAnsi"/>
-          <w:sz w:val="18"/>
-          <w:szCs w:val="18"/>
-        </w:rPr>
-        <w:t>(n): es exactamente igual que DateTime2 pero añade la zona horaria.</w:t>
-      </w:r>
-    </w:p>
-    <w:p>
-      <w:pPr>
-        <w:rPr>
-          <w:rFonts w:cstheme="minorHAnsi"/>
-          <w:sz w:val="18"/>
-          <w:szCs w:val="18"/>
-        </w:rPr>
-      </w:pPr>
-      <w:r>
-        <w:rPr>
-          <w:rFonts w:cstheme="minorHAnsi"/>
-          <w:sz w:val="18"/>
-          <w:szCs w:val="18"/>
-        </w:rPr>
-        <w:t>En resumen, considero que estamos utilizando el tipo DateTime siempre por defecto sin tener en cuenta los demás y sin tener en cuenta el tipo de dato que se desea almacenar. Muchos de los campos que definimos como DateTime deberían ser Date y ahorraríamos 5 bytes en cada uno de ellos</w:t>
-      </w:r>
-      <w:r>
-        <w:rPr>
-          <w:rFonts w:cstheme="minorHAnsi"/>
-          <w:sz w:val="18"/>
-          <w:szCs w:val="18"/>
-        </w:rPr>
-        <w:t>. Sólo con los campos fecha_creacion, hora_creacion, fecha_actua y hora_actua podríamos ahorrar como mínimo 16 bytes por fila.</w:t>
-      </w:r>
-    </w:p>
-    <w:p>
-      <w:pPr>
-        <w:rPr>
-          <w:rFonts w:cstheme="minorHAnsi"/>
-          <w:sz w:val="18"/>
-          <w:szCs w:val="18"/>
-        </w:rPr>
-      </w:pPr>
-    </w:p>
-    <w:p>
-      <w:pPr>
-        <w:rPr>
-          <w:rFonts w:cstheme="minorHAnsi"/>
-          <w:sz w:val="18"/>
-          <w:szCs w:val="18"/>
-        </w:rPr>
-      </w:pPr>
-    </w:p>
-    <w:p>
-      <w:pPr>
-        <w:rPr>
-          <w:rFonts w:cstheme="minorHAnsi"/>
-          <w:sz w:val="18"/>
-          <w:szCs w:val="18"/>
-        </w:rPr>
-      </w:pPr>
-    </w:p>
-    <w:p>
-      <w:pPr>
-        <w:rPr>
-          <w:rFonts w:cstheme="minorHAnsi"/>
-          <w:sz w:val="18"/>
-          <w:szCs w:val="18"/>
-        </w:rPr>
-      </w:pPr>
-      <w:r>
-        <w:rPr>
-          <w:rFonts w:cstheme="minorHAnsi"/>
-          <w:sz w:val="18"/>
-          <w:szCs w:val="18"/>
-        </w:rPr>
-        <w:t>IMAGE: SERÁ ELIMINADO Y SE RECOMIENDA SUSTITUIR POR VARBINARY(MAX</w:t>
-      </w:r>
-      <w:r>
-        <w:rPr>
-          <w:rFonts w:cstheme="minorHAnsi"/>
-          <w:sz w:val="18"/>
-          <w:szCs w:val="18"/>
-        </w:rPr>
-        <w:t>)</w:t>
+        <w:t>Otros tipos de datos:</w:t>
+      </w:r>
+    </w:p>
+    <w:p>
+      <w:pPr>
+        <w:rPr>
+          <w:rFonts w:cstheme="minorHAnsi"/>
+          <w:sz w:val="18"/>
+          <w:szCs w:val="18"/>
+        </w:rPr>
+      </w:pPr>
+      <w:r>
+        <w:rPr>
+          <w:rFonts w:cstheme="minorHAnsi"/>
+          <w:sz w:val="18"/>
+          <w:szCs w:val="18"/>
+        </w:rPr>
+        <w:t>Hierachyid</w:t>
+      </w:r>
+      <w:r>
+        <w:rPr>
+          <w:rFonts w:cstheme="minorHAnsi"/>
+          <w:sz w:val="18"/>
+          <w:szCs w:val="18"/>
+        </w:rPr>
+        <w:t>: tipo de datos de longitud variable para representar la posición de un elemento dentro de una jerarquía</w:t>
+      </w:r>
+      <w:r>
+        <w:rPr>
+          <w:rFonts w:cstheme="minorHAnsi"/>
+          <w:sz w:val="18"/>
+          <w:szCs w:val="18"/>
+        </w:rPr>
+        <w:t>, con un máximo de 892 bytes.</w:t>
+      </w:r>
+    </w:p>
+    <w:p>
+      <w:pPr>
+        <w:rPr>
+          <w:rFonts w:cstheme="minorHAnsi"/>
+          <w:sz w:val="18"/>
+          <w:szCs w:val="18"/>
+        </w:rPr>
+      </w:pPr>
+      <w:r>
+        <w:rPr>
+          <w:rFonts w:cstheme="minorHAnsi"/>
+          <w:sz w:val="18"/>
+          <w:szCs w:val="18"/>
+        </w:rPr>
+        <w:t>Uniqueidentifier</w:t>
+      </w:r>
+      <w:r>
+        <w:rPr>
+          <w:rFonts w:cstheme="minorHAnsi"/>
+          <w:sz w:val="18"/>
+          <w:szCs w:val="18"/>
+        </w:rPr>
+        <w:t>: GUID de 16 bytes.</w:t>
+      </w:r>
+    </w:p>
+    <w:p>
+      <w:pPr>
+        <w:rPr>
+          <w:rFonts w:cstheme="minorHAnsi"/>
+          <w:sz w:val="18"/>
+          <w:szCs w:val="18"/>
+        </w:rPr>
+      </w:pPr>
+      <w:r>
+        <w:rPr>
+          <w:rFonts w:cstheme="minorHAnsi"/>
+          <w:sz w:val="18"/>
+          <w:szCs w:val="18"/>
+        </w:rPr>
+        <w:t>Xml: almacena datos xml. Es posible especificar que se restrinja la instancia de xml a un fragmento correcto o a un documento correcto. También se puede indicar el nombre de una colección de esquemas xml.</w:t>
+      </w:r>
+      <w:r>
+        <w:rPr>
+          <w:rFonts w:cstheme="minorHAnsi"/>
+          <w:sz w:val="18"/>
+          <w:szCs w:val="18"/>
+        </w:rPr>
+        <w:t xml:space="preserve"> No puede superar los 2 Gb de tamaño.</w:t>
+      </w:r>
+    </w:p>
+    <w:p>
+      <w:pPr>
+        <w:rPr>
+          <w:rFonts w:cstheme="minorHAnsi"/>
+          <w:sz w:val="18"/>
+          <w:szCs w:val="18"/>
+        </w:rPr>
+      </w:pPr>
+    </w:p>
+    <w:p>
+      <w:pPr>
+        <w:rPr>
+          <w:rFonts w:cstheme="minorHAnsi"/>
+          <w:b/>
+          <w:bCs/>
+          <w:sz w:val="18"/>
+          <w:szCs w:val="18"/>
+        </w:rPr>
+      </w:pPr>
+      <w:r>
+        <w:rPr>
+          <w:rFonts w:cstheme="minorHAnsi"/>
+          <w:b/>
+          <w:bCs/>
+          <w:sz w:val="18"/>
+          <w:szCs w:val="18"/>
+        </w:rPr>
+        <w:br w:type="page"/>
+      </w:r>
+    </w:p>
+    <w:p>
+      <w:pPr>
+        <w:rPr>
+          <w:rFonts w:cstheme="minorHAnsi"/>
+          <w:b/>
+          <w:bCs/>
+          <w:sz w:val="18"/>
+          <w:szCs w:val="18"/>
+        </w:rPr>
+      </w:pPr>
+      <w:r>
+        <w:rPr>
+          <w:rFonts w:cstheme="minorHAnsi"/>
+          <w:b/>
+          <w:bCs/>
+          <w:sz w:val="18"/>
+          <w:szCs w:val="18"/>
+        </w:rPr>
+        <w:lastRenderedPageBreak/>
+        <w:t>VENTAJAS Y DESVENTAJAS DE USAR UN INT AUTONUMÉRICO VS UNIQUEIDENTIFIER</w:t>
+      </w:r>
+    </w:p>
+    <w:p>
+      <w:pPr>
+        <w:rPr>
+          <w:rFonts w:cstheme="minorHAnsi"/>
+          <w:sz w:val="18"/>
+          <w:szCs w:val="18"/>
+        </w:rPr>
+      </w:pPr>
+    </w:p>
+    <w:p>
+      <w:pPr>
+        <w:rPr>
+          <w:rFonts w:cstheme="minorHAnsi"/>
+          <w:sz w:val="18"/>
+          <w:szCs w:val="18"/>
+        </w:rPr>
+      </w:pPr>
+      <w:r>
+        <w:rPr>
+          <w:rFonts w:cstheme="minorHAnsi"/>
+          <w:sz w:val="18"/>
+          <w:szCs w:val="18"/>
+        </w:rPr>
+        <w:t xml:space="preserve">Uniqueidentifier </w:t>
+      </w:r>
+    </w:p>
+    <w:p>
+      <w:pPr>
+        <w:pStyle w:val="ListParagraph"/>
+        <w:numPr>
+          <w:ilvl w:val="0"/>
+          <w:numId w:val="2"/>
+        </w:numPr>
+        <w:rPr>
+          <w:rFonts w:cstheme="minorHAnsi"/>
+          <w:sz w:val="18"/>
+          <w:szCs w:val="18"/>
+        </w:rPr>
+      </w:pPr>
+      <w:r>
+        <w:rPr>
+          <w:rFonts w:cstheme="minorHAnsi"/>
+          <w:sz w:val="18"/>
+          <w:szCs w:val="18"/>
+        </w:rPr>
+        <w:t>VENTAJAS</w:t>
+      </w:r>
+    </w:p>
+    <w:p>
+      <w:pPr>
+        <w:pStyle w:val="ListParagraph"/>
+        <w:numPr>
+          <w:ilvl w:val="1"/>
+          <w:numId w:val="2"/>
+        </w:numPr>
+        <w:rPr>
+          <w:rFonts w:cstheme="minorHAnsi"/>
+          <w:sz w:val="18"/>
+          <w:szCs w:val="18"/>
+        </w:rPr>
+      </w:pPr>
+      <w:r>
+        <w:rPr>
+          <w:rFonts w:cstheme="minorHAnsi"/>
+          <w:sz w:val="18"/>
+          <w:szCs w:val="18"/>
+        </w:rPr>
+        <w:t>Es muy difícil de recordar por lo que es un buen candidato cuando va asociado a datos sensibles, por ejemplo, protegidos por el RGPD.</w:t>
+      </w:r>
+    </w:p>
+    <w:p>
+      <w:pPr>
+        <w:pStyle w:val="ListParagraph"/>
+        <w:numPr>
+          <w:ilvl w:val="1"/>
+          <w:numId w:val="2"/>
+        </w:numPr>
+        <w:rPr>
+          <w:rFonts w:cstheme="minorHAnsi"/>
+          <w:sz w:val="18"/>
+          <w:szCs w:val="18"/>
+        </w:rPr>
+      </w:pPr>
+      <w:r>
+        <w:rPr>
+          <w:rFonts w:cstheme="minorHAnsi"/>
+          <w:sz w:val="18"/>
+          <w:szCs w:val="18"/>
+        </w:rPr>
+        <w:t xml:space="preserve">Es imprescindible su uso si el identificador va a formar parte de una url puesto que, </w:t>
+      </w:r>
+      <w:r>
+        <w:rPr>
+          <w:rFonts w:cstheme="minorHAnsi"/>
+          <w:sz w:val="18"/>
+          <w:szCs w:val="18"/>
+        </w:rPr>
+        <w:t>cambia</w:t>
+      </w:r>
+      <w:r>
+        <w:rPr>
+          <w:rFonts w:cstheme="minorHAnsi"/>
+          <w:sz w:val="18"/>
+          <w:szCs w:val="18"/>
+        </w:rPr>
+        <w:t>ndo</w:t>
+      </w:r>
+      <w:r>
+        <w:rPr>
+          <w:rFonts w:cstheme="minorHAnsi"/>
+          <w:sz w:val="18"/>
+          <w:szCs w:val="18"/>
+        </w:rPr>
+        <w:t xml:space="preserve"> ese dato de la url </w:t>
+      </w:r>
+      <w:r>
+        <w:rPr>
+          <w:rFonts w:cstheme="minorHAnsi"/>
+          <w:sz w:val="18"/>
+          <w:szCs w:val="18"/>
+        </w:rPr>
+        <w:t>será muy difícil que alguien pueda acceder a otro registro existente al que no debería poder acceder. Sin embargo, con un entero autonumérico sería muy fácil de acceder</w:t>
+      </w:r>
+      <w:r>
+        <w:rPr>
+          <w:rFonts w:cstheme="minorHAnsi"/>
+          <w:sz w:val="18"/>
+          <w:szCs w:val="18"/>
+        </w:rPr>
+        <w:t xml:space="preserve"> a información a la que no se debería tener acceso.</w:t>
+      </w:r>
+    </w:p>
+    <w:p>
+      <w:pPr>
+        <w:pStyle w:val="ListParagraph"/>
+        <w:numPr>
+          <w:ilvl w:val="1"/>
+          <w:numId w:val="2"/>
+        </w:numPr>
+        <w:rPr>
+          <w:rFonts w:cstheme="minorHAnsi"/>
+          <w:sz w:val="18"/>
+          <w:szCs w:val="18"/>
+        </w:rPr>
+      </w:pPr>
+      <w:r>
+        <w:rPr>
+          <w:rFonts w:cstheme="minorHAnsi"/>
+          <w:sz w:val="18"/>
+          <w:szCs w:val="18"/>
+        </w:rPr>
+        <w:t xml:space="preserve">Es único de forma global. Con un entero, aunque sea autonumérico siempre vamos a tener un pedido </w:t>
+      </w:r>
+      <w:r>
+        <w:rPr>
+          <w:rFonts w:cstheme="minorHAnsi"/>
+          <w:sz w:val="18"/>
+          <w:szCs w:val="18"/>
+        </w:rPr>
+        <w:t>con id = 1, un artículo con id = 1, un cliente con id = 1. Sin embargo, no vamos a tener dos uniqueidentifier iguales en toda la base de datos.</w:t>
+      </w:r>
+    </w:p>
+    <w:p>
+      <w:pPr>
+        <w:pStyle w:val="ListParagraph"/>
+        <w:numPr>
+          <w:ilvl w:val="0"/>
+          <w:numId w:val="2"/>
+        </w:numPr>
+        <w:rPr>
+          <w:rFonts w:cstheme="minorHAnsi"/>
+          <w:sz w:val="18"/>
+          <w:szCs w:val="18"/>
+        </w:rPr>
+      </w:pPr>
+      <w:r>
+        <w:rPr>
+          <w:rFonts w:cstheme="minorHAnsi"/>
+          <w:sz w:val="18"/>
+          <w:szCs w:val="18"/>
+        </w:rPr>
+        <w:t>DESVENTAJAS</w:t>
+      </w:r>
+    </w:p>
+    <w:p>
+      <w:pPr>
+        <w:pStyle w:val="ListParagraph"/>
+        <w:numPr>
+          <w:ilvl w:val="1"/>
+          <w:numId w:val="2"/>
+        </w:numPr>
+        <w:rPr>
+          <w:rFonts w:cstheme="minorHAnsi"/>
+          <w:sz w:val="18"/>
+          <w:szCs w:val="18"/>
+        </w:rPr>
+      </w:pPr>
+      <w:r>
+        <w:rPr>
+          <w:rFonts w:cstheme="minorHAnsi"/>
+          <w:sz w:val="18"/>
+          <w:szCs w:val="18"/>
+        </w:rPr>
+        <w:t>Ocupa 16 bytes</w:t>
+      </w:r>
+    </w:p>
+    <w:p>
+      <w:pPr>
+        <w:pStyle w:val="ListParagraph"/>
+        <w:numPr>
+          <w:ilvl w:val="1"/>
+          <w:numId w:val="2"/>
+        </w:numPr>
+        <w:rPr>
+          <w:rFonts w:cstheme="minorHAnsi"/>
+          <w:sz w:val="18"/>
+          <w:szCs w:val="18"/>
+        </w:rPr>
+      </w:pPr>
+      <w:r>
+        <w:rPr>
+          <w:rFonts w:cstheme="minorHAnsi"/>
+          <w:sz w:val="18"/>
+          <w:szCs w:val="18"/>
+        </w:rPr>
+        <w:t>no se pueden ordenar</w:t>
+      </w:r>
+    </w:p>
+    <w:p>
+      <w:pPr>
+        <w:pStyle w:val="ListParagraph"/>
+        <w:numPr>
+          <w:ilvl w:val="1"/>
+          <w:numId w:val="2"/>
+        </w:numPr>
+        <w:rPr>
+          <w:rFonts w:cstheme="minorHAnsi"/>
+          <w:sz w:val="18"/>
+          <w:szCs w:val="18"/>
+        </w:rPr>
+      </w:pPr>
+      <w:r>
+        <w:rPr>
+          <w:rFonts w:cstheme="minorHAnsi"/>
+          <w:sz w:val="18"/>
+          <w:szCs w:val="18"/>
+        </w:rPr>
+        <w:t>Dependiendo del lenguaje utilizado, es posible que no exista un tipo para almacenar este tipo de dato y debas utilizar variables de tipo alfanumérico para manejarlos.</w:t>
+      </w:r>
+    </w:p>
+    <w:p>
+      <w:pPr>
+        <w:rPr>
+          <w:rFonts w:cstheme="minorHAnsi"/>
+          <w:sz w:val="18"/>
+          <w:szCs w:val="18"/>
+        </w:rPr>
+      </w:pPr>
+    </w:p>
+    <w:p>
+      <w:pPr>
+        <w:rPr>
+          <w:rFonts w:cstheme="minorHAnsi"/>
+          <w:sz w:val="18"/>
+          <w:szCs w:val="18"/>
+        </w:rPr>
+      </w:pPr>
+      <w:r>
+        <w:rPr>
+          <w:rFonts w:cstheme="minorHAnsi"/>
+          <w:sz w:val="18"/>
+          <w:szCs w:val="18"/>
+        </w:rPr>
+        <w:t>Int</w:t>
+      </w:r>
+    </w:p>
+    <w:p>
+      <w:pPr>
+        <w:pStyle w:val="ListParagraph"/>
+        <w:numPr>
+          <w:ilvl w:val="0"/>
+          <w:numId w:val="2"/>
+        </w:numPr>
+        <w:rPr>
+          <w:rFonts w:cstheme="minorHAnsi"/>
+          <w:sz w:val="18"/>
+          <w:szCs w:val="18"/>
+        </w:rPr>
+      </w:pPr>
+      <w:r>
+        <w:rPr>
+          <w:rFonts w:cstheme="minorHAnsi"/>
+          <w:sz w:val="18"/>
+          <w:szCs w:val="18"/>
+        </w:rPr>
+        <w:t>VENTAJAS</w:t>
+      </w:r>
+    </w:p>
+    <w:p>
+      <w:pPr>
+        <w:pStyle w:val="ListParagraph"/>
+        <w:numPr>
+          <w:ilvl w:val="1"/>
+          <w:numId w:val="2"/>
+        </w:numPr>
+        <w:rPr>
+          <w:rFonts w:cstheme="minorHAnsi"/>
+          <w:sz w:val="18"/>
+          <w:szCs w:val="18"/>
+        </w:rPr>
+      </w:pPr>
+      <w:r>
+        <w:rPr>
+          <w:rFonts w:cstheme="minorHAnsi"/>
+          <w:sz w:val="18"/>
+          <w:szCs w:val="18"/>
+        </w:rPr>
+        <w:t>Ocupa 4 bytes</w:t>
+      </w:r>
+    </w:p>
+    <w:p>
+      <w:pPr>
+        <w:pStyle w:val="ListParagraph"/>
+        <w:numPr>
+          <w:ilvl w:val="1"/>
+          <w:numId w:val="2"/>
+        </w:numPr>
+        <w:rPr>
+          <w:rFonts w:cstheme="minorHAnsi"/>
+          <w:sz w:val="18"/>
+          <w:szCs w:val="18"/>
+        </w:rPr>
+      </w:pPr>
+      <w:r>
+        <w:rPr>
+          <w:rFonts w:cstheme="minorHAnsi"/>
+          <w:sz w:val="18"/>
+          <w:szCs w:val="18"/>
+        </w:rPr>
+        <w:t>Se puede ordenar</w:t>
+      </w:r>
+    </w:p>
+    <w:p>
+      <w:pPr>
+        <w:pStyle w:val="ListParagraph"/>
+        <w:numPr>
+          <w:ilvl w:val="1"/>
+          <w:numId w:val="2"/>
+        </w:numPr>
+        <w:rPr>
+          <w:rFonts w:cstheme="minorHAnsi"/>
+          <w:sz w:val="18"/>
+          <w:szCs w:val="18"/>
+        </w:rPr>
+      </w:pPr>
+      <w:r>
+        <w:rPr>
+          <w:rFonts w:cstheme="minorHAnsi"/>
+          <w:sz w:val="18"/>
+          <w:szCs w:val="18"/>
+        </w:rPr>
+        <w:t xml:space="preserve">Fácil de utilizar y recordar en consultas para resolver algún problema </w:t>
+      </w:r>
+      <w:r>
+        <w:rPr>
+          <w:rFonts w:cstheme="minorHAnsi"/>
+          <w:sz w:val="18"/>
+          <w:szCs w:val="18"/>
+        </w:rPr>
+        <w:t xml:space="preserve">o realizar búsquedas de datos </w:t>
+      </w:r>
+      <w:r>
+        <w:rPr>
+          <w:rFonts w:cstheme="minorHAnsi"/>
+          <w:sz w:val="18"/>
+          <w:szCs w:val="18"/>
+        </w:rPr>
+        <w:t>de forma manual.</w:t>
+      </w:r>
+    </w:p>
+    <w:p>
+      <w:pPr>
+        <w:pStyle w:val="ListParagraph"/>
+        <w:numPr>
+          <w:ilvl w:val="0"/>
+          <w:numId w:val="2"/>
+        </w:numPr>
+        <w:rPr>
+          <w:rFonts w:cstheme="minorHAnsi"/>
+          <w:sz w:val="18"/>
+          <w:szCs w:val="18"/>
+        </w:rPr>
+      </w:pPr>
+      <w:r>
+        <w:rPr>
+          <w:rFonts w:cstheme="minorHAnsi"/>
+          <w:sz w:val="18"/>
+          <w:szCs w:val="18"/>
+        </w:rPr>
+        <w:t>DESVENTAJAS</w:t>
+      </w:r>
+    </w:p>
+    <w:p>
+      <w:pPr>
+        <w:pStyle w:val="ListParagraph"/>
+        <w:numPr>
+          <w:ilvl w:val="1"/>
+          <w:numId w:val="2"/>
+        </w:numPr>
+        <w:rPr>
+          <w:rFonts w:cstheme="minorHAnsi"/>
+          <w:sz w:val="18"/>
+          <w:szCs w:val="18"/>
+        </w:rPr>
+      </w:pPr>
+      <w:r>
+        <w:rPr>
+          <w:rFonts w:cstheme="minorHAnsi"/>
+          <w:sz w:val="18"/>
+          <w:szCs w:val="18"/>
+        </w:rPr>
+        <w:t>Las ventajas de uniqueidentifier son desventajas en este caso.</w:t>
+      </w:r>
+    </w:p>
+    <w:p>
+      <w:pPr>
+        <w:pStyle w:val="ListParagraph"/>
+        <w:rPr>
+          <w:rFonts w:cstheme="minorHAnsi"/>
+          <w:sz w:val="18"/>
+          <w:szCs w:val="18"/>
+        </w:rPr>
+      </w:pPr>
+    </w:p>
+    <w:p>
+      <w:pPr>
+        <w:pStyle w:val="ListParagraph"/>
+        <w:rPr>
+          <w:rFonts w:cstheme="minorHAnsi"/>
+          <w:sz w:val="18"/>
+          <w:szCs w:val="18"/>
+        </w:rPr>
+      </w:pPr>
+    </w:p>
+    <w:p>
+      <w:pPr>
+        <w:rPr>
+          <w:rFonts w:cstheme="minorHAnsi"/>
+          <w:sz w:val="18"/>
+          <w:szCs w:val="18"/>
+        </w:rPr>
+      </w:pPr>
+      <w:r>
+        <w:rPr>
+          <w:rFonts w:cstheme="minorHAnsi"/>
+          <w:sz w:val="18"/>
+          <w:szCs w:val="18"/>
+        </w:rPr>
+        <w:br w:type="page"/>
+      </w:r>
+    </w:p>
+    <w:p>
+      <w:pPr>
+        <w:pStyle w:val="ListParagraph"/>
+        <w:rPr>
+          <w:rFonts w:cstheme="minorHAnsi"/>
+          <w:b/>
+          <w:bCs/>
+          <w:sz w:val="18"/>
+          <w:szCs w:val="18"/>
+        </w:rPr>
+      </w:pPr>
+      <w:r>
+        <w:rPr>
+          <w:rFonts w:cstheme="minorHAnsi"/>
+          <w:b/>
+          <w:bCs/>
+          <w:sz w:val="18"/>
+          <w:szCs w:val="18"/>
+        </w:rPr>
+        <w:lastRenderedPageBreak/>
+        <w:t>CUANDO USAR DEFAULT VALUES</w:t>
+      </w:r>
+    </w:p>
+    <w:p>
+      <w:pPr>
+        <w:pStyle w:val="ListParagraph"/>
+        <w:rPr>
+          <w:rFonts w:cstheme="minorHAnsi"/>
+          <w:b/>
+          <w:bCs/>
+          <w:sz w:val="18"/>
+          <w:szCs w:val="18"/>
+        </w:rPr>
+      </w:pPr>
+    </w:p>
+    <w:p>
+      <w:pPr>
+        <w:pStyle w:val="ListParagraph"/>
+        <w:rPr>
+          <w:rFonts w:cstheme="minorHAnsi"/>
+          <w:sz w:val="18"/>
+          <w:szCs w:val="18"/>
+        </w:rPr>
+      </w:pPr>
+      <w:r>
+        <w:rPr>
+          <w:rFonts w:cstheme="minorHAnsi"/>
+          <w:sz w:val="18"/>
+          <w:szCs w:val="18"/>
+        </w:rPr>
+        <w:t>Los</w:t>
+      </w:r>
+      <w:r>
+        <w:rPr>
+          <w:rFonts w:cstheme="minorHAnsi"/>
+          <w:sz w:val="18"/>
+          <w:szCs w:val="18"/>
+        </w:rPr>
+        <w:t xml:space="preserve"> valores por defecto se deben utilizar en aquellos campos de la BBDD que SIEMPRE deban tener un valor.</w:t>
+      </w:r>
+      <w:r>
+        <w:rPr>
+          <w:rFonts w:cstheme="minorHAnsi"/>
+          <w:sz w:val="18"/>
+          <w:szCs w:val="18"/>
+        </w:rPr>
+        <w:t xml:space="preserve"> Por ejemplo, si se desea que el stock de la tabla de artículos siempre tenga un valor, se puede establecer un cero como valor por defecto.</w:t>
+      </w:r>
+    </w:p>
+    <w:p>
+      <w:pPr>
+        <w:pStyle w:val="ListParagraph"/>
+        <w:rPr>
+          <w:rFonts w:cstheme="minorHAnsi"/>
+          <w:sz w:val="18"/>
+          <w:szCs w:val="18"/>
+        </w:rPr>
+      </w:pPr>
+      <w:r>
+        <w:rPr>
+          <w:rFonts w:cstheme="minorHAnsi"/>
+          <w:sz w:val="18"/>
+          <w:szCs w:val="18"/>
+        </w:rPr>
+        <w:t>Además, se deben utilizar en aquellos campos que se</w:t>
+      </w:r>
+      <w:r>
+        <w:rPr>
+          <w:rFonts w:cstheme="minorHAnsi"/>
+          <w:sz w:val="18"/>
+          <w:szCs w:val="18"/>
+        </w:rPr>
+        <w:t>an susceptibles de ser utilizados para</w:t>
+      </w:r>
+      <w:r>
+        <w:rPr>
+          <w:rFonts w:cstheme="minorHAnsi"/>
+          <w:sz w:val="18"/>
+          <w:szCs w:val="18"/>
+        </w:rPr>
+        <w:t xml:space="preserve"> realizar operaciones matemáticas</w:t>
+      </w:r>
+      <w:r>
+        <w:rPr>
+          <w:rFonts w:cstheme="minorHAnsi"/>
+          <w:sz w:val="18"/>
+          <w:szCs w:val="18"/>
+        </w:rPr>
+        <w:t>. De esta forma evitamos que el resultado de dichas operaciones sea NULL.</w:t>
       </w:r>
     </w:p>
     <w:sectPr>
@@ -2152,6 +3274,119 @@
 <file path=word/numbering.xml><?xml version="1.0" encoding="utf-8"?>
 <w:numbering xmlns:wpc="http://schemas.microsoft.com/office/word/2010/wordprocessingCanvas" xmlns:cx="http://schemas.microsoft.com/office/drawing/2014/chartex" xmlns:cx1="http://schemas.microsoft.com/office/drawing/2015/9/8/chartex" xmlns:cx2="http://schemas.microsoft.com/office/drawing/2015/10/21/chartex" xmlns:cx3="http://schemas.microsoft.com/office/drawing/2016/5/9/chartex" xmlns:cx4="http://schemas.microsoft.com/office/drawing/2016/5/10/chartex" xmlns:cx5="http://schemas.microsoft.com/office/drawing/2016/5/11/chartex" xmlns:cx6="http://schemas.microsoft.com/office/drawing/2016/5/12/chartex" xmlns:cx7="http://schemas.microsoft.com/office/drawing/2016/5/13/chartex" xmlns:cx8="http://schemas.microsoft.com/office/drawing/2016/5/14/chartex" xmlns:mc="http://schemas.openxmlformats.org/markup-compatibility/2006" xmlns:aink="http://schemas.microsoft.com/office/drawing/2016/ink" xmlns:am3d="http://schemas.microsoft.com/office/drawing/2017/model3d" xmlns:o="urn:schemas-microsoft-com:office:office" xmlns:oel="http://schemas.microsoft.com/office/2019/extlst" xmlns:r="http://schemas.openxmlformats.org/officeDocument/2006/relationships" xmlns:m="http://schemas.openxmlformats.org/officeDocument/2006/math" xmlns:v="urn:schemas-microsoft-com:vml" xmlns:wp14="http://schemas.microsoft.com/office/word/2010/wordprocessingDrawing" xmlns:wp="http://schemas.openxmlformats.org/drawingml/2006/wordprocessingDrawing" xmlns:w10="urn:schemas-microsoft-com:office:word" xmlns:w="http://schemas.openxmlformats.org/wordprocessingml/2006/main" xmlns:w14="http://schemas.microsoft.com/office/word/2010/wordml" xmlns:w15="http://schemas.microsoft.com/office/word/2012/wordml" xmlns:w16cex="http://schemas.microsoft.com/office/word/2018/wordml/cex" xmlns:w16cid="http://schemas.microsoft.com/office/word/2016/wordml/cid" xmlns:w16="http://schemas.microsoft.com/office/word/2018/wordml" xmlns:w16sdtdh="http://schemas.microsoft.com/office/word/2020/wordml/sdtdatahash" xmlns:w16se="http://schemas.microsoft.com/office/word/2015/wordml/symex" xmlns:wpg="http://schemas.microsoft.com/office/word/2010/wordprocessingGroup" xmlns:wpi="http://schemas.microsoft.com/office/word/2010/wordprocessingInk" xmlns:wne="http://schemas.microsoft.com/office/word/2006/wordml" xmlns:wps="http://schemas.microsoft.com/office/word/2010/wordprocessingShape" mc:Ignorable="w14 w15 w16se w16cid w16 w16cex w16sdtdh wp14">
   <w:abstractNum w:abstractNumId="0" w15:restartNumberingAfterBreak="0">
+    <w:nsid w:val="02E65F21"/>
+    <w:multiLevelType w:val="hybridMultilevel"/>
+    <w:tmpl w:val="EE640580"/>
+    <w:lvl w:ilvl="0" w:tplc="0C0A0001">
+      <w:start w:val="1"/>
+      <w:numFmt w:val="bullet"/>
+      <w:lvlText w:val=""/>
+      <w:lvlJc w:val="left"/>
+      <w:pPr>
+        <w:ind w:left="720" w:hanging="360"/>
+      </w:pPr>
+      <w:rPr>
+        <w:rFonts w:ascii="Symbol" w:hAnsi="Symbol" w:hint="default"/>
+      </w:rPr>
+    </w:lvl>
+    <w:lvl w:ilvl="1" w:tplc="0C0A0003">
+      <w:start w:val="1"/>
+      <w:numFmt w:val="bullet"/>
+      <w:lvlText w:val="o"/>
+      <w:lvlJc w:val="left"/>
+      <w:pPr>
+        <w:ind w:left="1440" w:hanging="360"/>
+      </w:pPr>
+      <w:rPr>
+        <w:rFonts w:ascii="Courier New" w:hAnsi="Courier New" w:cs="Courier New" w:hint="default"/>
+      </w:rPr>
+    </w:lvl>
+    <w:lvl w:ilvl="2" w:tplc="0C0A0005">
+      <w:start w:val="1"/>
+      <w:numFmt w:val="bullet"/>
+      <w:lvlText w:val=""/>
+      <w:lvlJc w:val="left"/>
+      <w:pPr>
+        <w:ind w:left="2160" w:hanging="360"/>
+      </w:pPr>
+      <w:rPr>
+        <w:rFonts w:ascii="Wingdings" w:hAnsi="Wingdings" w:hint="default"/>
+      </w:rPr>
+    </w:lvl>
+    <w:lvl w:ilvl="3" w:tplc="0C0A0001" w:tentative="1">
+      <w:start w:val="1"/>
+      <w:numFmt w:val="bullet"/>
+      <w:lvlText w:val=""/>
+      <w:lvlJc w:val="left"/>
+      <w:pPr>
+        <w:ind w:left="2880" w:hanging="360"/>
+      </w:pPr>
+      <w:rPr>
+        <w:rFonts w:ascii="Symbol" w:hAnsi="Symbol" w:hint="default"/>
+      </w:rPr>
+    </w:lvl>
+    <w:lvl w:ilvl="4" w:tplc="0C0A0003" w:tentative="1">
+      <w:start w:val="1"/>
+      <w:numFmt w:val="bullet"/>
+      <w:lvlText w:val="o"/>
+      <w:lvlJc w:val="left"/>
+      <w:pPr>
+        <w:ind w:left="3600" w:hanging="360"/>
+      </w:pPr>
+      <w:rPr>
+        <w:rFonts w:ascii="Courier New" w:hAnsi="Courier New" w:cs="Courier New" w:hint="default"/>
+      </w:rPr>
+    </w:lvl>
+    <w:lvl w:ilvl="5" w:tplc="0C0A0005" w:tentative="1">
+      <w:start w:val="1"/>
+      <w:numFmt w:val="bullet"/>
+      <w:lvlText w:val=""/>
+      <w:lvlJc w:val="left"/>
+      <w:pPr>
+        <w:ind w:left="4320" w:hanging="360"/>
+      </w:pPr>
+      <w:rPr>
+        <w:rFonts w:ascii="Wingdings" w:hAnsi="Wingdings" w:hint="default"/>
+      </w:rPr>
+    </w:lvl>
+    <w:lvl w:ilvl="6" w:tplc="0C0A0001" w:tentative="1">
+      <w:start w:val="1"/>
+      <w:numFmt w:val="bullet"/>
+      <w:lvlText w:val=""/>
+      <w:lvlJc w:val="left"/>
+      <w:pPr>
+        <w:ind w:left="5040" w:hanging="360"/>
+      </w:pPr>
+      <w:rPr>
+        <w:rFonts w:ascii="Symbol" w:hAnsi="Symbol" w:hint="default"/>
+      </w:rPr>
+    </w:lvl>
+    <w:lvl w:ilvl="7" w:tplc="0C0A0003" w:tentative="1">
+      <w:start w:val="1"/>
+      <w:numFmt w:val="bullet"/>
+      <w:lvlText w:val="o"/>
+      <w:lvlJc w:val="left"/>
+      <w:pPr>
+        <w:ind w:left="5760" w:hanging="360"/>
+      </w:pPr>
+      <w:rPr>
+        <w:rFonts w:ascii="Courier New" w:hAnsi="Courier New" w:cs="Courier New" w:hint="default"/>
+      </w:rPr>
+    </w:lvl>
+    <w:lvl w:ilvl="8" w:tplc="0C0A0005" w:tentative="1">
+      <w:start w:val="1"/>
+      <w:numFmt w:val="bullet"/>
+      <w:lvlText w:val=""/>
+      <w:lvlJc w:val="left"/>
+      <w:pPr>
+        <w:ind w:left="6480" w:hanging="360"/>
+      </w:pPr>
+      <w:rPr>
+        <w:rFonts w:ascii="Wingdings" w:hAnsi="Wingdings" w:hint="default"/>
+      </w:rPr>
+    </w:lvl>
+  </w:abstractNum>
+  <w:abstractNum w:abstractNumId="1" w15:restartNumberingAfterBreak="0">
     <w:nsid w:val="2FBE4116"/>
     <w:multiLevelType w:val="hybridMultilevel"/>
     <w:tmpl w:val="51A0DB08"/>
@@ -2265,6 +3500,9 @@
     </w:lvl>
   </w:abstractNum>
   <w:num w:numId="1" w16cid:durableId="1155535396">
+    <w:abstractNumId w:val="1"/>
+  </w:num>
+  <w:num w:numId="2" w16cid:durableId="2146435361">
     <w:abstractNumId w:val="0"/>
   </w:num>
 </w:numbering>
@@ -2670,6 +3908,7 @@
   <w:style w:type="paragraph" w:default="1" w:styleId="Normal">
     <w:name w:val="Normal"/>
     <w:qFormat/>
+    <w:rsid w:val="003953D2"/>
   </w:style>
   <w:style w:type="character" w:default="1" w:styleId="DefaultParagraphFont">
     <w:name w:val="Default Paragraph Font"/>

</xml_diff>

<commit_message>
Añadir valores a la tabla
</commit_message>
<xml_diff>
--- a/SqlDocument.docx
+++ b/SqlDocument.docx
@@ -488,8 +488,19 @@
                 <w:sz w:val="18"/>
                 <w:szCs w:val="18"/>
               </w:rPr>
-              <w:t>Sí distingue Kana</w:t>
-            </w:r>
+              <w:t xml:space="preserve">Sí distingue </w:t>
+            </w:r>
+            <w:proofErr w:type="spellStart"/>
+            <w:r>
+              <w:rPr>
+                <w:rFonts w:cstheme="minorHAnsi"/>
+                <w:kern w:val="0"/>
+                <w:sz w:val="18"/>
+                <w:szCs w:val="18"/>
+              </w:rPr>
+              <w:t>Kana</w:t>
+            </w:r>
+            <w:proofErr w:type="spellEnd"/>
             <w:r>
               <w:rPr>
                 <w:rFonts w:cstheme="minorHAnsi"/>
@@ -609,7 +620,27 @@
                 <w:sz w:val="18"/>
                 <w:szCs w:val="18"/>
               </w:rPr>
-              <w:t>En el caso de KS y WS, su ausencia indica que no distingue Kana ni ancho respectivamente.</w:t>
+              <w:t xml:space="preserve">En el caso de KS y WS, su ausencia indica que no distingue </w:t>
+            </w:r>
+            <w:proofErr w:type="spellStart"/>
+            <w:r>
+              <w:rPr>
+                <w:rFonts w:cstheme="minorHAnsi"/>
+                <w:kern w:val="0"/>
+                <w:sz w:val="18"/>
+                <w:szCs w:val="18"/>
+              </w:rPr>
+              <w:t>Kana</w:t>
+            </w:r>
+            <w:proofErr w:type="spellEnd"/>
+            <w:r>
+              <w:rPr>
+                <w:rFonts w:cstheme="minorHAnsi"/>
+                <w:kern w:val="0"/>
+                <w:sz w:val="18"/>
+                <w:szCs w:val="18"/>
+              </w:rPr>
+              <w:t xml:space="preserve"> ni ancho respectivamente.</w:t>
             </w:r>
           </w:p>
         </w:tc>
@@ -2003,7 +2034,25 @@
           <w:sz w:val="18"/>
           <w:szCs w:val="18"/>
         </w:rPr>
-        <w:t>(n): es exactamente igual que DateTime2 pero añade la zona horaria.</w:t>
+        <w:t xml:space="preserve">(n): es exactamente igual que </w:t>
+      </w:r>
+      <w:proofErr w:type="gramStart"/>
+      <w:r>
+        <w:rPr>
+          <w:rFonts w:cstheme="minorHAnsi"/>
+          <w:sz w:val="18"/>
+          <w:szCs w:val="18"/>
+        </w:rPr>
+        <w:t>DateTime2</w:t>
+      </w:r>
+      <w:proofErr w:type="gramEnd"/>
+      <w:r>
+        <w:rPr>
+          <w:rFonts w:cstheme="minorHAnsi"/>
+          <w:sz w:val="18"/>
+          <w:szCs w:val="18"/>
+        </w:rPr>
+        <w:t xml:space="preserve"> pero añade la zona horaria.</w:t>
       </w:r>
     </w:p>
     <w:p>
@@ -2021,15 +2070,123 @@
           <w:sz w:val="18"/>
           <w:szCs w:val="18"/>
         </w:rPr>
-        <w:t>En resumen, considero que estamos utilizando el tipo DateTime siempre por defecto sin tener en cuenta los demás y sin tener en cuenta el tipo de dato que se desea almacenar. Muchos de los campos que definimos como DateTime deberían ser Date y ahorraríamos 5 bytes en cada uno de ellos</w:t>
-      </w:r>
-      <w:r>
-        <w:rPr>
-          <w:rFonts w:cstheme="minorHAnsi"/>
-          <w:sz w:val="18"/>
-          <w:szCs w:val="18"/>
-        </w:rPr>
-        <w:t>. Sólo con los campos fecha_creacion, hora_creacion, fecha_actua y hora_actua podríamos ahorrar como mínimo 16 bytes por fila.</w:t>
+        <w:t xml:space="preserve">En resumen, considero que estamos utilizando el tipo </w:t>
+      </w:r>
+      <w:proofErr w:type="spellStart"/>
+      <w:r>
+        <w:rPr>
+          <w:rFonts w:cstheme="minorHAnsi"/>
+          <w:sz w:val="18"/>
+          <w:szCs w:val="18"/>
+        </w:rPr>
+        <w:t>DateTime</w:t>
+      </w:r>
+      <w:proofErr w:type="spellEnd"/>
+      <w:r>
+        <w:rPr>
+          <w:rFonts w:cstheme="minorHAnsi"/>
+          <w:sz w:val="18"/>
+          <w:szCs w:val="18"/>
+        </w:rPr>
+        <w:t xml:space="preserve"> siempre por defecto sin tener en cuenta los demás y sin tener en cuenta el tipo de dato que se desea almacenar. Muchos de los campos que definimos como </w:t>
+      </w:r>
+      <w:proofErr w:type="spellStart"/>
+      <w:r>
+        <w:rPr>
+          <w:rFonts w:cstheme="minorHAnsi"/>
+          <w:sz w:val="18"/>
+          <w:szCs w:val="18"/>
+        </w:rPr>
+        <w:t>DateTime</w:t>
+      </w:r>
+      <w:proofErr w:type="spellEnd"/>
+      <w:r>
+        <w:rPr>
+          <w:rFonts w:cstheme="minorHAnsi"/>
+          <w:sz w:val="18"/>
+          <w:szCs w:val="18"/>
+        </w:rPr>
+        <w:t xml:space="preserve"> deberían ser Date y ahorraríamos 5 bytes en cada uno de ellos</w:t>
+      </w:r>
+      <w:r>
+        <w:rPr>
+          <w:rFonts w:cstheme="minorHAnsi"/>
+          <w:sz w:val="18"/>
+          <w:szCs w:val="18"/>
+        </w:rPr>
+        <w:t xml:space="preserve">. Sólo con los campos </w:t>
+      </w:r>
+      <w:proofErr w:type="spellStart"/>
+      <w:r>
+        <w:rPr>
+          <w:rFonts w:cstheme="minorHAnsi"/>
+          <w:sz w:val="18"/>
+          <w:szCs w:val="18"/>
+        </w:rPr>
+        <w:t>fecha_creacion</w:t>
+      </w:r>
+      <w:proofErr w:type="spellEnd"/>
+      <w:r>
+        <w:rPr>
+          <w:rFonts w:cstheme="minorHAnsi"/>
+          <w:sz w:val="18"/>
+          <w:szCs w:val="18"/>
+        </w:rPr>
+        <w:t xml:space="preserve">, </w:t>
+      </w:r>
+      <w:proofErr w:type="spellStart"/>
+      <w:r>
+        <w:rPr>
+          <w:rFonts w:cstheme="minorHAnsi"/>
+          <w:sz w:val="18"/>
+          <w:szCs w:val="18"/>
+        </w:rPr>
+        <w:t>hora_creacion</w:t>
+      </w:r>
+      <w:proofErr w:type="spellEnd"/>
+      <w:r>
+        <w:rPr>
+          <w:rFonts w:cstheme="minorHAnsi"/>
+          <w:sz w:val="18"/>
+          <w:szCs w:val="18"/>
+        </w:rPr>
+        <w:t xml:space="preserve">, </w:t>
+      </w:r>
+      <w:proofErr w:type="spellStart"/>
+      <w:r>
+        <w:rPr>
+          <w:rFonts w:cstheme="minorHAnsi"/>
+          <w:sz w:val="18"/>
+          <w:szCs w:val="18"/>
+        </w:rPr>
+        <w:t>fecha_actua</w:t>
+      </w:r>
+      <w:proofErr w:type="spellEnd"/>
+      <w:r>
+        <w:rPr>
+          <w:rFonts w:cstheme="minorHAnsi"/>
+          <w:sz w:val="18"/>
+          <w:szCs w:val="18"/>
+        </w:rPr>
+        <w:t xml:space="preserve"> y </w:t>
+      </w:r>
+      <w:proofErr w:type="spellStart"/>
+      <w:r>
+        <w:rPr>
+          <w:rFonts w:cstheme="minorHAnsi"/>
+          <w:sz w:val="18"/>
+          <w:szCs w:val="18"/>
+        </w:rPr>
+        <w:t>hora_actua</w:t>
+      </w:r>
+      <w:proofErr w:type="spellEnd"/>
+      <w:r>
+        <w:rPr>
+          <w:rFonts w:cstheme="minorHAnsi"/>
+          <w:sz w:val="18"/>
+          <w:szCs w:val="18"/>
+        </w:rPr>
+        <w:t xml:space="preserve"> podríamos ahorrar como mínimo 16 bytes por fila.</w:t>
       </w:r>
     </w:p>
     <w:p>
@@ -2309,13 +2466,23 @@
         </w:rPr>
         <w:t xml:space="preserve">na precisión de 4 decimales. La diferencia entre ambos es que el primero ocupa 8 bytes y el segundo 4. El intervalo es de </w:t>
       </w:r>
-      <w:r>
-        <w:rPr>
-          <w:rFonts w:cstheme="minorHAnsi"/>
-          <w:sz w:val="18"/>
-          <w:szCs w:val="18"/>
-        </w:rPr>
-        <w:t>De -922.337.203.685.477,5808 a 922.337.203.685.477,5807 (de -922.337.203.685.477,58</w:t>
+      <w:proofErr w:type="spellStart"/>
+      <w:r>
+        <w:rPr>
+          <w:rFonts w:cstheme="minorHAnsi"/>
+          <w:sz w:val="18"/>
+          <w:szCs w:val="18"/>
+        </w:rPr>
+        <w:t>De</w:t>
+      </w:r>
+      <w:proofErr w:type="spellEnd"/>
+      <w:r>
+        <w:rPr>
+          <w:rFonts w:cstheme="minorHAnsi"/>
+          <w:sz w:val="18"/>
+          <w:szCs w:val="18"/>
+        </w:rPr>
+        <w:t xml:space="preserve"> -922.337.203.685.477,5808 a 922.337.203.685.477,5807 (de -922.337.203.685.477,58</w:t>
       </w:r>
       <w:r>
         <w:rPr>
@@ -2340,15 +2507,7 @@
           <w:sz w:val="18"/>
           <w:szCs w:val="18"/>
         </w:rPr>
-        <w:t>-214.748,3648 a 214.748,3647</w:t>
-      </w:r>
-      <w:r>
-        <w:rPr>
-          <w:rFonts w:cstheme="minorHAnsi"/>
-          <w:sz w:val="18"/>
-          <w:szCs w:val="18"/>
-        </w:rPr>
-        <w:t xml:space="preserve"> para el segundo</w:t>
+        <w:t>-214.748,3648 a 214.748,3647 para el segundo</w:t>
       </w:r>
       <w:r>
         <w:rPr>
@@ -2407,23 +2566,34 @@
           <w:szCs w:val="18"/>
         </w:rPr>
       </w:pPr>
-      <w:r>
-        <w:rPr>
-          <w:rFonts w:cstheme="minorHAnsi"/>
-          <w:sz w:val="18"/>
-          <w:szCs w:val="18"/>
-        </w:rPr>
-        <w:t>Binary(n): Son datos binarios de longitud fija que se puede especificar entre 1 y 8000. Si no se indica, será 1.</w:t>
-      </w:r>
-    </w:p>
-    <w:p>
-      <w:pPr>
-        <w:rPr>
-          <w:rFonts w:cstheme="minorHAnsi"/>
-          <w:sz w:val="18"/>
-          <w:szCs w:val="18"/>
-        </w:rPr>
-      </w:pPr>
+      <w:proofErr w:type="spellStart"/>
+      <w:r>
+        <w:rPr>
+          <w:rFonts w:cstheme="minorHAnsi"/>
+          <w:sz w:val="18"/>
+          <w:szCs w:val="18"/>
+        </w:rPr>
+        <w:t>Binary</w:t>
+      </w:r>
+      <w:proofErr w:type="spellEnd"/>
+      <w:r>
+        <w:rPr>
+          <w:rFonts w:cstheme="minorHAnsi"/>
+          <w:sz w:val="18"/>
+          <w:szCs w:val="18"/>
+        </w:rPr>
+        <w:t>(n): Son datos binarios de longitud fija que se puede especificar entre 1 y 8000. Si no se indica, será 1.</w:t>
+      </w:r>
+    </w:p>
+    <w:p>
+      <w:pPr>
+        <w:rPr>
+          <w:rFonts w:cstheme="minorHAnsi"/>
+          <w:sz w:val="18"/>
+          <w:szCs w:val="18"/>
+        </w:rPr>
+      </w:pPr>
+      <w:proofErr w:type="spellStart"/>
       <w:r>
         <w:rPr>
           <w:rFonts w:cstheme="minorHAnsi"/>
@@ -2432,45 +2602,23 @@
         </w:rPr>
         <w:t>Varbinary</w:t>
       </w:r>
-      <w:r>
-        <w:rPr>
-          <w:rFonts w:cstheme="minorHAnsi"/>
-          <w:sz w:val="18"/>
-          <w:szCs w:val="18"/>
-        </w:rPr>
-        <w:t xml:space="preserve">: </w:t>
-      </w:r>
-      <w:r>
-        <w:rPr>
-          <w:rFonts w:cstheme="minorHAnsi"/>
-          <w:sz w:val="18"/>
-          <w:szCs w:val="18"/>
-        </w:rPr>
-        <w:t xml:space="preserve">Son datos binarios de longitud </w:t>
-      </w:r>
-      <w:r>
-        <w:rPr>
-          <w:rFonts w:cstheme="minorHAnsi"/>
-          <w:sz w:val="18"/>
-          <w:szCs w:val="18"/>
-        </w:rPr>
-        <w:t>variable</w:t>
-      </w:r>
-      <w:r>
-        <w:rPr>
-          <w:rFonts w:cstheme="minorHAnsi"/>
-          <w:sz w:val="18"/>
-          <w:szCs w:val="18"/>
-        </w:rPr>
-        <w:t xml:space="preserve"> que se puede especificar entre 1 y 8000. Si no se indica, será 1.</w:t>
-      </w:r>
-      <w:r>
-        <w:rPr>
-          <w:rFonts w:cstheme="minorHAnsi"/>
-          <w:sz w:val="18"/>
-          <w:szCs w:val="18"/>
-        </w:rPr>
-        <w:t xml:space="preserve"> También se puede indicar MAX como argumento y en este caso la capacidad será de 2</w:t>
+      <w:proofErr w:type="spellEnd"/>
+      <w:r>
+        <w:rPr>
+          <w:rFonts w:cstheme="minorHAnsi"/>
+          <w:sz w:val="18"/>
+          <w:szCs w:val="18"/>
+        </w:rPr>
+        <w:t xml:space="preserve">: Son datos binarios de longitud variable que se puede especificar entre 1 y 8000. Si no se indica, será 1. También se puede indicar MAX como argumento y en este caso la capacidad será de </w:t>
+      </w:r>
+      <w:proofErr w:type="gramStart"/>
+      <w:r>
+        <w:rPr>
+          <w:rFonts w:cstheme="minorHAnsi"/>
+          <w:sz w:val="18"/>
+          <w:szCs w:val="18"/>
+        </w:rPr>
+        <w:t>2</w:t>
       </w:r>
       <w:r>
         <w:rPr>
@@ -2495,7 +2643,16 @@
           <w:sz w:val="18"/>
           <w:szCs w:val="18"/>
         </w:rPr>
-        <w:t xml:space="preserve"> - 1.</w:t>
+        <w:t xml:space="preserve"> -</w:t>
+      </w:r>
+      <w:proofErr w:type="gramEnd"/>
+      <w:r>
+        <w:rPr>
+          <w:rFonts w:cstheme="minorHAnsi"/>
+          <w:sz w:val="18"/>
+          <w:szCs w:val="18"/>
+        </w:rPr>
+        <w:t xml:space="preserve"> 1.</w:t>
       </w:r>
     </w:p>
     <w:p>
@@ -2562,6 +2719,7 @@
           <w:szCs w:val="18"/>
         </w:rPr>
       </w:pPr>
+      <w:proofErr w:type="spellStart"/>
       <w:r>
         <w:rPr>
           <w:rFonts w:cstheme="minorHAnsi"/>
@@ -2570,6 +2728,7 @@
         </w:rPr>
         <w:t>Hierachyid</w:t>
       </w:r>
+      <w:proofErr w:type="spellEnd"/>
       <w:r>
         <w:rPr>
           <w:rFonts w:cstheme="minorHAnsi"/>
@@ -2595,6 +2754,7 @@
           <w:szCs w:val="18"/>
         </w:rPr>
       </w:pPr>
+      <w:proofErr w:type="spellStart"/>
       <w:r>
         <w:rPr>
           <w:rFonts w:cstheme="minorHAnsi"/>
@@ -2603,6 +2763,7 @@
         </w:rPr>
         <w:t>Uniqueidentifier</w:t>
       </w:r>
+      <w:proofErr w:type="spellEnd"/>
       <w:r>
         <w:rPr>
           <w:rFonts w:cstheme="minorHAnsi"/>
@@ -2620,13 +2781,77 @@
           <w:szCs w:val="18"/>
         </w:rPr>
       </w:pPr>
-      <w:r>
-        <w:rPr>
-          <w:rFonts w:cstheme="minorHAnsi"/>
-          <w:sz w:val="18"/>
-          <w:szCs w:val="18"/>
-        </w:rPr>
-        <w:t>Xml: almacena datos xml. Es posible especificar que se restrinja la instancia de xml a un fragmento correcto o a un documento correcto. También se puede indicar el nombre de una colección de esquemas xml.</w:t>
+      <w:proofErr w:type="spellStart"/>
+      <w:r>
+        <w:rPr>
+          <w:rFonts w:cstheme="minorHAnsi"/>
+          <w:sz w:val="18"/>
+          <w:szCs w:val="18"/>
+        </w:rPr>
+        <w:t>Xml</w:t>
+      </w:r>
+      <w:proofErr w:type="spellEnd"/>
+      <w:r>
+        <w:rPr>
+          <w:rFonts w:cstheme="minorHAnsi"/>
+          <w:sz w:val="18"/>
+          <w:szCs w:val="18"/>
+        </w:rPr>
+        <w:t xml:space="preserve">: almacena datos </w:t>
+      </w:r>
+      <w:proofErr w:type="spellStart"/>
+      <w:r>
+        <w:rPr>
+          <w:rFonts w:cstheme="minorHAnsi"/>
+          <w:sz w:val="18"/>
+          <w:szCs w:val="18"/>
+        </w:rPr>
+        <w:t>xml</w:t>
+      </w:r>
+      <w:proofErr w:type="spellEnd"/>
+      <w:r>
+        <w:rPr>
+          <w:rFonts w:cstheme="minorHAnsi"/>
+          <w:sz w:val="18"/>
+          <w:szCs w:val="18"/>
+        </w:rPr>
+        <w:t xml:space="preserve">. Es posible especificar que se restrinja la instancia de </w:t>
+      </w:r>
+      <w:proofErr w:type="spellStart"/>
+      <w:r>
+        <w:rPr>
+          <w:rFonts w:cstheme="minorHAnsi"/>
+          <w:sz w:val="18"/>
+          <w:szCs w:val="18"/>
+        </w:rPr>
+        <w:t>xml</w:t>
+      </w:r>
+      <w:proofErr w:type="spellEnd"/>
+      <w:r>
+        <w:rPr>
+          <w:rFonts w:cstheme="minorHAnsi"/>
+          <w:sz w:val="18"/>
+          <w:szCs w:val="18"/>
+        </w:rPr>
+        <w:t xml:space="preserve"> a un fragmento correcto o a un documento correcto. También se puede indicar el nombre de una colección de esquemas </w:t>
+      </w:r>
+      <w:proofErr w:type="spellStart"/>
+      <w:r>
+        <w:rPr>
+          <w:rFonts w:cstheme="minorHAnsi"/>
+          <w:sz w:val="18"/>
+          <w:szCs w:val="18"/>
+        </w:rPr>
+        <w:t>xml</w:t>
+      </w:r>
+      <w:proofErr w:type="spellEnd"/>
+      <w:r>
+        <w:rPr>
+          <w:rFonts w:cstheme="minorHAnsi"/>
+          <w:sz w:val="18"/>
+          <w:szCs w:val="18"/>
+        </w:rPr>
+        <w:t>.</w:t>
       </w:r>
       <w:r>
         <w:rPr>
@@ -2706,13 +2931,23 @@
           <w:szCs w:val="18"/>
         </w:rPr>
       </w:pPr>
-      <w:r>
-        <w:rPr>
-          <w:rFonts w:cstheme="minorHAnsi"/>
-          <w:sz w:val="18"/>
-          <w:szCs w:val="18"/>
-        </w:rPr>
-        <w:t xml:space="preserve">Uniqueidentifier </w:t>
+      <w:proofErr w:type="spellStart"/>
+      <w:r>
+        <w:rPr>
+          <w:rFonts w:cstheme="minorHAnsi"/>
+          <w:sz w:val="18"/>
+          <w:szCs w:val="18"/>
+        </w:rPr>
+        <w:t>Uniqueidentifier</w:t>
+      </w:r>
+      <w:proofErr w:type="spellEnd"/>
+      <w:r>
+        <w:rPr>
+          <w:rFonts w:cstheme="minorHAnsi"/>
+          <w:sz w:val="18"/>
+          <w:szCs w:val="18"/>
+        </w:rPr>
+        <w:t xml:space="preserve"> </w:t>
       </w:r>
     </w:p>
     <w:p>
@@ -2778,39 +3013,43 @@
           <w:sz w:val="18"/>
           <w:szCs w:val="18"/>
         </w:rPr>
-        <w:t xml:space="preserve">Es imprescindible su uso si el identificador va a formar parte de una url puesto que, </w:t>
-      </w:r>
-      <w:r>
-        <w:rPr>
-          <w:rFonts w:cstheme="minorHAnsi"/>
-          <w:sz w:val="18"/>
-          <w:szCs w:val="18"/>
-        </w:rPr>
-        <w:t>cambia</w:t>
-      </w:r>
-      <w:r>
-        <w:rPr>
-          <w:rFonts w:cstheme="minorHAnsi"/>
-          <w:sz w:val="18"/>
-          <w:szCs w:val="18"/>
-        </w:rPr>
-        <w:t>ndo</w:t>
-      </w:r>
-      <w:r>
-        <w:rPr>
-          <w:rFonts w:cstheme="minorHAnsi"/>
-          <w:sz w:val="18"/>
-          <w:szCs w:val="18"/>
-        </w:rPr>
-        <w:t xml:space="preserve"> ese dato de la url </w:t>
-      </w:r>
-      <w:r>
-        <w:rPr>
-          <w:rFonts w:cstheme="minorHAnsi"/>
-          <w:sz w:val="18"/>
-          <w:szCs w:val="18"/>
-        </w:rPr>
-        <w:t>será muy difícil que alguien pueda acceder a otro registro existente al que no debería poder acceder. Sin embargo, con un entero autonumérico sería muy fácil de acceder</w:t>
+        <w:t xml:space="preserve">Es imprescindible su uso si el identificador va a formar parte de una </w:t>
+      </w:r>
+      <w:proofErr w:type="spellStart"/>
+      <w:r>
+        <w:rPr>
+          <w:rFonts w:cstheme="minorHAnsi"/>
+          <w:sz w:val="18"/>
+          <w:szCs w:val="18"/>
+        </w:rPr>
+        <w:t>url</w:t>
+      </w:r>
+      <w:proofErr w:type="spellEnd"/>
+      <w:r>
+        <w:rPr>
+          <w:rFonts w:cstheme="minorHAnsi"/>
+          <w:sz w:val="18"/>
+          <w:szCs w:val="18"/>
+        </w:rPr>
+        <w:t xml:space="preserve"> puesto que, cambiando ese dato de la </w:t>
+      </w:r>
+      <w:proofErr w:type="spellStart"/>
+      <w:r>
+        <w:rPr>
+          <w:rFonts w:cstheme="minorHAnsi"/>
+          <w:sz w:val="18"/>
+          <w:szCs w:val="18"/>
+        </w:rPr>
+        <w:t>url</w:t>
+      </w:r>
+      <w:proofErr w:type="spellEnd"/>
+      <w:r>
+        <w:rPr>
+          <w:rFonts w:cstheme="minorHAnsi"/>
+          <w:sz w:val="18"/>
+          <w:szCs w:val="18"/>
+        </w:rPr>
+        <w:t xml:space="preserve"> será muy difícil que alguien pueda acceder a otro registro existente al que no debería poder acceder. Sin embargo, con un entero autonumérico sería muy fácil de acceder</w:t>
       </w:r>
       <w:r>
         <w:rPr>
@@ -2848,7 +3087,25 @@
           <w:sz w:val="18"/>
           <w:szCs w:val="18"/>
         </w:rPr>
-        <w:t>con id = 1, un artículo con id = 1, un cliente con id = 1. Sin embargo, no vamos a tener dos uniqueidentifier iguales en toda la base de datos.</w:t>
+        <w:t xml:space="preserve">con id = 1, un artículo con id = 1, un cliente con id = 1. Sin embargo, no vamos a tener dos </w:t>
+      </w:r>
+      <w:proofErr w:type="spellStart"/>
+      <w:r>
+        <w:rPr>
+          <w:rFonts w:cstheme="minorHAnsi"/>
+          <w:sz w:val="18"/>
+          <w:szCs w:val="18"/>
+        </w:rPr>
+        <w:t>uniqueidentifier</w:t>
+      </w:r>
+      <w:proofErr w:type="spellEnd"/>
+      <w:r>
+        <w:rPr>
+          <w:rFonts w:cstheme="minorHAnsi"/>
+          <w:sz w:val="18"/>
+          <w:szCs w:val="18"/>
+        </w:rPr>
+        <w:t xml:space="preserve"> iguales en toda la base de datos.</w:t>
       </w:r>
     </w:p>
     <w:p>
@@ -2956,6 +3213,7 @@
           <w:szCs w:val="18"/>
         </w:rPr>
       </w:pPr>
+      <w:proofErr w:type="spellStart"/>
       <w:r>
         <w:rPr>
           <w:rFonts w:cstheme="minorHAnsi"/>
@@ -2964,6 +3222,7 @@
         </w:rPr>
         <w:t>Int</w:t>
       </w:r>
+      <w:proofErr w:type="spellEnd"/>
     </w:p>
     <w:p>
       <w:pPr>
@@ -3110,7 +3369,25 @@
           <w:sz w:val="18"/>
           <w:szCs w:val="18"/>
         </w:rPr>
-        <w:t>Las ventajas de uniqueidentifier son desventajas en este caso.</w:t>
+        <w:t xml:space="preserve">Las ventajas de </w:t>
+      </w:r>
+      <w:proofErr w:type="spellStart"/>
+      <w:r>
+        <w:rPr>
+          <w:rFonts w:cstheme="minorHAnsi"/>
+          <w:sz w:val="18"/>
+          <w:szCs w:val="18"/>
+        </w:rPr>
+        <w:t>uniqueidentifier</w:t>
+      </w:r>
+      <w:proofErr w:type="spellEnd"/>
+      <w:r>
+        <w:rPr>
+          <w:rFonts w:cstheme="minorHAnsi"/>
+          <w:sz w:val="18"/>
+          <w:szCs w:val="18"/>
+        </w:rPr>
+        <w:t xml:space="preserve"> son desventajas en este caso.</w:t>
       </w:r>
     </w:p>
     <w:p>
@@ -3153,6 +3430,7 @@
     <w:p>
       <w:pPr>
         <w:pStyle w:val="ListParagraph"/>
+        <w:ind w:left="0"/>
         <w:rPr>
           <w:rFonts w:cstheme="minorHAnsi"/>
           <w:b/>
@@ -3176,6 +3454,7 @@
     <w:p>
       <w:pPr>
         <w:pStyle w:val="ListParagraph"/>
+        <w:ind w:left="0"/>
         <w:rPr>
           <w:rFonts w:cstheme="minorHAnsi"/>
           <w:b/>
@@ -3188,6 +3467,7 @@
     <w:p>
       <w:pPr>
         <w:pStyle w:val="ListParagraph"/>
+        <w:ind w:left="0"/>
         <w:rPr>
           <w:rFonts w:cstheme="minorHAnsi"/>
           <w:sz w:val="18"/>
@@ -3222,19 +3502,28 @@
     <w:p>
       <w:pPr>
         <w:pStyle w:val="ListParagraph"/>
-        <w:rPr>
-          <w:rFonts w:cstheme="minorHAnsi"/>
-          <w:sz w:val="18"/>
-          <w:szCs w:val="18"/>
-        </w:rPr>
-      </w:pPr>
-      <w:r>
-        <w:rPr>
-          <w:rFonts w:cstheme="minorHAnsi"/>
-          <w:sz w:val="18"/>
-          <w:szCs w:val="18"/>
-        </w:rPr>
-        <w:t>Además, se deben utilizar en aquellos campos que se</w:t>
+        <w:ind w:left="0"/>
+        <w:rPr>
+          <w:rFonts w:cstheme="minorHAnsi"/>
+          <w:sz w:val="18"/>
+          <w:szCs w:val="18"/>
+        </w:rPr>
+      </w:pPr>
+      <w:r>
+        <w:rPr>
+          <w:rFonts w:cstheme="minorHAnsi"/>
+          <w:sz w:val="18"/>
+          <w:szCs w:val="18"/>
+        </w:rPr>
+        <w:t>También</w:t>
+      </w:r>
+      <w:r>
+        <w:rPr>
+          <w:rFonts w:cstheme="minorHAnsi"/>
+          <w:sz w:val="18"/>
+          <w:szCs w:val="18"/>
+        </w:rPr>
+        <w:t>, se deben utilizar en aquellos campos que se</w:t>
       </w:r>
       <w:r>
         <w:rPr>
@@ -3260,6 +3549,483 @@
         </w:rPr>
         <w:t>. De esta forma evitamos que el resultado de dichas operaciones sea NULL.</w:t>
       </w:r>
+    </w:p>
+    <w:p>
+      <w:pPr>
+        <w:pStyle w:val="ListParagraph"/>
+        <w:rPr>
+          <w:rFonts w:cstheme="minorHAnsi"/>
+          <w:sz w:val="18"/>
+          <w:szCs w:val="18"/>
+        </w:rPr>
+      </w:pPr>
+    </w:p>
+    <w:p>
+      <w:pPr>
+        <w:autoSpaceDE w:val="0"/>
+        <w:autoSpaceDN w:val="0"/>
+        <w:adjustRightInd w:val="0"/>
+        <w:spacing w:after="0" w:line="240" w:lineRule="auto"/>
+        <w:rPr>
+          <w:rFonts w:ascii="Consolas" w:hAnsi="Consolas" w:cs="Consolas"/>
+          <w:color w:val="000000"/>
+          <w:kern w:val="0"/>
+          <w:sz w:val="19"/>
+          <w:szCs w:val="19"/>
+        </w:rPr>
+      </w:pPr>
+      <w:r>
+        <w:rPr>
+          <w:rFonts w:ascii="Consolas" w:hAnsi="Consolas" w:cs="Consolas"/>
+          <w:color w:val="0000FF"/>
+          <w:kern w:val="0"/>
+          <w:sz w:val="19"/>
+          <w:szCs w:val="19"/>
+        </w:rPr>
+        <w:t>ALTER</w:t>
+      </w:r>
+      <w:r>
+        <w:rPr>
+          <w:rFonts w:ascii="Consolas" w:hAnsi="Consolas" w:cs="Consolas"/>
+          <w:color w:val="000000"/>
+          <w:kern w:val="0"/>
+          <w:sz w:val="19"/>
+          <w:szCs w:val="19"/>
+        </w:rPr>
+        <w:t xml:space="preserve"> </w:t>
+      </w:r>
+      <w:r>
+        <w:rPr>
+          <w:rFonts w:ascii="Consolas" w:hAnsi="Consolas" w:cs="Consolas"/>
+          <w:color w:val="0000FF"/>
+          <w:kern w:val="0"/>
+          <w:sz w:val="19"/>
+          <w:szCs w:val="19"/>
+        </w:rPr>
+        <w:t>TABLE</w:t>
+      </w:r>
+      <w:r>
+        <w:rPr>
+          <w:rFonts w:ascii="Consolas" w:hAnsi="Consolas" w:cs="Consolas"/>
+          <w:color w:val="000000"/>
+          <w:kern w:val="0"/>
+          <w:sz w:val="19"/>
+          <w:szCs w:val="19"/>
+        </w:rPr>
+        <w:t xml:space="preserve"> test </w:t>
+      </w:r>
+      <w:r>
+        <w:rPr>
+          <w:rFonts w:ascii="Consolas" w:hAnsi="Consolas" w:cs="Consolas"/>
+          <w:color w:val="0000FF"/>
+          <w:kern w:val="0"/>
+          <w:sz w:val="19"/>
+          <w:szCs w:val="19"/>
+        </w:rPr>
+        <w:t>ADD</w:t>
+      </w:r>
+      <w:r>
+        <w:rPr>
+          <w:rFonts w:ascii="Consolas" w:hAnsi="Consolas" w:cs="Consolas"/>
+          <w:color w:val="000000"/>
+          <w:kern w:val="0"/>
+          <w:sz w:val="19"/>
+          <w:szCs w:val="19"/>
+        </w:rPr>
+        <w:t xml:space="preserve"> </w:t>
+      </w:r>
+      <w:proofErr w:type="spellStart"/>
+      <w:r>
+        <w:rPr>
+          <w:rFonts w:ascii="Consolas" w:hAnsi="Consolas" w:cs="Consolas"/>
+          <w:color w:val="000000"/>
+          <w:kern w:val="0"/>
+          <w:sz w:val="19"/>
+          <w:szCs w:val="19"/>
+        </w:rPr>
+        <w:t>valor_defecto_entero</w:t>
+      </w:r>
+      <w:proofErr w:type="spellEnd"/>
+      <w:r>
+        <w:rPr>
+          <w:rFonts w:ascii="Consolas" w:hAnsi="Consolas" w:cs="Consolas"/>
+          <w:color w:val="000000"/>
+          <w:kern w:val="0"/>
+          <w:sz w:val="19"/>
+          <w:szCs w:val="19"/>
+        </w:rPr>
+        <w:t xml:space="preserve"> </w:t>
+      </w:r>
+      <w:r>
+        <w:rPr>
+          <w:rFonts w:ascii="Consolas" w:hAnsi="Consolas" w:cs="Consolas"/>
+          <w:color w:val="0000FF"/>
+          <w:kern w:val="0"/>
+          <w:sz w:val="19"/>
+          <w:szCs w:val="19"/>
+        </w:rPr>
+        <w:t>INT</w:t>
+      </w:r>
+      <w:r>
+        <w:rPr>
+          <w:rFonts w:ascii="Consolas" w:hAnsi="Consolas" w:cs="Consolas"/>
+          <w:color w:val="000000"/>
+          <w:kern w:val="0"/>
+          <w:sz w:val="19"/>
+          <w:szCs w:val="19"/>
+        </w:rPr>
+        <w:t xml:space="preserve"> </w:t>
+      </w:r>
+      <w:r>
+        <w:rPr>
+          <w:rFonts w:ascii="Consolas" w:hAnsi="Consolas" w:cs="Consolas"/>
+          <w:color w:val="0000FF"/>
+          <w:kern w:val="0"/>
+          <w:sz w:val="19"/>
+          <w:szCs w:val="19"/>
+        </w:rPr>
+        <w:t>DEFAULT</w:t>
+      </w:r>
+      <w:r>
+        <w:rPr>
+          <w:rFonts w:ascii="Consolas" w:hAnsi="Consolas" w:cs="Consolas"/>
+          <w:color w:val="000000"/>
+          <w:kern w:val="0"/>
+          <w:sz w:val="19"/>
+          <w:szCs w:val="19"/>
+        </w:rPr>
+        <w:t xml:space="preserve"> 35</w:t>
+      </w:r>
+    </w:p>
+    <w:p>
+      <w:pPr>
+        <w:autoSpaceDE w:val="0"/>
+        <w:autoSpaceDN w:val="0"/>
+        <w:adjustRightInd w:val="0"/>
+        <w:spacing w:after="0" w:line="240" w:lineRule="auto"/>
+        <w:rPr>
+          <w:rFonts w:ascii="Consolas" w:hAnsi="Consolas" w:cs="Consolas"/>
+          <w:color w:val="000000"/>
+          <w:kern w:val="0"/>
+          <w:sz w:val="19"/>
+          <w:szCs w:val="19"/>
+        </w:rPr>
+      </w:pPr>
+      <w:r>
+        <w:rPr>
+          <w:rFonts w:ascii="Consolas" w:hAnsi="Consolas" w:cs="Consolas"/>
+          <w:color w:val="0000FF"/>
+          <w:kern w:val="0"/>
+          <w:sz w:val="19"/>
+          <w:szCs w:val="19"/>
+        </w:rPr>
+        <w:t>ALTER</w:t>
+      </w:r>
+      <w:r>
+        <w:rPr>
+          <w:rFonts w:ascii="Consolas" w:hAnsi="Consolas" w:cs="Consolas"/>
+          <w:color w:val="000000"/>
+          <w:kern w:val="0"/>
+          <w:sz w:val="19"/>
+          <w:szCs w:val="19"/>
+        </w:rPr>
+        <w:t xml:space="preserve"> </w:t>
+      </w:r>
+      <w:r>
+        <w:rPr>
+          <w:rFonts w:ascii="Consolas" w:hAnsi="Consolas" w:cs="Consolas"/>
+          <w:color w:val="0000FF"/>
+          <w:kern w:val="0"/>
+          <w:sz w:val="19"/>
+          <w:szCs w:val="19"/>
+        </w:rPr>
+        <w:t>TABLE</w:t>
+      </w:r>
+      <w:r>
+        <w:rPr>
+          <w:rFonts w:ascii="Consolas" w:hAnsi="Consolas" w:cs="Consolas"/>
+          <w:color w:val="000000"/>
+          <w:kern w:val="0"/>
+          <w:sz w:val="19"/>
+          <w:szCs w:val="19"/>
+        </w:rPr>
+        <w:t xml:space="preserve"> test </w:t>
+      </w:r>
+      <w:r>
+        <w:rPr>
+          <w:rFonts w:ascii="Consolas" w:hAnsi="Consolas" w:cs="Consolas"/>
+          <w:color w:val="0000FF"/>
+          <w:kern w:val="0"/>
+          <w:sz w:val="19"/>
+          <w:szCs w:val="19"/>
+        </w:rPr>
+        <w:t>ADD</w:t>
+      </w:r>
+      <w:r>
+        <w:rPr>
+          <w:rFonts w:ascii="Consolas" w:hAnsi="Consolas" w:cs="Consolas"/>
+          <w:color w:val="000000"/>
+          <w:kern w:val="0"/>
+          <w:sz w:val="19"/>
+          <w:szCs w:val="19"/>
+        </w:rPr>
+        <w:t xml:space="preserve"> </w:t>
+      </w:r>
+      <w:proofErr w:type="spellStart"/>
+      <w:r>
+        <w:rPr>
+          <w:rFonts w:ascii="Consolas" w:hAnsi="Consolas" w:cs="Consolas"/>
+          <w:color w:val="000000"/>
+          <w:kern w:val="0"/>
+          <w:sz w:val="19"/>
+          <w:szCs w:val="19"/>
+        </w:rPr>
+        <w:t>valor_defecto_varchar</w:t>
+      </w:r>
+      <w:proofErr w:type="spellEnd"/>
+      <w:r>
+        <w:rPr>
+          <w:rFonts w:ascii="Consolas" w:hAnsi="Consolas" w:cs="Consolas"/>
+          <w:color w:val="000000"/>
+          <w:kern w:val="0"/>
+          <w:sz w:val="19"/>
+          <w:szCs w:val="19"/>
+        </w:rPr>
+        <w:t xml:space="preserve"> </w:t>
+      </w:r>
+      <w:r>
+        <w:rPr>
+          <w:rFonts w:ascii="Consolas" w:hAnsi="Consolas" w:cs="Consolas"/>
+          <w:color w:val="0000FF"/>
+          <w:kern w:val="0"/>
+          <w:sz w:val="19"/>
+          <w:szCs w:val="19"/>
+        </w:rPr>
+        <w:t>VARCHAR</w:t>
+      </w:r>
+      <w:r>
+        <w:rPr>
+          <w:rFonts w:ascii="Consolas" w:hAnsi="Consolas" w:cs="Consolas"/>
+          <w:color w:val="808080"/>
+          <w:kern w:val="0"/>
+          <w:sz w:val="19"/>
+          <w:szCs w:val="19"/>
+        </w:rPr>
+        <w:t>(</w:t>
+      </w:r>
+      <w:r>
+        <w:rPr>
+          <w:rFonts w:ascii="Consolas" w:hAnsi="Consolas" w:cs="Consolas"/>
+          <w:color w:val="000000"/>
+          <w:kern w:val="0"/>
+          <w:sz w:val="19"/>
+          <w:szCs w:val="19"/>
+        </w:rPr>
+        <w:t>10</w:t>
+      </w:r>
+      <w:r>
+        <w:rPr>
+          <w:rFonts w:ascii="Consolas" w:hAnsi="Consolas" w:cs="Consolas"/>
+          <w:color w:val="808080"/>
+          <w:kern w:val="0"/>
+          <w:sz w:val="19"/>
+          <w:szCs w:val="19"/>
+        </w:rPr>
+        <w:t>)</w:t>
+      </w:r>
+      <w:r>
+        <w:rPr>
+          <w:rFonts w:ascii="Consolas" w:hAnsi="Consolas" w:cs="Consolas"/>
+          <w:color w:val="000000"/>
+          <w:kern w:val="0"/>
+          <w:sz w:val="19"/>
+          <w:szCs w:val="19"/>
+        </w:rPr>
+        <w:t xml:space="preserve"> </w:t>
+      </w:r>
+      <w:r>
+        <w:rPr>
+          <w:rFonts w:ascii="Consolas" w:hAnsi="Consolas" w:cs="Consolas"/>
+          <w:color w:val="0000FF"/>
+          <w:kern w:val="0"/>
+          <w:sz w:val="19"/>
+          <w:szCs w:val="19"/>
+        </w:rPr>
+        <w:t>DEFAULT</w:t>
+      </w:r>
+      <w:r>
+        <w:rPr>
+          <w:rFonts w:ascii="Consolas" w:hAnsi="Consolas" w:cs="Consolas"/>
+          <w:color w:val="000000"/>
+          <w:kern w:val="0"/>
+          <w:sz w:val="19"/>
+          <w:szCs w:val="19"/>
+        </w:rPr>
+        <w:t xml:space="preserve"> </w:t>
+      </w:r>
+      <w:r>
+        <w:rPr>
+          <w:rFonts w:ascii="Consolas" w:hAnsi="Consolas" w:cs="Consolas"/>
+          <w:color w:val="FF0000"/>
+          <w:kern w:val="0"/>
+          <w:sz w:val="19"/>
+          <w:szCs w:val="19"/>
+        </w:rPr>
+        <w:t>'DEFECTO'</w:t>
+      </w:r>
+    </w:p>
+    <w:p>
+      <w:pPr>
+        <w:rPr>
+          <w:rFonts w:ascii="Consolas" w:hAnsi="Consolas" w:cs="Consolas"/>
+          <w:color w:val="000000"/>
+          <w:kern w:val="0"/>
+          <w:sz w:val="19"/>
+          <w:szCs w:val="19"/>
+        </w:rPr>
+      </w:pPr>
+      <w:r>
+        <w:rPr>
+          <w:rFonts w:ascii="Consolas" w:hAnsi="Consolas" w:cs="Consolas"/>
+          <w:color w:val="0000FF"/>
+          <w:kern w:val="0"/>
+          <w:sz w:val="19"/>
+          <w:szCs w:val="19"/>
+        </w:rPr>
+        <w:t>ALTER</w:t>
+      </w:r>
+      <w:r>
+        <w:rPr>
+          <w:rFonts w:ascii="Consolas" w:hAnsi="Consolas" w:cs="Consolas"/>
+          <w:color w:val="000000"/>
+          <w:kern w:val="0"/>
+          <w:sz w:val="19"/>
+          <w:szCs w:val="19"/>
+        </w:rPr>
+        <w:t xml:space="preserve"> </w:t>
+      </w:r>
+      <w:r>
+        <w:rPr>
+          <w:rFonts w:ascii="Consolas" w:hAnsi="Consolas" w:cs="Consolas"/>
+          <w:color w:val="0000FF"/>
+          <w:kern w:val="0"/>
+          <w:sz w:val="19"/>
+          <w:szCs w:val="19"/>
+        </w:rPr>
+        <w:t>TABLE</w:t>
+      </w:r>
+      <w:r>
+        <w:rPr>
+          <w:rFonts w:ascii="Consolas" w:hAnsi="Consolas" w:cs="Consolas"/>
+          <w:color w:val="000000"/>
+          <w:kern w:val="0"/>
+          <w:sz w:val="19"/>
+          <w:szCs w:val="19"/>
+        </w:rPr>
+        <w:t xml:space="preserve"> test </w:t>
+      </w:r>
+      <w:r>
+        <w:rPr>
+          <w:rFonts w:ascii="Consolas" w:hAnsi="Consolas" w:cs="Consolas"/>
+          <w:color w:val="0000FF"/>
+          <w:kern w:val="0"/>
+          <w:sz w:val="19"/>
+          <w:szCs w:val="19"/>
+        </w:rPr>
+        <w:t>ADD</w:t>
+      </w:r>
+      <w:r>
+        <w:rPr>
+          <w:rFonts w:ascii="Consolas" w:hAnsi="Consolas" w:cs="Consolas"/>
+          <w:color w:val="000000"/>
+          <w:kern w:val="0"/>
+          <w:sz w:val="19"/>
+          <w:szCs w:val="19"/>
+        </w:rPr>
+        <w:t xml:space="preserve"> </w:t>
+      </w:r>
+      <w:proofErr w:type="spellStart"/>
+      <w:r>
+        <w:rPr>
+          <w:rFonts w:ascii="Consolas" w:hAnsi="Consolas" w:cs="Consolas"/>
+          <w:color w:val="000000"/>
+          <w:kern w:val="0"/>
+          <w:sz w:val="19"/>
+          <w:szCs w:val="19"/>
+        </w:rPr>
+        <w:t>valor_defecto_tinyint</w:t>
+      </w:r>
+      <w:proofErr w:type="spellEnd"/>
+      <w:r>
+        <w:rPr>
+          <w:rFonts w:ascii="Consolas" w:hAnsi="Consolas" w:cs="Consolas"/>
+          <w:color w:val="000000"/>
+          <w:kern w:val="0"/>
+          <w:sz w:val="19"/>
+          <w:szCs w:val="19"/>
+        </w:rPr>
+        <w:t xml:space="preserve"> </w:t>
+      </w:r>
+      <w:r>
+        <w:rPr>
+          <w:rFonts w:ascii="Consolas" w:hAnsi="Consolas" w:cs="Consolas"/>
+          <w:color w:val="0000FF"/>
+          <w:kern w:val="0"/>
+          <w:sz w:val="19"/>
+          <w:szCs w:val="19"/>
+        </w:rPr>
+        <w:t>TINYINT</w:t>
+      </w:r>
+      <w:r>
+        <w:rPr>
+          <w:rFonts w:ascii="Consolas" w:hAnsi="Consolas" w:cs="Consolas"/>
+          <w:color w:val="000000"/>
+          <w:kern w:val="0"/>
+          <w:sz w:val="19"/>
+          <w:szCs w:val="19"/>
+        </w:rPr>
+        <w:t xml:space="preserve"> </w:t>
+      </w:r>
+      <w:r>
+        <w:rPr>
+          <w:rFonts w:ascii="Consolas" w:hAnsi="Consolas" w:cs="Consolas"/>
+          <w:color w:val="0000FF"/>
+          <w:kern w:val="0"/>
+          <w:sz w:val="19"/>
+          <w:szCs w:val="19"/>
+        </w:rPr>
+        <w:t>DEFAULT</w:t>
+      </w:r>
+      <w:r>
+        <w:rPr>
+          <w:rFonts w:ascii="Consolas" w:hAnsi="Consolas" w:cs="Consolas"/>
+          <w:color w:val="000000"/>
+          <w:kern w:val="0"/>
+          <w:sz w:val="19"/>
+          <w:szCs w:val="19"/>
+        </w:rPr>
+        <w:t xml:space="preserve"> 0</w:t>
+      </w:r>
+    </w:p>
+    <w:p>
+      <w:pPr>
+        <w:rPr>
+          <w:rFonts w:ascii="Consolas" w:hAnsi="Consolas" w:cs="Consolas"/>
+          <w:color w:val="000000"/>
+          <w:kern w:val="0"/>
+          <w:sz w:val="19"/>
+          <w:szCs w:val="19"/>
+        </w:rPr>
+      </w:pPr>
+    </w:p>
+    <w:p>
+      <w:pPr>
+        <w:rPr>
+          <w:rFonts w:cstheme="minorHAnsi"/>
+          <w:sz w:val="18"/>
+          <w:szCs w:val="18"/>
+        </w:rPr>
+      </w:pPr>
     </w:p>
     <w:sectPr>
       <w:pgSz w:w="12240" w:h="15840"/>

</xml_diff>